<commit_message>
vault backup: 2024-12-05 21:40:21
</commit_message>
<xml_diff>
--- a/Centennial/Term 1/COMM College Communications 2/Opinion Piece/Public Communication Template.docx
+++ b/Centennial/Term 1/COMM College Communications 2/Opinion Piece/Public Communication Template.docx
@@ -1,19 +1,16 @@
 
 <file path=word/document.xml><?xml version="1.0" encoding="utf-8"?>
-<w:document xmlns:wpc="http://schemas.microsoft.com/office/word/2010/wordprocessingCanvas" xmlns:cx="http://schemas.microsoft.com/office/drawing/2014/chartex" xmlns:cx1="http://schemas.microsoft.com/office/drawing/2015/9/8/chartex" xmlns:cx2="http://schemas.microsoft.com/office/drawing/2015/10/21/chartex" xmlns:cx3="http://schemas.microsoft.com/office/drawing/2016/5/9/chartex" xmlns:cx4="http://schemas.microsoft.com/office/drawing/2016/5/10/chartex" xmlns:cx5="http://schemas.microsoft.com/office/drawing/2016/5/11/chartex" xmlns:cx6="http://schemas.microsoft.com/office/drawing/2016/5/12/chartex" xmlns:cx7="http://schemas.microsoft.com/office/drawing/2016/5/13/chartex" xmlns:cx8="http://schemas.microsoft.com/office/drawing/2016/5/14/chartex" xmlns:mc="http://schemas.openxmlformats.org/markup-compatibility/2006" xmlns:aink="http://schemas.microsoft.com/office/drawing/2016/ink" xmlns:am3d="http://schemas.microsoft.com/office/drawing/2017/model3d" xmlns:o="urn:schemas-microsoft-com:office:office" xmlns:r="http://schemas.openxmlformats.org/officeDocument/2006/relationships" xmlns:m="http://schemas.openxmlformats.org/officeDocument/2006/math" xmlns:v="urn:schemas-microsoft-com:vml" xmlns:wp14="http://schemas.microsoft.com/office/word/2010/wordprocessingDrawing" xmlns:wp="http://schemas.openxmlformats.org/drawingml/2006/wordprocessingDrawing" xmlns:w10="urn:schemas-microsoft-com:office:word" xmlns:w="http://schemas.openxmlformats.org/wordprocessingml/2006/main" xmlns:w14="http://schemas.microsoft.com/office/word/2010/wordml" xmlns:w15="http://schemas.microsoft.com/office/word/2012/wordml" xmlns:w16cid="http://schemas.microsoft.com/office/word/2016/wordml/cid" xmlns:w16se="http://schemas.microsoft.com/office/word/2015/wordml/symex" xmlns:wpg="http://schemas.microsoft.com/office/word/2010/wordprocessingGroup" xmlns:wpi="http://schemas.microsoft.com/office/word/2010/wordprocessingInk" xmlns:wne="http://schemas.microsoft.com/office/word/2006/wordml" xmlns:wps="http://schemas.microsoft.com/office/word/2010/wordprocessingShape" mc:Ignorable="w14 w15 w16se w16cid wp14">
+<w:document xmlns:wpc="http://schemas.microsoft.com/office/word/2010/wordprocessingCanvas" xmlns:cx="http://schemas.microsoft.com/office/drawing/2014/chartex" xmlns:cx1="http://schemas.microsoft.com/office/drawing/2015/9/8/chartex" xmlns:cx2="http://schemas.microsoft.com/office/drawing/2015/10/21/chartex" xmlns:cx3="http://schemas.microsoft.com/office/drawing/2016/5/9/chartex" xmlns:cx4="http://schemas.microsoft.com/office/drawing/2016/5/10/chartex" xmlns:cx5="http://schemas.microsoft.com/office/drawing/2016/5/11/chartex" xmlns:cx6="http://schemas.microsoft.com/office/drawing/2016/5/12/chartex" xmlns:cx7="http://schemas.microsoft.com/office/drawing/2016/5/13/chartex" xmlns:cx8="http://schemas.microsoft.com/office/drawing/2016/5/14/chartex" xmlns:mc="http://schemas.openxmlformats.org/markup-compatibility/2006" xmlns:aink="http://schemas.microsoft.com/office/drawing/2016/ink" xmlns:am3d="http://schemas.microsoft.com/office/drawing/2017/model3d" xmlns:o="urn:schemas-microsoft-com:office:office" xmlns:oel="http://schemas.microsoft.com/office/2019/extlst" xmlns:r="http://schemas.openxmlformats.org/officeDocument/2006/relationships" xmlns:m="http://schemas.openxmlformats.org/officeDocument/2006/math" xmlns:v="urn:schemas-microsoft-com:vml" xmlns:wp14="http://schemas.microsoft.com/office/word/2010/wordprocessingDrawing" xmlns:wp="http://schemas.openxmlformats.org/drawingml/2006/wordprocessingDrawing" xmlns:w10="urn:schemas-microsoft-com:office:word" xmlns:w="http://schemas.openxmlformats.org/wordprocessingml/2006/main" xmlns:w14="http://schemas.microsoft.com/office/word/2010/wordml" xmlns:w15="http://schemas.microsoft.com/office/word/2012/wordml" xmlns:w16cex="http://schemas.microsoft.com/office/word/2018/wordml/cex" xmlns:w16cid="http://schemas.microsoft.com/office/word/2016/wordml/cid" xmlns:w16="http://schemas.microsoft.com/office/word/2018/wordml" xmlns:w16du="http://schemas.microsoft.com/office/word/2023/wordml/word16du" xmlns:w16sdtdh="http://schemas.microsoft.com/office/word/2020/wordml/sdtdatahash" xmlns:w16se="http://schemas.microsoft.com/office/word/2015/wordml/symex" xmlns:wpg="http://schemas.microsoft.com/office/word/2010/wordprocessingGroup" xmlns:wpi="http://schemas.microsoft.com/office/word/2010/wordprocessingInk" xmlns:wne="http://schemas.microsoft.com/office/word/2006/wordml" xmlns:wps="http://schemas.microsoft.com/office/word/2010/wordprocessingShape" mc:Ignorable="w14 w15 w16se w16cid w16 w16cex w16sdtdh w16du wp14">
   <w:body>
-    <w:p>
-      <w:bookmarkStart w:id="0" w:name="_GoBack"/>
-      <w:bookmarkEnd w:id="0"/>
-    </w:p>
+    <w:p/>
     <w:p>
       <w:pPr>
         <w:pStyle w:val="Title"/>
         <w:spacing w:after="180"/>
         <w:jc w:val="center"/>
       </w:pPr>
-      <w:bookmarkStart w:id="1" w:name="_itrihtvijbxr" w:colFirst="0" w:colLast="0"/>
-      <w:bookmarkEnd w:id="1"/>
+      <w:bookmarkStart w:id="0" w:name="_itrihtvijbxr" w:colFirst="0" w:colLast="0"/>
+      <w:bookmarkEnd w:id="0"/>
       <w:r>
         <w:t>Public Communication</w:t>
       </w:r>
@@ -80,8 +77,8 @@
         <w:pStyle w:val="Heading1"/>
         <w:spacing w:after="280"/>
       </w:pPr>
-      <w:bookmarkStart w:id="2" w:name="_e6wqvojz2vr2" w:colFirst="0" w:colLast="0"/>
-      <w:bookmarkEnd w:id="2"/>
+      <w:bookmarkStart w:id="1" w:name="_e6wqvojz2vr2" w:colFirst="0" w:colLast="0"/>
+      <w:bookmarkEnd w:id="1"/>
       <w:r>
         <w:t>Unit 12: Opinion Piece</w:t>
       </w:r>
@@ -91,237 +88,258 @@
         <w:pStyle w:val="Heading2"/>
         <w:spacing w:after="280"/>
       </w:pPr>
-      <w:bookmarkStart w:id="3" w:name="_t1wna9nyr7gx" w:colFirst="0" w:colLast="0"/>
+      <w:bookmarkStart w:id="2" w:name="_t1wna9nyr7gx" w:colFirst="0" w:colLast="0"/>
+      <w:bookmarkEnd w:id="2"/>
+      <w:r>
+        <w:t>Set the Foundations</w:t>
+      </w:r>
+    </w:p>
+    <w:p>
+      <w:pPr>
+        <w:pStyle w:val="Heading3"/>
+      </w:pPr>
+      <w:bookmarkStart w:id="3" w:name="_2rbzh13dyjr8" w:colFirst="0" w:colLast="0"/>
       <w:bookmarkEnd w:id="3"/>
       <w:r>
-        <w:t>Set the Foundations</w:t>
+        <w:t>Identify Type</w:t>
+      </w:r>
+    </w:p>
+    <w:p>
+      <w:pPr>
+        <w:rPr>
+          <w:sz w:val="24"/>
+          <w:szCs w:val="24"/>
+        </w:rPr>
+      </w:pPr>
+      <w:r>
+        <w:rPr>
+          <w:sz w:val="24"/>
+          <w:szCs w:val="24"/>
+        </w:rPr>
+        <w:t xml:space="preserve">State whether you </w:t>
+      </w:r>
+      <w:r>
+        <w:rPr>
+          <w:sz w:val="24"/>
+          <w:szCs w:val="24"/>
+        </w:rPr>
+        <w:t>will be</w:t>
+      </w:r>
+      <w:r>
+        <w:rPr>
+          <w:sz w:val="24"/>
+          <w:szCs w:val="24"/>
+        </w:rPr>
+        <w:t xml:space="preserve"> writing an </w:t>
+      </w:r>
+      <w:r>
+        <w:rPr>
+          <w:sz w:val="24"/>
+          <w:szCs w:val="24"/>
+        </w:rPr>
+        <w:t>E</w:t>
+      </w:r>
+      <w:r>
+        <w:rPr>
+          <w:sz w:val="24"/>
+          <w:szCs w:val="24"/>
+        </w:rPr>
+        <w:t xml:space="preserve">ditorial, </w:t>
+      </w:r>
+      <w:r>
+        <w:rPr>
+          <w:sz w:val="24"/>
+          <w:szCs w:val="24"/>
+        </w:rPr>
+        <w:t>O</w:t>
+      </w:r>
+      <w:r>
+        <w:rPr>
+          <w:sz w:val="24"/>
+          <w:szCs w:val="24"/>
+        </w:rPr>
+        <w:t xml:space="preserve">p-ed, or </w:t>
+      </w:r>
+      <w:r>
+        <w:rPr>
+          <w:sz w:val="24"/>
+          <w:szCs w:val="24"/>
+        </w:rPr>
+        <w:t>C</w:t>
+      </w:r>
+      <w:r>
+        <w:rPr>
+          <w:sz w:val="24"/>
+          <w:szCs w:val="24"/>
+        </w:rPr>
+        <w:t xml:space="preserve">olumn </w:t>
       </w:r>
     </w:p>
     <w:p>
       <w:pPr>
         <w:pStyle w:val="Heading3"/>
       </w:pPr>
-      <w:bookmarkStart w:id="4" w:name="_2rbzh13dyjr8" w:colFirst="0" w:colLast="0"/>
+      <w:bookmarkStart w:id="4" w:name="_5eb2z4vcw3mj" w:colFirst="0" w:colLast="0"/>
       <w:bookmarkEnd w:id="4"/>
       <w:r>
-        <w:t>Identify Type</w:t>
-      </w:r>
-    </w:p>
-    <w:p>
-      <w:pPr>
-        <w:rPr>
-          <w:sz w:val="24"/>
-          <w:szCs w:val="24"/>
-        </w:rPr>
-      </w:pPr>
-      <w:r>
-        <w:rPr>
-          <w:sz w:val="24"/>
-          <w:szCs w:val="24"/>
-        </w:rPr>
-        <w:t xml:space="preserve">State whether you </w:t>
-      </w:r>
-      <w:r>
-        <w:rPr>
-          <w:sz w:val="24"/>
-          <w:szCs w:val="24"/>
-        </w:rPr>
-        <w:t>will be</w:t>
-      </w:r>
-      <w:r>
-        <w:rPr>
-          <w:sz w:val="24"/>
-          <w:szCs w:val="24"/>
-        </w:rPr>
-        <w:t xml:space="preserve"> writing an </w:t>
-      </w:r>
-      <w:r>
-        <w:rPr>
-          <w:sz w:val="24"/>
-          <w:szCs w:val="24"/>
-        </w:rPr>
-        <w:t>E</w:t>
-      </w:r>
-      <w:r>
-        <w:rPr>
-          <w:sz w:val="24"/>
-          <w:szCs w:val="24"/>
-        </w:rPr>
-        <w:t xml:space="preserve">ditorial, </w:t>
-      </w:r>
-      <w:r>
-        <w:rPr>
-          <w:sz w:val="24"/>
-          <w:szCs w:val="24"/>
-        </w:rPr>
-        <w:t>O</w:t>
-      </w:r>
-      <w:r>
-        <w:rPr>
-          <w:sz w:val="24"/>
-          <w:szCs w:val="24"/>
-        </w:rPr>
-        <w:t xml:space="preserve">p-ed, or </w:t>
-      </w:r>
-      <w:r>
-        <w:rPr>
-          <w:sz w:val="24"/>
-          <w:szCs w:val="24"/>
-        </w:rPr>
-        <w:t>C</w:t>
-      </w:r>
-      <w:r>
-        <w:rPr>
-          <w:sz w:val="24"/>
-          <w:szCs w:val="24"/>
-        </w:rPr>
-        <w:t xml:space="preserve">olumn </w:t>
-      </w:r>
+        <w:t>State Issue, Thesis and Key Reasons</w:t>
+      </w:r>
+    </w:p>
+    <w:p>
+      <w:pPr>
+        <w:rPr>
+          <w:sz w:val="24"/>
+          <w:szCs w:val="24"/>
+        </w:rPr>
+      </w:pPr>
+      <w:r>
+        <w:rPr>
+          <w:sz w:val="24"/>
+          <w:szCs w:val="24"/>
+        </w:rPr>
+        <w:t>State the overarching</w:t>
+      </w:r>
+      <w:r>
+        <w:rPr>
+          <w:sz w:val="24"/>
+          <w:szCs w:val="24"/>
+        </w:rPr>
+        <w:t>,</w:t>
+      </w:r>
+      <w:r>
+        <w:rPr>
+          <w:sz w:val="24"/>
+          <w:szCs w:val="24"/>
+        </w:rPr>
+        <w:t xml:space="preserve"> debatable question you are answering, your answer to that question (your central argument or thesis)</w:t>
+      </w:r>
+      <w:r>
+        <w:rPr>
+          <w:sz w:val="24"/>
+          <w:szCs w:val="24"/>
+        </w:rPr>
+        <w:t>,</w:t>
+      </w:r>
+      <w:r>
+        <w:rPr>
+          <w:sz w:val="24"/>
+          <w:szCs w:val="24"/>
+        </w:rPr>
+        <w:t xml:space="preserve"> and 2-3 key reasons (the “because” that explains why you believe your thesis is true).</w:t>
+      </w:r>
+    </w:p>
+    <w:p>
+      <w:pPr>
+        <w:rPr>
+          <w:sz w:val="24"/>
+          <w:szCs w:val="24"/>
+        </w:rPr>
+      </w:pPr>
+    </w:p>
+    <w:p>
+      <w:pPr>
+        <w:rPr>
+          <w:sz w:val="24"/>
+          <w:szCs w:val="24"/>
+        </w:rPr>
+      </w:pPr>
+      <w:r>
+        <w:rPr>
+          <w:sz w:val="24"/>
+          <w:szCs w:val="24"/>
+        </w:rPr>
+        <w:t>Issue:</w:t>
+      </w:r>
+      <w:r>
+        <w:rPr>
+          <w:sz w:val="24"/>
+          <w:szCs w:val="24"/>
+        </w:rPr>
+        <w:t xml:space="preserve"> </w:t>
+      </w:r>
+      <w:r>
+        <w:rPr>
+          <w:sz w:val="24"/>
+          <w:szCs w:val="24"/>
+        </w:rPr>
+        <w:t>Does social media ruin relationships?</w:t>
+      </w:r>
+    </w:p>
+    <w:p>
+      <w:pPr>
+        <w:rPr>
+          <w:sz w:val="24"/>
+          <w:szCs w:val="24"/>
+        </w:rPr>
+      </w:pPr>
+    </w:p>
+    <w:p>
+      <w:pPr>
+        <w:rPr>
+          <w:sz w:val="24"/>
+          <w:szCs w:val="24"/>
+        </w:rPr>
+      </w:pPr>
+      <w:r>
+        <w:rPr>
+          <w:sz w:val="24"/>
+          <w:szCs w:val="24"/>
+        </w:rPr>
+        <w:t>Thesis</w:t>
+      </w:r>
+      <w:r>
+        <w:rPr>
+          <w:sz w:val="24"/>
+          <w:szCs w:val="24"/>
+        </w:rPr>
+        <w:t xml:space="preserve">: </w:t>
+      </w:r>
+    </w:p>
+    <w:p>
+      <w:pPr>
+        <w:rPr>
+          <w:sz w:val="24"/>
+          <w:szCs w:val="24"/>
+        </w:rPr>
+      </w:pPr>
+    </w:p>
+    <w:p>
+      <w:pPr>
+        <w:rPr>
+          <w:sz w:val="24"/>
+          <w:szCs w:val="24"/>
+        </w:rPr>
+      </w:pPr>
+      <w:r>
+        <w:rPr>
+          <w:sz w:val="24"/>
+          <w:szCs w:val="24"/>
+        </w:rPr>
+        <w:t xml:space="preserve">Reasons: </w:t>
+      </w:r>
+    </w:p>
+    <w:p>
+      <w:pPr>
+        <w:rPr>
+          <w:sz w:val="24"/>
+          <w:szCs w:val="24"/>
+        </w:rPr>
+      </w:pPr>
+    </w:p>
+    <w:p>
+      <w:pPr>
+        <w:rPr>
+          <w:sz w:val="24"/>
+          <w:szCs w:val="24"/>
+        </w:rPr>
+      </w:pPr>
     </w:p>
     <w:p>
       <w:pPr>
         <w:pStyle w:val="Heading3"/>
       </w:pPr>
-      <w:bookmarkStart w:id="5" w:name="_5eb2z4vcw3mj" w:colFirst="0" w:colLast="0"/>
+      <w:bookmarkStart w:id="5" w:name="_xcc8k0d5i3yf" w:colFirst="0" w:colLast="0"/>
       <w:bookmarkEnd w:id="5"/>
-      <w:r>
-        <w:t>State Issue, Thesis and Key Reasons</w:t>
-      </w:r>
-    </w:p>
-    <w:p>
-      <w:pPr>
-        <w:rPr>
-          <w:sz w:val="24"/>
-          <w:szCs w:val="24"/>
-        </w:rPr>
-      </w:pPr>
-      <w:r>
-        <w:rPr>
-          <w:sz w:val="24"/>
-          <w:szCs w:val="24"/>
-        </w:rPr>
-        <w:t>State the overarching</w:t>
-      </w:r>
-      <w:r>
-        <w:rPr>
-          <w:sz w:val="24"/>
-          <w:szCs w:val="24"/>
-        </w:rPr>
-        <w:t>,</w:t>
-      </w:r>
-      <w:r>
-        <w:rPr>
-          <w:sz w:val="24"/>
-          <w:szCs w:val="24"/>
-        </w:rPr>
-        <w:t xml:space="preserve"> debatable question you are answering, your answer to that question (your central argument or thesis)</w:t>
-      </w:r>
-      <w:r>
-        <w:rPr>
-          <w:sz w:val="24"/>
-          <w:szCs w:val="24"/>
-        </w:rPr>
-        <w:t>,</w:t>
-      </w:r>
-      <w:r>
-        <w:rPr>
-          <w:sz w:val="24"/>
-          <w:szCs w:val="24"/>
-        </w:rPr>
-        <w:t xml:space="preserve"> and 2-3 key reasons (the “because” that explains why you believe your thesis is true).</w:t>
-      </w:r>
-    </w:p>
-    <w:p>
-      <w:pPr>
-        <w:rPr>
-          <w:sz w:val="24"/>
-          <w:szCs w:val="24"/>
-        </w:rPr>
-      </w:pPr>
-    </w:p>
-    <w:p>
-      <w:pPr>
-        <w:rPr>
-          <w:sz w:val="24"/>
-          <w:szCs w:val="24"/>
-        </w:rPr>
-      </w:pPr>
-      <w:r>
-        <w:rPr>
-          <w:sz w:val="24"/>
-          <w:szCs w:val="24"/>
-        </w:rPr>
-        <w:t>Issue:</w:t>
-      </w:r>
-    </w:p>
-    <w:p>
-      <w:pPr>
-        <w:rPr>
-          <w:sz w:val="24"/>
-          <w:szCs w:val="24"/>
-        </w:rPr>
-      </w:pPr>
-    </w:p>
-    <w:p>
-      <w:pPr>
-        <w:rPr>
-          <w:sz w:val="24"/>
-          <w:szCs w:val="24"/>
-        </w:rPr>
-      </w:pPr>
-      <w:r>
-        <w:rPr>
-          <w:sz w:val="24"/>
-          <w:szCs w:val="24"/>
-        </w:rPr>
-        <w:t>Thesis:</w:t>
-      </w:r>
-    </w:p>
-    <w:p>
-      <w:pPr>
-        <w:rPr>
-          <w:sz w:val="24"/>
-          <w:szCs w:val="24"/>
-        </w:rPr>
-      </w:pPr>
-    </w:p>
-    <w:p>
-      <w:pPr>
-        <w:rPr>
-          <w:sz w:val="24"/>
-          <w:szCs w:val="24"/>
-        </w:rPr>
-      </w:pPr>
-      <w:r>
-        <w:rPr>
-          <w:sz w:val="24"/>
-          <w:szCs w:val="24"/>
-        </w:rPr>
-        <w:t xml:space="preserve">Reasons: </w:t>
-      </w:r>
-    </w:p>
-    <w:p>
-      <w:pPr>
-        <w:rPr>
-          <w:sz w:val="24"/>
-          <w:szCs w:val="24"/>
-        </w:rPr>
-      </w:pPr>
-    </w:p>
-    <w:p>
-      <w:pPr>
-        <w:rPr>
-          <w:sz w:val="24"/>
-          <w:szCs w:val="24"/>
-        </w:rPr>
-      </w:pPr>
-    </w:p>
-    <w:p>
-      <w:pPr>
-        <w:pStyle w:val="Heading3"/>
-      </w:pPr>
-      <w:bookmarkStart w:id="6" w:name="_xcc8k0d5i3yf" w:colFirst="0" w:colLast="0"/>
-      <w:bookmarkEnd w:id="6"/>
       <w:r>
         <w:t>List Sources</w:t>
       </w:r>
@@ -424,8 +442,8 @@
         <w:pStyle w:val="Heading2"/>
         <w:spacing w:after="100"/>
       </w:pPr>
-      <w:bookmarkStart w:id="7" w:name="_3zpb3354ti2i" w:colFirst="0" w:colLast="0"/>
-      <w:bookmarkEnd w:id="7"/>
+      <w:bookmarkStart w:id="6" w:name="_3zpb3354ti2i" w:colFirst="0" w:colLast="0"/>
+      <w:bookmarkEnd w:id="6"/>
       <w:r>
         <w:lastRenderedPageBreak/>
         <w:t>Brainstorm Rhetorical Appeals</w:t>
@@ -513,10 +531,28 @@
         <w:pStyle w:val="Heading2"/>
         <w:spacing w:after="100"/>
       </w:pPr>
-      <w:bookmarkStart w:id="8" w:name="_ooh656venzmk" w:colFirst="0" w:colLast="0"/>
+      <w:bookmarkStart w:id="7" w:name="_ooh656venzmk" w:colFirst="0" w:colLast="0"/>
+      <w:bookmarkEnd w:id="7"/>
+      <w:r>
+        <w:t>Write the Opinion Piece</w:t>
+      </w:r>
+    </w:p>
+    <w:p>
+      <w:pPr>
+        <w:rPr>
+          <w:sz w:val="24"/>
+          <w:szCs w:val="24"/>
+        </w:rPr>
+      </w:pPr>
+    </w:p>
+    <w:p>
+      <w:pPr>
+        <w:pStyle w:val="Heading3"/>
+      </w:pPr>
+      <w:bookmarkStart w:id="8" w:name="_p8svvhl4k1ba" w:colFirst="0" w:colLast="0"/>
       <w:bookmarkEnd w:id="8"/>
       <w:r>
-        <w:t>Write the Opinion Piece</w:t>
+        <w:t>Outline</w:t>
       </w:r>
     </w:p>
     <w:p>
@@ -531,26 +567,8 @@
       <w:pPr>
         <w:pStyle w:val="Heading3"/>
       </w:pPr>
-      <w:bookmarkStart w:id="9" w:name="_p8svvhl4k1ba" w:colFirst="0" w:colLast="0"/>
+      <w:bookmarkStart w:id="9" w:name="_leuhbirs6mxm" w:colFirst="0" w:colLast="0"/>
       <w:bookmarkEnd w:id="9"/>
-      <w:r>
-        <w:t>Outline</w:t>
-      </w:r>
-    </w:p>
-    <w:p>
-      <w:pPr>
-        <w:rPr>
-          <w:sz w:val="24"/>
-          <w:szCs w:val="24"/>
-        </w:rPr>
-      </w:pPr>
-    </w:p>
-    <w:p>
-      <w:pPr>
-        <w:pStyle w:val="Heading3"/>
-      </w:pPr>
-      <w:bookmarkStart w:id="10" w:name="_leuhbirs6mxm" w:colFirst="0" w:colLast="0"/>
-      <w:bookmarkEnd w:id="10"/>
       <w:r>
         <w:t>Draft</w:t>
       </w:r>
@@ -612,8 +630,8 @@
         <w:pStyle w:val="Heading2"/>
         <w:spacing w:after="100"/>
       </w:pPr>
-      <w:bookmarkStart w:id="11" w:name="_fywd1q5jvqqu" w:colFirst="0" w:colLast="0"/>
-      <w:bookmarkEnd w:id="11"/>
+      <w:bookmarkStart w:id="10" w:name="_fywd1q5jvqqu" w:colFirst="0" w:colLast="0"/>
+      <w:bookmarkEnd w:id="10"/>
       <w:r>
         <w:t>Revise, Edit and Proofread</w:t>
       </w:r>
@@ -722,140 +740,140 @@
         <w:pStyle w:val="Heading1"/>
         <w:spacing w:after="280"/>
       </w:pPr>
-      <w:bookmarkStart w:id="12" w:name="_15e5y2fkv94o" w:colFirst="0" w:colLast="0"/>
+      <w:bookmarkStart w:id="11" w:name="_15e5y2fkv94o" w:colFirst="0" w:colLast="0"/>
+      <w:bookmarkEnd w:id="11"/>
+      <w:r>
+        <w:t>Unit 13: Digital Presentation</w:t>
+      </w:r>
+    </w:p>
+    <w:p>
+      <w:pPr>
+        <w:pStyle w:val="Heading2"/>
+      </w:pPr>
+      <w:bookmarkStart w:id="12" w:name="_noe9jk7awtij" w:colFirst="0" w:colLast="0"/>
       <w:bookmarkEnd w:id="12"/>
       <w:r>
-        <w:t>Unit 13: Digital Presentation</w:t>
-      </w:r>
+        <w:t xml:space="preserve">Analyze a Digital Presentation </w:t>
+      </w:r>
+      <w:r>
+        <w:t xml:space="preserve">(see </w:t>
+      </w:r>
+      <w:proofErr w:type="spellStart"/>
+      <w:r>
+        <w:t>eCentennial</w:t>
+      </w:r>
+      <w:proofErr w:type="spellEnd"/>
+      <w:r>
+        <w:t xml:space="preserve"> for details)</w:t>
+      </w:r>
+    </w:p>
+    <w:p>
+      <w:pPr>
+        <w:rPr>
+          <w:sz w:val="24"/>
+          <w:szCs w:val="24"/>
+        </w:rPr>
+      </w:pPr>
+      <w:r>
+        <w:rPr>
+          <w:sz w:val="24"/>
+          <w:szCs w:val="24"/>
+        </w:rPr>
+        <w:t>1.</w:t>
+      </w:r>
+    </w:p>
+    <w:p>
+      <w:pPr>
+        <w:rPr>
+          <w:sz w:val="24"/>
+          <w:szCs w:val="24"/>
+        </w:rPr>
+      </w:pPr>
+    </w:p>
+    <w:p>
+      <w:pPr>
+        <w:rPr>
+          <w:sz w:val="24"/>
+          <w:szCs w:val="24"/>
+        </w:rPr>
+      </w:pPr>
+      <w:r>
+        <w:rPr>
+          <w:sz w:val="24"/>
+          <w:szCs w:val="24"/>
+        </w:rPr>
+        <w:t>2.</w:t>
+      </w:r>
+    </w:p>
+    <w:p>
+      <w:pPr>
+        <w:rPr>
+          <w:sz w:val="24"/>
+          <w:szCs w:val="24"/>
+        </w:rPr>
+      </w:pPr>
+    </w:p>
+    <w:p>
+      <w:pPr>
+        <w:rPr>
+          <w:sz w:val="24"/>
+          <w:szCs w:val="24"/>
+        </w:rPr>
+      </w:pPr>
+      <w:r>
+        <w:rPr>
+          <w:sz w:val="24"/>
+          <w:szCs w:val="24"/>
+        </w:rPr>
+        <w:t>3.</w:t>
+      </w:r>
+    </w:p>
+    <w:p>
+      <w:pPr>
+        <w:rPr>
+          <w:sz w:val="24"/>
+          <w:szCs w:val="24"/>
+        </w:rPr>
+      </w:pPr>
+    </w:p>
+    <w:p>
+      <w:pPr>
+        <w:rPr>
+          <w:sz w:val="24"/>
+          <w:szCs w:val="24"/>
+        </w:rPr>
+      </w:pPr>
+      <w:r>
+        <w:rPr>
+          <w:sz w:val="24"/>
+          <w:szCs w:val="24"/>
+        </w:rPr>
+        <w:t>4.</w:t>
+      </w:r>
+    </w:p>
+    <w:p>
+      <w:pPr>
+        <w:rPr>
+          <w:sz w:val="24"/>
+          <w:szCs w:val="24"/>
+        </w:rPr>
+      </w:pPr>
+    </w:p>
+    <w:p>
+      <w:pPr>
+        <w:rPr>
+          <w:sz w:val="24"/>
+          <w:szCs w:val="24"/>
+        </w:rPr>
+      </w:pPr>
     </w:p>
     <w:p>
       <w:pPr>
         <w:pStyle w:val="Heading2"/>
       </w:pPr>
-      <w:bookmarkStart w:id="13" w:name="_noe9jk7awtij" w:colFirst="0" w:colLast="0"/>
+      <w:bookmarkStart w:id="13" w:name="_jnn0wzqr64xf" w:colFirst="0" w:colLast="0"/>
       <w:bookmarkEnd w:id="13"/>
       <w:r>
-        <w:t xml:space="preserve">Analyze a Digital Presentation </w:t>
-      </w:r>
-      <w:r>
-        <w:t xml:space="preserve">(see </w:t>
-      </w:r>
-      <w:proofErr w:type="spellStart"/>
-      <w:r>
-        <w:t>eCentennial</w:t>
-      </w:r>
-      <w:proofErr w:type="spellEnd"/>
-      <w:r>
-        <w:t xml:space="preserve"> for details)</w:t>
-      </w:r>
-    </w:p>
-    <w:p>
-      <w:pPr>
-        <w:rPr>
-          <w:sz w:val="24"/>
-          <w:szCs w:val="24"/>
-        </w:rPr>
-      </w:pPr>
-      <w:r>
-        <w:rPr>
-          <w:sz w:val="24"/>
-          <w:szCs w:val="24"/>
-        </w:rPr>
-        <w:t>1.</w:t>
-      </w:r>
-    </w:p>
-    <w:p>
-      <w:pPr>
-        <w:rPr>
-          <w:sz w:val="24"/>
-          <w:szCs w:val="24"/>
-        </w:rPr>
-      </w:pPr>
-    </w:p>
-    <w:p>
-      <w:pPr>
-        <w:rPr>
-          <w:sz w:val="24"/>
-          <w:szCs w:val="24"/>
-        </w:rPr>
-      </w:pPr>
-      <w:r>
-        <w:rPr>
-          <w:sz w:val="24"/>
-          <w:szCs w:val="24"/>
-        </w:rPr>
-        <w:t>2.</w:t>
-      </w:r>
-    </w:p>
-    <w:p>
-      <w:pPr>
-        <w:rPr>
-          <w:sz w:val="24"/>
-          <w:szCs w:val="24"/>
-        </w:rPr>
-      </w:pPr>
-    </w:p>
-    <w:p>
-      <w:pPr>
-        <w:rPr>
-          <w:sz w:val="24"/>
-          <w:szCs w:val="24"/>
-        </w:rPr>
-      </w:pPr>
-      <w:r>
-        <w:rPr>
-          <w:sz w:val="24"/>
-          <w:szCs w:val="24"/>
-        </w:rPr>
-        <w:t>3.</w:t>
-      </w:r>
-    </w:p>
-    <w:p>
-      <w:pPr>
-        <w:rPr>
-          <w:sz w:val="24"/>
-          <w:szCs w:val="24"/>
-        </w:rPr>
-      </w:pPr>
-    </w:p>
-    <w:p>
-      <w:pPr>
-        <w:rPr>
-          <w:sz w:val="24"/>
-          <w:szCs w:val="24"/>
-        </w:rPr>
-      </w:pPr>
-      <w:r>
-        <w:rPr>
-          <w:sz w:val="24"/>
-          <w:szCs w:val="24"/>
-        </w:rPr>
-        <w:t>4.</w:t>
-      </w:r>
-    </w:p>
-    <w:p>
-      <w:pPr>
-        <w:rPr>
-          <w:sz w:val="24"/>
-          <w:szCs w:val="24"/>
-        </w:rPr>
-      </w:pPr>
-    </w:p>
-    <w:p>
-      <w:pPr>
-        <w:rPr>
-          <w:sz w:val="24"/>
-          <w:szCs w:val="24"/>
-        </w:rPr>
-      </w:pPr>
-    </w:p>
-    <w:p>
-      <w:pPr>
-        <w:pStyle w:val="Heading2"/>
-      </w:pPr>
-      <w:bookmarkStart w:id="14" w:name="_jnn0wzqr64xf" w:colFirst="0" w:colLast="0"/>
-      <w:bookmarkEnd w:id="14"/>
-      <w:r>
         <w:t xml:space="preserve">Script Your Presentation </w:t>
       </w:r>
     </w:p>
@@ -887,7 +905,6 @@
         </w:rPr>
         <w:t xml:space="preserve">above into a </w:t>
       </w:r>
-      <w:proofErr w:type="gramStart"/>
       <w:r>
         <w:rPr>
           <w:b/>
@@ -909,15 +926,7 @@
           <w:sz w:val="24"/>
           <w:szCs w:val="24"/>
         </w:rPr>
-        <w:t xml:space="preserve"> word</w:t>
-      </w:r>
-      <w:proofErr w:type="gramEnd"/>
-      <w:r>
-        <w:rPr>
-          <w:sz w:val="24"/>
-          <w:szCs w:val="24"/>
-        </w:rPr>
-        <w:t xml:space="preserve"> script--pare it down, shorten sentences, make it a “spoken” text. </w:t>
+        <w:t xml:space="preserve"> word script--pare it down, shorten sentences, make it a “spoken” text. </w:t>
       </w:r>
       <w:r>
         <w:rPr>
@@ -1189,7 +1198,7 @@
 </file>
 
 <file path=word/numbering.xml><?xml version="1.0" encoding="utf-8"?>
-<w:numbering xmlns:wpc="http://schemas.microsoft.com/office/word/2010/wordprocessingCanvas" xmlns:cx="http://schemas.microsoft.com/office/drawing/2014/chartex" xmlns:cx1="http://schemas.microsoft.com/office/drawing/2015/9/8/chartex" xmlns:cx2="http://schemas.microsoft.com/office/drawing/2015/10/21/chartex" xmlns:cx3="http://schemas.microsoft.com/office/drawing/2016/5/9/chartex" xmlns:cx4="http://schemas.microsoft.com/office/drawing/2016/5/10/chartex" xmlns:cx5="http://schemas.microsoft.com/office/drawing/2016/5/11/chartex" xmlns:cx6="http://schemas.microsoft.com/office/drawing/2016/5/12/chartex" xmlns:cx7="http://schemas.microsoft.com/office/drawing/2016/5/13/chartex" xmlns:cx8="http://schemas.microsoft.com/office/drawing/2016/5/14/chartex" xmlns:mc="http://schemas.openxmlformats.org/markup-compatibility/2006" xmlns:aink="http://schemas.microsoft.com/office/drawing/2016/ink" xmlns:am3d="http://schemas.microsoft.com/office/drawing/2017/model3d" xmlns:o="urn:schemas-microsoft-com:office:office" xmlns:r="http://schemas.openxmlformats.org/officeDocument/2006/relationships" xmlns:m="http://schemas.openxmlformats.org/officeDocument/2006/math" xmlns:v="urn:schemas-microsoft-com:vml" xmlns:wp14="http://schemas.microsoft.com/office/word/2010/wordprocessingDrawing" xmlns:wp="http://schemas.openxmlformats.org/drawingml/2006/wordprocessingDrawing" xmlns:w10="urn:schemas-microsoft-com:office:word" xmlns:w="http://schemas.openxmlformats.org/wordprocessingml/2006/main" xmlns:w14="http://schemas.microsoft.com/office/word/2010/wordml" xmlns:w15="http://schemas.microsoft.com/office/word/2012/wordml" xmlns:w16cid="http://schemas.microsoft.com/office/word/2016/wordml/cid" xmlns:w16se="http://schemas.microsoft.com/office/word/2015/wordml/symex" xmlns:wpg="http://schemas.microsoft.com/office/word/2010/wordprocessingGroup" xmlns:wpi="http://schemas.microsoft.com/office/word/2010/wordprocessingInk" xmlns:wne="http://schemas.microsoft.com/office/word/2006/wordml" xmlns:wps="http://schemas.microsoft.com/office/word/2010/wordprocessingShape" mc:Ignorable="w14 w15 w16se w16cid wp14">
+<w:numbering xmlns:wpc="http://schemas.microsoft.com/office/word/2010/wordprocessingCanvas" xmlns:cx="http://schemas.microsoft.com/office/drawing/2014/chartex" xmlns:cx1="http://schemas.microsoft.com/office/drawing/2015/9/8/chartex" xmlns:cx2="http://schemas.microsoft.com/office/drawing/2015/10/21/chartex" xmlns:cx3="http://schemas.microsoft.com/office/drawing/2016/5/9/chartex" xmlns:cx4="http://schemas.microsoft.com/office/drawing/2016/5/10/chartex" xmlns:cx5="http://schemas.microsoft.com/office/drawing/2016/5/11/chartex" xmlns:cx6="http://schemas.microsoft.com/office/drawing/2016/5/12/chartex" xmlns:cx7="http://schemas.microsoft.com/office/drawing/2016/5/13/chartex" xmlns:cx8="http://schemas.microsoft.com/office/drawing/2016/5/14/chartex" xmlns:mc="http://schemas.openxmlformats.org/markup-compatibility/2006" xmlns:aink="http://schemas.microsoft.com/office/drawing/2016/ink" xmlns:am3d="http://schemas.microsoft.com/office/drawing/2017/model3d" xmlns:o="urn:schemas-microsoft-com:office:office" xmlns:oel="http://schemas.microsoft.com/office/2019/extlst" xmlns:r="http://schemas.openxmlformats.org/officeDocument/2006/relationships" xmlns:m="http://schemas.openxmlformats.org/officeDocument/2006/math" xmlns:v="urn:schemas-microsoft-com:vml" xmlns:wp14="http://schemas.microsoft.com/office/word/2010/wordprocessingDrawing" xmlns:wp="http://schemas.openxmlformats.org/drawingml/2006/wordprocessingDrawing" xmlns:w10="urn:schemas-microsoft-com:office:word" xmlns:w="http://schemas.openxmlformats.org/wordprocessingml/2006/main" xmlns:w14="http://schemas.microsoft.com/office/word/2010/wordml" xmlns:w15="http://schemas.microsoft.com/office/word/2012/wordml" xmlns:w16cex="http://schemas.microsoft.com/office/word/2018/wordml/cex" xmlns:w16cid="http://schemas.microsoft.com/office/word/2016/wordml/cid" xmlns:w16="http://schemas.microsoft.com/office/word/2018/wordml" xmlns:w16du="http://schemas.microsoft.com/office/word/2023/wordml/word16du" xmlns:w16sdtdh="http://schemas.microsoft.com/office/word/2020/wordml/sdtdatahash" xmlns:w16se="http://schemas.microsoft.com/office/word/2015/wordml/symex" xmlns:wpg="http://schemas.microsoft.com/office/word/2010/wordprocessingGroup" xmlns:wpi="http://schemas.microsoft.com/office/word/2010/wordprocessingInk" xmlns:wne="http://schemas.microsoft.com/office/word/2006/wordml" xmlns:wps="http://schemas.microsoft.com/office/word/2010/wordprocessingShape" mc:Ignorable="w14 w15 w16se w16cid w16 w16cex w16sdtdh w16du wp14">
   <w:abstractNum w:abstractNumId="0" w15:restartNumberingAfterBreak="0">
     <w:nsid w:val="53ED6CC7"/>
     <w:multiLevelType w:val="multilevel"/>
@@ -1303,14 +1312,14 @@
       </w:rPr>
     </w:lvl>
   </w:abstractNum>
-  <w:num w:numId="1">
+  <w:num w:numId="1" w16cid:durableId="1855143936">
     <w:abstractNumId w:val="0"/>
   </w:num>
 </w:numbering>
 </file>
 
 <file path=word/styles.xml><?xml version="1.0" encoding="utf-8"?>
-<w:styles xmlns:mc="http://schemas.openxmlformats.org/markup-compatibility/2006" xmlns:r="http://schemas.openxmlformats.org/officeDocument/2006/relationships" xmlns:w="http://schemas.openxmlformats.org/wordprocessingml/2006/main" xmlns:w14="http://schemas.microsoft.com/office/word/2010/wordml" xmlns:w15="http://schemas.microsoft.com/office/word/2012/wordml" xmlns:w16cid="http://schemas.microsoft.com/office/word/2016/wordml/cid" xmlns:w16se="http://schemas.microsoft.com/office/word/2015/wordml/symex" mc:Ignorable="w14 w15 w16se w16cid">
+<w:styles xmlns:mc="http://schemas.openxmlformats.org/markup-compatibility/2006" xmlns:r="http://schemas.openxmlformats.org/officeDocument/2006/relationships" xmlns:w="http://schemas.openxmlformats.org/wordprocessingml/2006/main" xmlns:w14="http://schemas.microsoft.com/office/word/2010/wordml" xmlns:w15="http://schemas.microsoft.com/office/word/2012/wordml" xmlns:w16cex="http://schemas.microsoft.com/office/word/2018/wordml/cex" xmlns:w16cid="http://schemas.microsoft.com/office/word/2016/wordml/cid" xmlns:w16="http://schemas.microsoft.com/office/word/2018/wordml" xmlns:w16du="http://schemas.microsoft.com/office/word/2023/wordml/word16du" xmlns:w16sdtdh="http://schemas.microsoft.com/office/word/2020/wordml/sdtdatahash" xmlns:w16se="http://schemas.microsoft.com/office/word/2015/wordml/symex" mc:Ignorable="w14 w15 w16se w16cid w16 w16cex w16sdtdh w16du">
   <w:docDefaults>
     <w:rPrDefault>
       <w:rPr>
@@ -1326,7 +1335,7 @@
       </w:pPr>
     </w:pPrDefault>
   </w:docDefaults>
-  <w:latentStyles w:defLockedState="0" w:defUIPriority="99" w:defSemiHidden="0" w:defUnhideWhenUsed="0" w:defQFormat="0" w:count="375">
+  <w:latentStyles w:defLockedState="0" w:defUIPriority="99" w:defSemiHidden="0" w:defUnhideWhenUsed="0" w:defQFormat="0" w:count="376">
     <w:lsdException w:name="Normal" w:uiPriority="0" w:qFormat="1"/>
     <w:lsdException w:name="heading 1" w:uiPriority="9" w:qFormat="1"/>
     <w:lsdException w:name="heading 2" w:semiHidden="1" w:uiPriority="9" w:unhideWhenUsed="1" w:qFormat="1"/>
@@ -1702,6 +1711,7 @@
     <w:lsdException w:name="Smart Hyperlink" w:semiHidden="1" w:unhideWhenUsed="1"/>
     <w:lsdException w:name="Hashtag" w:semiHidden="1" w:unhideWhenUsed="1"/>
     <w:lsdException w:name="Unresolved Mention" w:semiHidden="1" w:unhideWhenUsed="1"/>
+    <w:lsdException w:name="Smart Link" w:semiHidden="1" w:unhideWhenUsed="1"/>
   </w:latentStyles>
   <w:style w:type="paragraph" w:default="1" w:styleId="Normal">
     <w:name w:val="Normal"/>

</xml_diff>

<commit_message>
vault backup: 2024-12-05 22:40:21
</commit_message>
<xml_diff>
--- a/Centennial/Term 1/COMM College Communications 2/Opinion Piece/Public Communication Template.docx
+++ b/Centennial/Term 1/COMM College Communications 2/Opinion Piece/Public Communication Template.docx
@@ -294,6 +294,55 @@
         </w:rPr>
         <w:t xml:space="preserve">: </w:t>
       </w:r>
+      <w:r>
+        <w:rPr>
+          <w:sz w:val="24"/>
+          <w:szCs w:val="24"/>
+        </w:rPr>
+        <w:t xml:space="preserve">Excessive amounts of social media consumption </w:t>
+      </w:r>
+      <w:r>
+        <w:rPr>
+          <w:sz w:val="24"/>
+          <w:szCs w:val="24"/>
+        </w:rPr>
+        <w:t xml:space="preserve">exceeds </w:t>
+      </w:r>
+      <w:r>
+        <w:rPr>
+          <w:sz w:val="24"/>
+          <w:szCs w:val="24"/>
+        </w:rPr>
+        <w:t>our natural limit for meaningful relationships</w:t>
+      </w:r>
+      <w:r>
+        <w:rPr>
+          <w:sz w:val="24"/>
+          <w:szCs w:val="24"/>
+        </w:rPr>
+        <w:t xml:space="preserve">, </w:t>
+      </w:r>
+      <w:r>
+        <w:rPr>
+          <w:sz w:val="24"/>
+          <w:szCs w:val="24"/>
+        </w:rPr>
+        <w:t>contributes to loneliness</w:t>
+      </w:r>
+      <w:r>
+        <w:rPr>
+          <w:sz w:val="24"/>
+          <w:szCs w:val="24"/>
+        </w:rPr>
+        <w:t xml:space="preserve"> and </w:t>
+      </w:r>
+      <w:r>
+        <w:rPr>
+          <w:sz w:val="24"/>
+          <w:szCs w:val="24"/>
+        </w:rPr>
+        <w:t>a decline in well-being, and is it crucial to prioritize traditional face-to-face relationships to fight these effects.</w:t>
+      </w:r>
     </w:p>
     <w:p>
       <w:pPr>
@@ -445,7 +494,6 @@
       <w:bookmarkStart w:id="6" w:name="_3zpb3354ti2i" w:colFirst="0" w:colLast="0"/>
       <w:bookmarkEnd w:id="6"/>
       <w:r>
-        <w:lastRenderedPageBreak/>
         <w:t>Brainstorm Rhetorical Appeals</w:t>
       </w:r>
     </w:p>
@@ -743,6 +791,7 @@
       <w:bookmarkStart w:id="11" w:name="_15e5y2fkv94o" w:colFirst="0" w:colLast="0"/>
       <w:bookmarkEnd w:id="11"/>
       <w:r>
+        <w:lastRenderedPageBreak/>
         <w:t>Unit 13: Digital Presentation</w:t>
       </w:r>
     </w:p>
@@ -756,15 +805,7 @@
         <w:t xml:space="preserve">Analyze a Digital Presentation </w:t>
       </w:r>
       <w:r>
-        <w:t xml:space="preserve">(see </w:t>
-      </w:r>
-      <w:proofErr w:type="spellStart"/>
-      <w:r>
-        <w:t>eCentennial</w:t>
-      </w:r>
-      <w:proofErr w:type="spellEnd"/>
-      <w:r>
-        <w:t xml:space="preserve"> for details)</w:t>
+        <w:t>(see eCentennial for details)</w:t>
       </w:r>
     </w:p>
     <w:p>

</xml_diff>

<commit_message>
vault backup: 2024-12-05 23:40:21
</commit_message>
<xml_diff>
--- a/Centennial/Term 1/COMM College Communications 2/Opinion Piece/Public Communication Template.docx
+++ b/Centennial/Term 1/COMM College Communications 2/Opinion Piece/Public Communication Template.docx
@@ -306,7 +306,14 @@
           <w:sz w:val="24"/>
           <w:szCs w:val="24"/>
         </w:rPr>
-        <w:t xml:space="preserve">exceeds </w:t>
+        <w:t>exceed</w:t>
+      </w:r>
+      <w:r>
+        <w:rPr>
+          <w:sz w:val="24"/>
+          <w:szCs w:val="24"/>
+        </w:rPr>
+        <w:t xml:space="preserve"> </w:t>
       </w:r>
       <w:r>
         <w:rPr>
@@ -366,6 +373,154 @@
         </w:rPr>
         <w:t xml:space="preserve">Reasons: </w:t>
       </w:r>
+      <w:r>
+        <w:rPr>
+          <w:sz w:val="24"/>
+          <w:szCs w:val="24"/>
+        </w:rPr>
+        <w:br/>
+      </w:r>
+      <w:r>
+        <w:rPr>
+          <w:sz w:val="24"/>
+          <w:szCs w:val="24"/>
+        </w:rPr>
+        <w:t>I have experienced social media overconsumption in my</w:t>
+      </w:r>
+      <w:r>
+        <w:rPr>
+          <w:sz w:val="24"/>
+          <w:szCs w:val="24"/>
+        </w:rPr>
+        <w:t xml:space="preserve"> past romantic</w:t>
+      </w:r>
+      <w:r>
+        <w:rPr>
+          <w:sz w:val="24"/>
+          <w:szCs w:val="24"/>
+        </w:rPr>
+        <w:t xml:space="preserve"> relationship</w:t>
+      </w:r>
+    </w:p>
+    <w:p>
+      <w:pPr>
+        <w:rPr>
+          <w:sz w:val="24"/>
+          <w:szCs w:val="24"/>
+        </w:rPr>
+      </w:pPr>
+      <w:r>
+        <w:rPr>
+          <w:sz w:val="24"/>
+          <w:szCs w:val="24"/>
+        </w:rPr>
+        <w:br/>
+      </w:r>
+    </w:p>
+    <w:p>
+      <w:pPr>
+        <w:pStyle w:val="ListParagraph"/>
+        <w:numPr>
+          <w:ilvl w:val="0"/>
+          <w:numId w:val="2"/>
+        </w:numPr>
+        <w:rPr>
+          <w:sz w:val="24"/>
+          <w:szCs w:val="24"/>
+          <w:lang w:val="en-US"/>
+        </w:rPr>
+      </w:pPr>
+      <w:r>
+        <w:rPr>
+          <w:sz w:val="24"/>
+          <w:szCs w:val="24"/>
+          <w:lang w:val="en-US"/>
+        </w:rPr>
+        <w:t>Logical (facts, statistics, reasons):</w:t>
+      </w:r>
+    </w:p>
+    <w:p>
+      <w:pPr>
+        <w:pStyle w:val="ListParagraph"/>
+        <w:numPr>
+          <w:ilvl w:val="1"/>
+          <w:numId w:val="2"/>
+        </w:numPr>
+        <w:rPr>
+          <w:sz w:val="24"/>
+          <w:szCs w:val="24"/>
+          <w:lang w:val="en-US"/>
+        </w:rPr>
+      </w:pPr>
+    </w:p>
+    <w:p>
+      <w:pPr>
+        <w:ind w:left="1440"/>
+        <w:rPr>
+          <w:sz w:val="24"/>
+          <w:szCs w:val="24"/>
+          <w:lang w:val="en-US"/>
+        </w:rPr>
+      </w:pPr>
+    </w:p>
+    <w:p>
+      <w:pPr>
+        <w:numPr>
+          <w:ilvl w:val="0"/>
+          <w:numId w:val="2"/>
+        </w:numPr>
+        <w:rPr>
+          <w:sz w:val="24"/>
+          <w:szCs w:val="24"/>
+          <w:lang w:val="en-US"/>
+        </w:rPr>
+      </w:pPr>
+      <w:r>
+        <w:rPr>
+          <w:sz w:val="24"/>
+          <w:szCs w:val="24"/>
+          <w:lang w:val="en-US"/>
+        </w:rPr>
+        <w:t>Ethical (fair-mindedness, moral claim, use of high-quality source, etc.):</w:t>
+      </w:r>
+    </w:p>
+    <w:p>
+      <w:pPr>
+        <w:rPr>
+          <w:sz w:val="24"/>
+          <w:szCs w:val="24"/>
+        </w:rPr>
+      </w:pPr>
+      <w:r>
+        <w:rPr>
+          <w:sz w:val="24"/>
+          <w:szCs w:val="24"/>
+        </w:rPr>
+        <w:br/>
+      </w:r>
+      <w:r>
+        <w:rPr>
+          <w:sz w:val="24"/>
+          <w:szCs w:val="24"/>
+        </w:rPr>
+        <w:br/>
+      </w:r>
+      <w:r>
+        <w:rPr>
+          <w:sz w:val="24"/>
+          <w:szCs w:val="24"/>
+        </w:rPr>
+        <w:lastRenderedPageBreak/>
+        <w:br/>
+      </w:r>
+    </w:p>
+    <w:p>
+      <w:pPr>
+        <w:rPr>
+          <w:sz w:val="24"/>
+          <w:szCs w:val="24"/>
+        </w:rPr>
+      </w:pPr>
     </w:p>
     <w:p>
       <w:pPr>
@@ -439,23 +594,6 @@
     </w:p>
     <w:p>
       <w:pPr>
-        <w:rPr>
-          <w:rFonts w:ascii="Times New Roman" w:eastAsia="Times New Roman" w:hAnsi="Times New Roman" w:cs="Times New Roman"/>
-          <w:b/>
-          <w:sz w:val="24"/>
-          <w:szCs w:val="24"/>
-          <w:lang w:val="en-CA"/>
-        </w:rPr>
-      </w:pPr>
-      <w:r>
-        <w:rPr>
-          <w:b/>
-          <w:sz w:val="24"/>
-          <w:szCs w:val="24"/>
-        </w:rPr>
-        <w:t xml:space="preserve">Note: </w:t>
-      </w:r>
-      <w:r>
         <w:rPr>
           <w:rFonts w:eastAsia="Times New Roman"/>
           <w:b/>
@@ -465,8 +603,51 @@
           <w:shd w:val="clear" w:color="auto" w:fill="FFFFFF"/>
           <w:lang w:val="en-CA"/>
         </w:rPr>
+      </w:pPr>
+      <w:r>
+        <w:rPr>
+          <w:b/>
+          <w:sz w:val="24"/>
+          <w:szCs w:val="24"/>
+        </w:rPr>
+        <w:t xml:space="preserve">Note: </w:t>
+      </w:r>
+      <w:r>
+        <w:rPr>
+          <w:rFonts w:eastAsia="Times New Roman"/>
+          <w:b/>
+          <w:color w:val="222222"/>
+          <w:sz w:val="24"/>
+          <w:szCs w:val="24"/>
+          <w:shd w:val="clear" w:color="auto" w:fill="FFFFFF"/>
+          <w:lang w:val="en-CA"/>
+        </w:rPr>
         <w:t>These can be drawn from the sources you used for your Research-driven Critique Essay—but you are also free to use new sources.</w:t>
       </w:r>
+    </w:p>
+    <w:p>
+      <w:pPr>
+        <w:rPr>
+          <w:rFonts w:eastAsia="Times New Roman"/>
+          <w:b/>
+          <w:color w:val="222222"/>
+          <w:sz w:val="24"/>
+          <w:szCs w:val="24"/>
+          <w:shd w:val="clear" w:color="auto" w:fill="FFFFFF"/>
+          <w:lang w:val="en-CA"/>
+        </w:rPr>
+      </w:pPr>
+    </w:p>
+    <w:p>
+      <w:pPr>
+        <w:rPr>
+          <w:rFonts w:ascii="Times New Roman" w:eastAsia="Times New Roman" w:hAnsi="Times New Roman" w:cs="Times New Roman"/>
+          <w:b/>
+          <w:sz w:val="24"/>
+          <w:szCs w:val="24"/>
+          <w:lang w:val="en-CA"/>
+        </w:rPr>
+      </w:pPr>
     </w:p>
     <w:p>
       <w:pPr>
@@ -539,6 +720,43 @@
         <w:rPr>
           <w:sz w:val="24"/>
           <w:szCs w:val="24"/>
+          <w:lang w:val="en-US"/>
+        </w:rPr>
+      </w:pPr>
+      <w:r>
+        <w:rPr>
+          <w:sz w:val="24"/>
+          <w:szCs w:val="24"/>
+          <w:lang w:val="en-US"/>
+        </w:rPr>
+        <w:t>Emotional (stories, imagery):</w:t>
+      </w:r>
+    </w:p>
+    <w:p>
+      <w:pPr>
+        <w:pStyle w:val="ListParagraph"/>
+        <w:numPr>
+          <w:ilvl w:val="0"/>
+          <w:numId w:val="3"/>
+        </w:numPr>
+        <w:rPr>
+          <w:sz w:val="24"/>
+          <w:szCs w:val="24"/>
+        </w:rPr>
+      </w:pPr>
+      <w:r>
+        <w:rPr>
+          <w:sz w:val="24"/>
+          <w:szCs w:val="24"/>
+        </w:rPr>
+        <w:t>I have experienced social media overconsumption in my past romantic relationship, and it negatively impacted it by setting standards of living and gift-giving higher than that of the average person despite getting below average treatment.</w:t>
+      </w:r>
+    </w:p>
+    <w:p>
+      <w:pPr>
+        <w:rPr>
+          <w:sz w:val="24"/>
+          <w:szCs w:val="24"/>
         </w:rPr>
       </w:pPr>
     </w:p>
@@ -634,6 +852,7 @@
           <w:sz w:val="24"/>
           <w:szCs w:val="24"/>
         </w:rPr>
+        <w:lastRenderedPageBreak/>
         <w:t xml:space="preserve">Draft an opinion piece of about </w:t>
       </w:r>
       <w:r>
@@ -791,7 +1010,6 @@
       <w:bookmarkStart w:id="11" w:name="_15e5y2fkv94o" w:colFirst="0" w:colLast="0"/>
       <w:bookmarkEnd w:id="11"/>
       <w:r>
-        <w:lastRenderedPageBreak/>
         <w:t>Unit 13: Digital Presentation</w:t>
       </w:r>
     </w:p>
@@ -805,7 +1023,15 @@
         <w:t xml:space="preserve">Analyze a Digital Presentation </w:t>
       </w:r>
       <w:r>
-        <w:t>(see eCentennial for details)</w:t>
+        <w:t xml:space="preserve">(see </w:t>
+      </w:r>
+      <w:proofErr w:type="spellStart"/>
+      <w:r>
+        <w:t>eCentennial</w:t>
+      </w:r>
+      <w:proofErr w:type="spellEnd"/>
+      <w:r>
+        <w:t xml:space="preserve"> for details)</w:t>
       </w:r>
     </w:p>
     <w:p>
@@ -1353,8 +1579,312 @@
       </w:rPr>
     </w:lvl>
   </w:abstractNum>
+  <w:abstractNum w:abstractNumId="1" w15:restartNumberingAfterBreak="0">
+    <w:nsid w:val="6FC53B7A"/>
+    <w:multiLevelType w:val="multilevel"/>
+    <w:tmpl w:val="9CB8BA88"/>
+    <w:lvl w:ilvl="0">
+      <w:start w:val="1"/>
+      <w:numFmt w:val="bullet"/>
+      <w:lvlText w:val=""/>
+      <w:lvlJc w:val="left"/>
+      <w:pPr>
+        <w:tabs>
+          <w:tab w:val="num" w:pos="720"/>
+        </w:tabs>
+        <w:ind w:left="720" w:hanging="360"/>
+      </w:pPr>
+      <w:rPr>
+        <w:rFonts w:ascii="Symbol" w:hAnsi="Symbol" w:hint="default"/>
+        <w:sz w:val="20"/>
+      </w:rPr>
+    </w:lvl>
+    <w:lvl w:ilvl="1" w:tentative="1">
+      <w:start w:val="1"/>
+      <w:numFmt w:val="bullet"/>
+      <w:lvlText w:val="o"/>
+      <w:lvlJc w:val="left"/>
+      <w:pPr>
+        <w:tabs>
+          <w:tab w:val="num" w:pos="1440"/>
+        </w:tabs>
+        <w:ind w:left="1440" w:hanging="360"/>
+      </w:pPr>
+      <w:rPr>
+        <w:rFonts w:ascii="Courier New" w:hAnsi="Courier New" w:hint="default"/>
+        <w:sz w:val="20"/>
+      </w:rPr>
+    </w:lvl>
+    <w:lvl w:ilvl="2" w:tentative="1">
+      <w:start w:val="1"/>
+      <w:numFmt w:val="bullet"/>
+      <w:lvlText w:val=""/>
+      <w:lvlJc w:val="left"/>
+      <w:pPr>
+        <w:tabs>
+          <w:tab w:val="num" w:pos="2160"/>
+        </w:tabs>
+        <w:ind w:left="2160" w:hanging="360"/>
+      </w:pPr>
+      <w:rPr>
+        <w:rFonts w:ascii="Wingdings" w:hAnsi="Wingdings" w:hint="default"/>
+        <w:sz w:val="20"/>
+      </w:rPr>
+    </w:lvl>
+    <w:lvl w:ilvl="3" w:tentative="1">
+      <w:start w:val="1"/>
+      <w:numFmt w:val="bullet"/>
+      <w:lvlText w:val=""/>
+      <w:lvlJc w:val="left"/>
+      <w:pPr>
+        <w:tabs>
+          <w:tab w:val="num" w:pos="2880"/>
+        </w:tabs>
+        <w:ind w:left="2880" w:hanging="360"/>
+      </w:pPr>
+      <w:rPr>
+        <w:rFonts w:ascii="Wingdings" w:hAnsi="Wingdings" w:hint="default"/>
+        <w:sz w:val="20"/>
+      </w:rPr>
+    </w:lvl>
+    <w:lvl w:ilvl="4" w:tentative="1">
+      <w:start w:val="1"/>
+      <w:numFmt w:val="bullet"/>
+      <w:lvlText w:val=""/>
+      <w:lvlJc w:val="left"/>
+      <w:pPr>
+        <w:tabs>
+          <w:tab w:val="num" w:pos="3600"/>
+        </w:tabs>
+        <w:ind w:left="3600" w:hanging="360"/>
+      </w:pPr>
+      <w:rPr>
+        <w:rFonts w:ascii="Wingdings" w:hAnsi="Wingdings" w:hint="default"/>
+        <w:sz w:val="20"/>
+      </w:rPr>
+    </w:lvl>
+    <w:lvl w:ilvl="5" w:tentative="1">
+      <w:start w:val="1"/>
+      <w:numFmt w:val="bullet"/>
+      <w:lvlText w:val=""/>
+      <w:lvlJc w:val="left"/>
+      <w:pPr>
+        <w:tabs>
+          <w:tab w:val="num" w:pos="4320"/>
+        </w:tabs>
+        <w:ind w:left="4320" w:hanging="360"/>
+      </w:pPr>
+      <w:rPr>
+        <w:rFonts w:ascii="Wingdings" w:hAnsi="Wingdings" w:hint="default"/>
+        <w:sz w:val="20"/>
+      </w:rPr>
+    </w:lvl>
+    <w:lvl w:ilvl="6" w:tentative="1">
+      <w:start w:val="1"/>
+      <w:numFmt w:val="bullet"/>
+      <w:lvlText w:val=""/>
+      <w:lvlJc w:val="left"/>
+      <w:pPr>
+        <w:tabs>
+          <w:tab w:val="num" w:pos="5040"/>
+        </w:tabs>
+        <w:ind w:left="5040" w:hanging="360"/>
+      </w:pPr>
+      <w:rPr>
+        <w:rFonts w:ascii="Wingdings" w:hAnsi="Wingdings" w:hint="default"/>
+        <w:sz w:val="20"/>
+      </w:rPr>
+    </w:lvl>
+    <w:lvl w:ilvl="7" w:tentative="1">
+      <w:start w:val="1"/>
+      <w:numFmt w:val="bullet"/>
+      <w:lvlText w:val=""/>
+      <w:lvlJc w:val="left"/>
+      <w:pPr>
+        <w:tabs>
+          <w:tab w:val="num" w:pos="5760"/>
+        </w:tabs>
+        <w:ind w:left="5760" w:hanging="360"/>
+      </w:pPr>
+      <w:rPr>
+        <w:rFonts w:ascii="Wingdings" w:hAnsi="Wingdings" w:hint="default"/>
+        <w:sz w:val="20"/>
+      </w:rPr>
+    </w:lvl>
+    <w:lvl w:ilvl="8" w:tentative="1">
+      <w:start w:val="1"/>
+      <w:numFmt w:val="bullet"/>
+      <w:lvlText w:val=""/>
+      <w:lvlJc w:val="left"/>
+      <w:pPr>
+        <w:tabs>
+          <w:tab w:val="num" w:pos="6480"/>
+        </w:tabs>
+        <w:ind w:left="6480" w:hanging="360"/>
+      </w:pPr>
+      <w:rPr>
+        <w:rFonts w:ascii="Wingdings" w:hAnsi="Wingdings" w:hint="default"/>
+        <w:sz w:val="20"/>
+      </w:rPr>
+    </w:lvl>
+  </w:abstractNum>
+  <w:abstractNum w:abstractNumId="2" w15:restartNumberingAfterBreak="0">
+    <w:nsid w:val="7E5C6F8A"/>
+    <w:multiLevelType w:val="multilevel"/>
+    <w:tmpl w:val="9CB8BA88"/>
+    <w:lvl w:ilvl="0">
+      <w:start w:val="1"/>
+      <w:numFmt w:val="bullet"/>
+      <w:lvlText w:val=""/>
+      <w:lvlJc w:val="left"/>
+      <w:pPr>
+        <w:tabs>
+          <w:tab w:val="num" w:pos="720"/>
+        </w:tabs>
+        <w:ind w:left="720" w:hanging="360"/>
+      </w:pPr>
+      <w:rPr>
+        <w:rFonts w:ascii="Symbol" w:hAnsi="Symbol" w:hint="default"/>
+        <w:sz w:val="20"/>
+      </w:rPr>
+    </w:lvl>
+    <w:lvl w:ilvl="1">
+      <w:start w:val="1"/>
+      <w:numFmt w:val="bullet"/>
+      <w:lvlText w:val="o"/>
+      <w:lvlJc w:val="left"/>
+      <w:pPr>
+        <w:tabs>
+          <w:tab w:val="num" w:pos="1440"/>
+        </w:tabs>
+        <w:ind w:left="1440" w:hanging="360"/>
+      </w:pPr>
+      <w:rPr>
+        <w:rFonts w:ascii="Courier New" w:hAnsi="Courier New" w:hint="default"/>
+        <w:sz w:val="20"/>
+      </w:rPr>
+    </w:lvl>
+    <w:lvl w:ilvl="2" w:tentative="1">
+      <w:start w:val="1"/>
+      <w:numFmt w:val="bullet"/>
+      <w:lvlText w:val=""/>
+      <w:lvlJc w:val="left"/>
+      <w:pPr>
+        <w:tabs>
+          <w:tab w:val="num" w:pos="2160"/>
+        </w:tabs>
+        <w:ind w:left="2160" w:hanging="360"/>
+      </w:pPr>
+      <w:rPr>
+        <w:rFonts w:ascii="Wingdings" w:hAnsi="Wingdings" w:hint="default"/>
+        <w:sz w:val="20"/>
+      </w:rPr>
+    </w:lvl>
+    <w:lvl w:ilvl="3" w:tentative="1">
+      <w:start w:val="1"/>
+      <w:numFmt w:val="bullet"/>
+      <w:lvlText w:val=""/>
+      <w:lvlJc w:val="left"/>
+      <w:pPr>
+        <w:tabs>
+          <w:tab w:val="num" w:pos="2880"/>
+        </w:tabs>
+        <w:ind w:left="2880" w:hanging="360"/>
+      </w:pPr>
+      <w:rPr>
+        <w:rFonts w:ascii="Wingdings" w:hAnsi="Wingdings" w:hint="default"/>
+        <w:sz w:val="20"/>
+      </w:rPr>
+    </w:lvl>
+    <w:lvl w:ilvl="4" w:tentative="1">
+      <w:start w:val="1"/>
+      <w:numFmt w:val="bullet"/>
+      <w:lvlText w:val=""/>
+      <w:lvlJc w:val="left"/>
+      <w:pPr>
+        <w:tabs>
+          <w:tab w:val="num" w:pos="3600"/>
+        </w:tabs>
+        <w:ind w:left="3600" w:hanging="360"/>
+      </w:pPr>
+      <w:rPr>
+        <w:rFonts w:ascii="Wingdings" w:hAnsi="Wingdings" w:hint="default"/>
+        <w:sz w:val="20"/>
+      </w:rPr>
+    </w:lvl>
+    <w:lvl w:ilvl="5" w:tentative="1">
+      <w:start w:val="1"/>
+      <w:numFmt w:val="bullet"/>
+      <w:lvlText w:val=""/>
+      <w:lvlJc w:val="left"/>
+      <w:pPr>
+        <w:tabs>
+          <w:tab w:val="num" w:pos="4320"/>
+        </w:tabs>
+        <w:ind w:left="4320" w:hanging="360"/>
+      </w:pPr>
+      <w:rPr>
+        <w:rFonts w:ascii="Wingdings" w:hAnsi="Wingdings" w:hint="default"/>
+        <w:sz w:val="20"/>
+      </w:rPr>
+    </w:lvl>
+    <w:lvl w:ilvl="6" w:tentative="1">
+      <w:start w:val="1"/>
+      <w:numFmt w:val="bullet"/>
+      <w:lvlText w:val=""/>
+      <w:lvlJc w:val="left"/>
+      <w:pPr>
+        <w:tabs>
+          <w:tab w:val="num" w:pos="5040"/>
+        </w:tabs>
+        <w:ind w:left="5040" w:hanging="360"/>
+      </w:pPr>
+      <w:rPr>
+        <w:rFonts w:ascii="Wingdings" w:hAnsi="Wingdings" w:hint="default"/>
+        <w:sz w:val="20"/>
+      </w:rPr>
+    </w:lvl>
+    <w:lvl w:ilvl="7" w:tentative="1">
+      <w:start w:val="1"/>
+      <w:numFmt w:val="bullet"/>
+      <w:lvlText w:val=""/>
+      <w:lvlJc w:val="left"/>
+      <w:pPr>
+        <w:tabs>
+          <w:tab w:val="num" w:pos="5760"/>
+        </w:tabs>
+        <w:ind w:left="5760" w:hanging="360"/>
+      </w:pPr>
+      <w:rPr>
+        <w:rFonts w:ascii="Wingdings" w:hAnsi="Wingdings" w:hint="default"/>
+        <w:sz w:val="20"/>
+      </w:rPr>
+    </w:lvl>
+    <w:lvl w:ilvl="8" w:tentative="1">
+      <w:start w:val="1"/>
+      <w:numFmt w:val="bullet"/>
+      <w:lvlText w:val=""/>
+      <w:lvlJc w:val="left"/>
+      <w:pPr>
+        <w:tabs>
+          <w:tab w:val="num" w:pos="6480"/>
+        </w:tabs>
+        <w:ind w:left="6480" w:hanging="360"/>
+      </w:pPr>
+      <w:rPr>
+        <w:rFonts w:ascii="Wingdings" w:hAnsi="Wingdings" w:hint="default"/>
+        <w:sz w:val="20"/>
+      </w:rPr>
+    </w:lvl>
+  </w:abstractNum>
   <w:num w:numId="1" w16cid:durableId="1855143936">
     <w:abstractNumId w:val="0"/>
+  </w:num>
+  <w:num w:numId="2" w16cid:durableId="1402212420">
+    <w:abstractNumId w:val="2"/>
+  </w:num>
+  <w:num w:numId="3" w16cid:durableId="1053963266">
+    <w:abstractNumId w:val="1"/>
   </w:num>
 </w:numbering>
 </file>
@@ -1872,7 +2402,6 @@
   <w:style w:type="character" w:default="1" w:styleId="DefaultParagraphFont">
     <w:name w:val="Default Paragraph Font"/>
     <w:uiPriority w:val="1"/>
-    <w:semiHidden/>
     <w:unhideWhenUsed/>
   </w:style>
   <w:style w:type="table" w:default="1" w:styleId="TableNormal">
@@ -1928,6 +2457,17 @@
       <w:sz w:val="30"/>
       <w:szCs w:val="30"/>
     </w:rPr>
+  </w:style>
+  <w:style w:type="paragraph" w:styleId="ListParagraph">
+    <w:name w:val="List Paragraph"/>
+    <w:basedOn w:val="Normal"/>
+    <w:uiPriority w:val="34"/>
+    <w:qFormat/>
+    <w:rsid w:val="00F529CA"/>
+    <w:pPr>
+      <w:ind w:left="720"/>
+      <w:contextualSpacing/>
+    </w:pPr>
   </w:style>
 </w:styles>
 </file>

</xml_diff>

<commit_message>
vault backup: 2024-12-06 00:40:44
</commit_message>
<xml_diff>
--- a/Centennial/Term 1/COMM College Communications 2/Opinion Piece/Public Communication Template.docx
+++ b/Centennial/Term 1/COMM College Communications 2/Opinion Piece/Public Communication Template.docx
@@ -385,104 +385,96 @@
           <w:sz w:val="24"/>
           <w:szCs w:val="24"/>
         </w:rPr>
-        <w:t>I have experienced social media overconsumption in my</w:t>
-      </w:r>
-      <w:r>
-        <w:rPr>
-          <w:sz w:val="24"/>
-          <w:szCs w:val="24"/>
-        </w:rPr>
-        <w:t xml:space="preserve"> past romantic</w:t>
-      </w:r>
-      <w:r>
-        <w:rPr>
-          <w:sz w:val="24"/>
-          <w:szCs w:val="24"/>
-        </w:rPr>
-        <w:t xml:space="preserve"> relationship</w:t>
-      </w:r>
-    </w:p>
-    <w:p>
-      <w:pPr>
-        <w:rPr>
-          <w:sz w:val="24"/>
-          <w:szCs w:val="24"/>
-        </w:rPr>
-      </w:pPr>
-      <w:r>
-        <w:rPr>
-          <w:sz w:val="24"/>
-          <w:szCs w:val="24"/>
-        </w:rPr>
-        <w:br/>
-      </w:r>
-    </w:p>
-    <w:p>
-      <w:pPr>
-        <w:pStyle w:val="ListParagraph"/>
-        <w:numPr>
-          <w:ilvl w:val="0"/>
-          <w:numId w:val="2"/>
-        </w:numPr>
+        <w:t>I have experienced</w:t>
+      </w:r>
+      <w:r>
+        <w:rPr>
+          <w:sz w:val="24"/>
+          <w:szCs w:val="24"/>
+        </w:rPr>
+        <w:t xml:space="preserve"> the negative impact</w:t>
+      </w:r>
+      <w:r>
+        <w:rPr>
+          <w:sz w:val="24"/>
+          <w:szCs w:val="24"/>
+        </w:rPr>
+        <w:t xml:space="preserve"> social media overconsumption</w:t>
+      </w:r>
+      <w:r>
+        <w:rPr>
+          <w:sz w:val="24"/>
+          <w:szCs w:val="24"/>
+        </w:rPr>
+        <w:t xml:space="preserve"> has</w:t>
+      </w:r>
+      <w:r>
+        <w:rPr>
+          <w:sz w:val="24"/>
+          <w:szCs w:val="24"/>
+        </w:rPr>
+        <w:t xml:space="preserve"> </w:t>
+      </w:r>
+      <w:r>
+        <w:rPr>
+          <w:sz w:val="24"/>
+          <w:szCs w:val="24"/>
+        </w:rPr>
+        <w:t>on relationships</w:t>
+      </w:r>
+      <w:r>
+        <w:rPr>
+          <w:sz w:val="24"/>
+          <w:szCs w:val="24"/>
+        </w:rPr>
+        <w:t>.</w:t>
+      </w:r>
+    </w:p>
+    <w:p>
+      <w:pPr>
+        <w:rPr>
+          <w:sz w:val="24"/>
+          <w:szCs w:val="24"/>
+        </w:rPr>
+      </w:pPr>
+    </w:p>
+    <w:p>
+      <w:pPr>
+        <w:rPr>
+          <w:sz w:val="24"/>
+          <w:szCs w:val="24"/>
+        </w:rPr>
+      </w:pPr>
+      <w:r>
+        <w:rPr>
+          <w:sz w:val="24"/>
+          <w:szCs w:val="24"/>
+        </w:rPr>
+        <w:t xml:space="preserve">The Covid-19 pandemic is a great example </w:t>
+      </w:r>
+      <w:r>
+        <w:rPr>
+          <w:sz w:val="24"/>
+          <w:szCs w:val="24"/>
+        </w:rPr>
+        <w:t>of</w:t>
+      </w:r>
+      <w:r>
+        <w:rPr>
+          <w:sz w:val="24"/>
+          <w:szCs w:val="24"/>
+        </w:rPr>
+        <w:t xml:space="preserve"> the difference between how people need in-person connections and online interactions do not suffice.</w:t>
+      </w:r>
+    </w:p>
+    <w:p>
+      <w:pPr>
         <w:rPr>
           <w:sz w:val="24"/>
           <w:szCs w:val="24"/>
           <w:lang w:val="en-US"/>
         </w:rPr>
       </w:pPr>
-      <w:r>
-        <w:rPr>
-          <w:sz w:val="24"/>
-          <w:szCs w:val="24"/>
-          <w:lang w:val="en-US"/>
-        </w:rPr>
-        <w:t>Logical (facts, statistics, reasons):</w:t>
-      </w:r>
-    </w:p>
-    <w:p>
-      <w:pPr>
-        <w:pStyle w:val="ListParagraph"/>
-        <w:numPr>
-          <w:ilvl w:val="1"/>
-          <w:numId w:val="2"/>
-        </w:numPr>
-        <w:rPr>
-          <w:sz w:val="24"/>
-          <w:szCs w:val="24"/>
-          <w:lang w:val="en-US"/>
-        </w:rPr>
-      </w:pPr>
-    </w:p>
-    <w:p>
-      <w:pPr>
-        <w:ind w:left="1440"/>
-        <w:rPr>
-          <w:sz w:val="24"/>
-          <w:szCs w:val="24"/>
-          <w:lang w:val="en-US"/>
-        </w:rPr>
-      </w:pPr>
-    </w:p>
-    <w:p>
-      <w:pPr>
-        <w:numPr>
-          <w:ilvl w:val="0"/>
-          <w:numId w:val="2"/>
-        </w:numPr>
-        <w:rPr>
-          <w:sz w:val="24"/>
-          <w:szCs w:val="24"/>
-          <w:lang w:val="en-US"/>
-        </w:rPr>
-      </w:pPr>
-      <w:r>
-        <w:rPr>
-          <w:sz w:val="24"/>
-          <w:szCs w:val="24"/>
-          <w:lang w:val="en-US"/>
-        </w:rPr>
-        <w:t>Ethical (fair-mindedness, moral claim, use of high-quality source, etc.):</w:t>
-      </w:r>
     </w:p>
     <w:p>
       <w:pPr>
@@ -629,6 +621,13 @@
       <w:pPr>
         <w:rPr>
           <w:rFonts w:eastAsia="Times New Roman"/>
+          <w:shd w:val="clear" w:color="auto" w:fill="FFFFFF"/>
+          <w:lang w:val="en-US"/>
+        </w:rPr>
+      </w:pPr>
+      <w:r>
+        <w:rPr>
+          <w:rFonts w:eastAsia="Times New Roman"/>
           <w:b/>
           <w:color w:val="222222"/>
           <w:sz w:val="24"/>
@@ -636,27 +635,137 @@
           <w:shd w:val="clear" w:color="auto" w:fill="FFFFFF"/>
           <w:lang w:val="en-CA"/>
         </w:rPr>
-      </w:pPr>
-    </w:p>
-    <w:p>
-      <w:pPr>
-        <w:rPr>
-          <w:rFonts w:ascii="Times New Roman" w:eastAsia="Times New Roman" w:hAnsi="Times New Roman" w:cs="Times New Roman"/>
+        <w:br/>
+      </w:r>
+      <w:r>
+        <w:rPr>
+          <w:rFonts w:eastAsia="Times New Roman"/>
           <w:b/>
-          <w:sz w:val="24"/>
-          <w:szCs w:val="24"/>
+          <w:color w:val="222222"/>
+          <w:sz w:val="24"/>
+          <w:szCs w:val="24"/>
+          <w:shd w:val="clear" w:color="auto" w:fill="FFFFFF"/>
           <w:lang w:val="en-CA"/>
         </w:rPr>
-      </w:pPr>
-    </w:p>
-    <w:p>
-      <w:pPr>
-        <w:spacing w:after="100"/>
-        <w:rPr>
-          <w:sz w:val="24"/>
-          <w:szCs w:val="24"/>
-        </w:rPr>
-      </w:pPr>
+        <w:br/>
+      </w:r>
+      <w:r>
+        <w:rPr>
+          <w:rFonts w:eastAsia="Times New Roman"/>
+          <w:shd w:val="clear" w:color="auto" w:fill="FFFFFF"/>
+          <w:lang w:val="en-US"/>
+        </w:rPr>
+        <w:t xml:space="preserve">Yu, Y., </w:t>
+      </w:r>
+      <w:proofErr w:type="spellStart"/>
+      <w:r>
+        <w:rPr>
+          <w:rFonts w:eastAsia="Times New Roman"/>
+          <w:shd w:val="clear" w:color="auto" w:fill="FFFFFF"/>
+          <w:lang w:val="en-US"/>
+        </w:rPr>
+        <w:t>Dykxhoorn</w:t>
+      </w:r>
+      <w:proofErr w:type="spellEnd"/>
+      <w:r>
+        <w:rPr>
+          <w:rFonts w:eastAsia="Times New Roman"/>
+          <w:shd w:val="clear" w:color="auto" w:fill="FFFFFF"/>
+          <w:lang w:val="en-US"/>
+        </w:rPr>
+        <w:t xml:space="preserve">, J., &amp; Plackett, R. (2024). The impact of different types of social media use on the mental health of UK adults: Longitudinal Observational Study. </w:t>
+      </w:r>
+      <w:r>
+        <w:rPr>
+          <w:rFonts w:eastAsia="Times New Roman"/>
+          <w:i/>
+          <w:iCs/>
+          <w:shd w:val="clear" w:color="auto" w:fill="FFFFFF"/>
+          <w:lang w:val="en-US"/>
+        </w:rPr>
+        <w:t>Journal of Medical Internet Research</w:t>
+      </w:r>
+      <w:r>
+        <w:rPr>
+          <w:rFonts w:eastAsia="Times New Roman"/>
+          <w:shd w:val="clear" w:color="auto" w:fill="FFFFFF"/>
+          <w:lang w:val="en-US"/>
+        </w:rPr>
+        <w:t xml:space="preserve">, </w:t>
+      </w:r>
+      <w:r>
+        <w:rPr>
+          <w:rFonts w:eastAsia="Times New Roman"/>
+          <w:i/>
+          <w:iCs/>
+          <w:shd w:val="clear" w:color="auto" w:fill="FFFFFF"/>
+          <w:lang w:val="en-US"/>
+        </w:rPr>
+        <w:t>26</w:t>
+      </w:r>
+      <w:r>
+        <w:rPr>
+          <w:rFonts w:eastAsia="Times New Roman"/>
+          <w:shd w:val="clear" w:color="auto" w:fill="FFFFFF"/>
+          <w:lang w:val="en-US"/>
+        </w:rPr>
+        <w:t xml:space="preserve">. https://doi.org/10.2196/56950 </w:t>
+      </w:r>
+      <w:r>
+        <w:rPr>
+          <w:rFonts w:eastAsia="Times New Roman"/>
+          <w:shd w:val="clear" w:color="auto" w:fill="FFFFFF"/>
+          <w:lang w:val="en-US"/>
+        </w:rPr>
+        <w:br/>
+      </w:r>
+      <w:r>
+        <w:rPr>
+          <w:rFonts w:eastAsia="Times New Roman"/>
+          <w:shd w:val="clear" w:color="auto" w:fill="FFFFFF"/>
+          <w:lang w:val="en-US"/>
+        </w:rPr>
+        <w:br/>
+      </w:r>
+      <w:r>
+        <w:rPr>
+          <w:rFonts w:eastAsia="Times New Roman"/>
+          <w:shd w:val="clear" w:color="auto" w:fill="FFFFFF"/>
+        </w:rPr>
+        <w:t xml:space="preserve">Stieger, S., </w:t>
+      </w:r>
+      <w:proofErr w:type="spellStart"/>
+      <w:r>
+        <w:rPr>
+          <w:rFonts w:eastAsia="Times New Roman"/>
+          <w:shd w:val="clear" w:color="auto" w:fill="FFFFFF"/>
+        </w:rPr>
+        <w:t>Lewetz</w:t>
+      </w:r>
+      <w:proofErr w:type="spellEnd"/>
+      <w:r>
+        <w:rPr>
+          <w:rFonts w:eastAsia="Times New Roman"/>
+          <w:shd w:val="clear" w:color="auto" w:fill="FFFFFF"/>
+        </w:rPr>
+        <w:t>, D. &amp; Willinger, D. Face-to-face more important than digital communication for mental health during the pandemic. </w:t>
+      </w:r>
+      <w:r>
+        <w:rPr>
+          <w:rFonts w:eastAsia="Times New Roman"/>
+          <w:i/>
+          <w:iCs/>
+          <w:shd w:val="clear" w:color="auto" w:fill="FFFFFF"/>
+        </w:rPr>
+        <w:t>Sci Rep</w:t>
+      </w:r>
+      <w:r>
+        <w:rPr>
+          <w:rFonts w:eastAsia="Times New Roman"/>
+          <w:shd w:val="clear" w:color="auto" w:fill="FFFFFF"/>
+        </w:rPr>
+        <w:t> 13, 8022 (2023). https://doi.org/10.1038/s41598-023-34957-4</w:t>
+      </w:r>
     </w:p>
     <w:p>
       <w:pPr>
@@ -770,30 +879,6 @@
     </w:p>
     <w:p>
       <w:pPr>
-        <w:rPr>
-          <w:sz w:val="24"/>
-          <w:szCs w:val="24"/>
-        </w:rPr>
-      </w:pPr>
-    </w:p>
-    <w:p>
-      <w:pPr>
-        <w:rPr>
-          <w:sz w:val="24"/>
-          <w:szCs w:val="24"/>
-        </w:rPr>
-      </w:pPr>
-    </w:p>
-    <w:p>
-      <w:pPr>
-        <w:rPr>
-          <w:sz w:val="24"/>
-          <w:szCs w:val="24"/>
-        </w:rPr>
-      </w:pPr>
-    </w:p>
-    <w:p>
-      <w:pPr>
         <w:pStyle w:val="Heading2"/>
         <w:spacing w:after="100"/>
       </w:pPr>
@@ -836,6 +921,7 @@
       <w:bookmarkStart w:id="9" w:name="_leuhbirs6mxm" w:colFirst="0" w:colLast="0"/>
       <w:bookmarkEnd w:id="9"/>
       <w:r>
+        <w:lastRenderedPageBreak/>
         <w:t>Draft</w:t>
       </w:r>
     </w:p>
@@ -852,7 +938,6 @@
           <w:sz w:val="24"/>
           <w:szCs w:val="24"/>
         </w:rPr>
-        <w:lastRenderedPageBreak/>
         <w:t xml:space="preserve">Draft an opinion piece of about </w:t>
       </w:r>
       <w:r>
@@ -1172,6 +1257,7 @@
         </w:rPr>
         <w:t xml:space="preserve">above into a </w:t>
       </w:r>
+      <w:proofErr w:type="gramStart"/>
       <w:r>
         <w:rPr>
           <w:b/>
@@ -1193,7 +1279,15 @@
           <w:sz w:val="24"/>
           <w:szCs w:val="24"/>
         </w:rPr>
-        <w:t xml:space="preserve"> word script--pare it down, shorten sentences, make it a “spoken” text. </w:t>
+        <w:t xml:space="preserve"> word</w:t>
+      </w:r>
+      <w:proofErr w:type="gramEnd"/>
+      <w:r>
+        <w:rPr>
+          <w:sz w:val="24"/>
+          <w:szCs w:val="24"/>
+        </w:rPr>
+        <w:t xml:space="preserve"> script--pare it down, shorten sentences, make it a “spoken” text. </w:t>
       </w:r>
       <w:r>
         <w:rPr>
@@ -2469,6 +2563,42 @@
       <w:contextualSpacing/>
     </w:pPr>
   </w:style>
+  <w:style w:type="character" w:styleId="Hyperlink">
+    <w:name w:val="Hyperlink"/>
+    <w:basedOn w:val="DefaultParagraphFont"/>
+    <w:uiPriority w:val="99"/>
+    <w:unhideWhenUsed/>
+    <w:rsid w:val="00160DD6"/>
+    <w:rPr>
+      <w:color w:val="0000FF" w:themeColor="hyperlink"/>
+      <w:u w:val="single"/>
+    </w:rPr>
+  </w:style>
+  <w:style w:type="character" w:styleId="UnresolvedMention">
+    <w:name w:val="Unresolved Mention"/>
+    <w:basedOn w:val="DefaultParagraphFont"/>
+    <w:uiPriority w:val="99"/>
+    <w:semiHidden/>
+    <w:unhideWhenUsed/>
+    <w:rsid w:val="00160DD6"/>
+    <w:rPr>
+      <w:color w:val="605E5C"/>
+      <w:shd w:val="clear" w:color="auto" w:fill="E1DFDD"/>
+    </w:rPr>
+  </w:style>
+  <w:style w:type="paragraph" w:styleId="NormalWeb">
+    <w:name w:val="Normal (Web)"/>
+    <w:basedOn w:val="Normal"/>
+    <w:uiPriority w:val="99"/>
+    <w:semiHidden/>
+    <w:unhideWhenUsed/>
+    <w:rsid w:val="00160DD6"/>
+    <w:rPr>
+      <w:rFonts w:ascii="Times New Roman" w:hAnsi="Times New Roman" w:cs="Times New Roman"/>
+      <w:sz w:val="24"/>
+      <w:szCs w:val="24"/>
+    </w:rPr>
+  </w:style>
 </w:styles>
 </file>
 

</xml_diff>

<commit_message>
vault backup: 2024-12-07 12:56:37
</commit_message>
<xml_diff>
--- a/Centennial/Term 1/COMM College Communications 2/Opinion Piece/Public Communication Template.docx
+++ b/Centennial/Term 1/COMM College Communications 2/Opinion Piece/Public Communication Template.docx
@@ -373,6 +373,29 @@
         </w:rPr>
         <w:t xml:space="preserve">Reasons: </w:t>
       </w:r>
+    </w:p>
+    <w:p>
+      <w:pPr>
+        <w:rPr>
+          <w:sz w:val="24"/>
+          <w:szCs w:val="24"/>
+        </w:rPr>
+      </w:pPr>
+      <w:r>
+        <w:rPr>
+          <w:sz w:val="24"/>
+          <w:szCs w:val="24"/>
+        </w:rPr>
+        <w:t>Dunbar’s Number theory</w:t>
+      </w:r>
+    </w:p>
+    <w:p>
+      <w:pPr>
+        <w:rPr>
+          <w:sz w:val="24"/>
+          <w:szCs w:val="24"/>
+        </w:rPr>
+      </w:pPr>
       <w:r>
         <w:rPr>
           <w:sz w:val="24"/>
@@ -385,87 +408,23 @@
           <w:sz w:val="24"/>
           <w:szCs w:val="24"/>
         </w:rPr>
-        <w:t>I have experienced</w:t>
-      </w:r>
-      <w:r>
-        <w:rPr>
-          <w:sz w:val="24"/>
-          <w:szCs w:val="24"/>
-        </w:rPr>
-        <w:t xml:space="preserve"> the negative impact</w:t>
-      </w:r>
-      <w:r>
-        <w:rPr>
-          <w:sz w:val="24"/>
-          <w:szCs w:val="24"/>
-        </w:rPr>
-        <w:t xml:space="preserve"> social media overconsumption</w:t>
-      </w:r>
-      <w:r>
-        <w:rPr>
-          <w:sz w:val="24"/>
-          <w:szCs w:val="24"/>
-        </w:rPr>
-        <w:t xml:space="preserve"> has</w:t>
-      </w:r>
-      <w:r>
-        <w:rPr>
-          <w:sz w:val="24"/>
-          <w:szCs w:val="24"/>
-        </w:rPr>
-        <w:t xml:space="preserve"> </w:t>
-      </w:r>
-      <w:r>
-        <w:rPr>
-          <w:sz w:val="24"/>
-          <w:szCs w:val="24"/>
-        </w:rPr>
-        <w:t>on relationships</w:t>
-      </w:r>
-      <w:r>
-        <w:rPr>
-          <w:sz w:val="24"/>
-          <w:szCs w:val="24"/>
-        </w:rPr>
-        <w:t>.</w:t>
-      </w:r>
-    </w:p>
-    <w:p>
-      <w:pPr>
-        <w:rPr>
-          <w:sz w:val="24"/>
-          <w:szCs w:val="24"/>
-        </w:rPr>
-      </w:pPr>
-    </w:p>
-    <w:p>
-      <w:pPr>
-        <w:rPr>
-          <w:sz w:val="24"/>
-          <w:szCs w:val="24"/>
-        </w:rPr>
-      </w:pPr>
-      <w:r>
-        <w:rPr>
-          <w:sz w:val="24"/>
-          <w:szCs w:val="24"/>
-        </w:rPr>
-        <w:t xml:space="preserve">The Covid-19 pandemic is a great example </w:t>
-      </w:r>
-      <w:r>
-        <w:rPr>
-          <w:sz w:val="24"/>
-          <w:szCs w:val="24"/>
-        </w:rPr>
-        <w:t>of</w:t>
-      </w:r>
-      <w:r>
-        <w:rPr>
-          <w:sz w:val="24"/>
-          <w:szCs w:val="24"/>
-        </w:rPr>
-        <w:t xml:space="preserve"> the difference between how people need in-person connections and online interactions do not suffice.</w:t>
-      </w:r>
+        <w:t xml:space="preserve">Loneliness and </w:t>
+      </w:r>
+      <w:r>
+        <w:rPr>
+          <w:sz w:val="24"/>
+          <w:szCs w:val="24"/>
+        </w:rPr>
+        <w:t>reduced well-being</w:t>
+      </w:r>
+    </w:p>
+    <w:p>
+      <w:pPr>
+        <w:rPr>
+          <w:sz w:val="24"/>
+          <w:szCs w:val="24"/>
+        </w:rPr>
+      </w:pPr>
     </w:p>
     <w:p>
       <w:pPr>
@@ -475,6 +434,13 @@
           <w:lang w:val="en-US"/>
         </w:rPr>
       </w:pPr>
+      <w:r>
+        <w:rPr>
+          <w:sz w:val="24"/>
+          <w:szCs w:val="24"/>
+        </w:rPr>
+        <w:t>Non-verbal cues during face-to-face interactions</w:t>
+      </w:r>
     </w:p>
     <w:p>
       <w:pPr>
@@ -502,7 +468,6 @@
           <w:sz w:val="24"/>
           <w:szCs w:val="24"/>
         </w:rPr>
-        <w:lastRenderedPageBreak/>
         <w:br/>
       </w:r>
     </w:p>
@@ -815,6 +780,58 @@
         </w:rPr>
         <w:t xml:space="preserve"> use in your opinion piece: </w:t>
       </w:r>
+      <w:r>
+        <w:rPr>
+          <w:sz w:val="24"/>
+          <w:szCs w:val="24"/>
+        </w:rPr>
+        <w:br/>
+      </w:r>
+      <w:r>
+        <w:rPr>
+          <w:sz w:val="24"/>
+          <w:szCs w:val="24"/>
+        </w:rPr>
+        <w:br/>
+        <w:t>Logical:</w:t>
+      </w:r>
+    </w:p>
+    <w:p>
+      <w:pPr>
+        <w:ind w:firstLine="720"/>
+        <w:rPr>
+          <w:sz w:val="24"/>
+          <w:szCs w:val="24"/>
+        </w:rPr>
+      </w:pPr>
+      <w:r>
+        <w:rPr>
+          <w:sz w:val="24"/>
+          <w:szCs w:val="24"/>
+        </w:rPr>
+        <w:t>Statistics on social media use</w:t>
+      </w:r>
+      <w:r>
+        <w:rPr>
+          <w:sz w:val="24"/>
+          <w:szCs w:val="24"/>
+        </w:rPr>
+        <w:t xml:space="preserve"> and </w:t>
+      </w:r>
+      <w:r>
+        <w:rPr>
+          <w:sz w:val="24"/>
+          <w:szCs w:val="24"/>
+        </w:rPr>
+        <w:t>its</w:t>
+      </w:r>
+      <w:r>
+        <w:rPr>
+          <w:sz w:val="24"/>
+          <w:szCs w:val="24"/>
+        </w:rPr>
+        <w:t xml:space="preserve"> effect on mental health</w:t>
+      </w:r>
     </w:p>
     <w:p>
       <w:pPr>
@@ -838,16 +855,20 @@
           <w:szCs w:val="24"/>
           <w:lang w:val="en-US"/>
         </w:rPr>
-        <w:t>Emotional (stories, imagery):</w:t>
-      </w:r>
-    </w:p>
-    <w:p>
-      <w:pPr>
-        <w:pStyle w:val="ListParagraph"/>
-        <w:numPr>
-          <w:ilvl w:val="0"/>
-          <w:numId w:val="3"/>
-        </w:numPr>
+        <w:t>Emotional</w:t>
+      </w:r>
+      <w:r>
+        <w:rPr>
+          <w:sz w:val="24"/>
+          <w:szCs w:val="24"/>
+          <w:lang w:val="en-US"/>
+        </w:rPr>
+        <w:t xml:space="preserve">: </w:t>
+      </w:r>
+    </w:p>
+    <w:p>
+      <w:pPr>
+        <w:ind w:firstLine="720"/>
         <w:rPr>
           <w:sz w:val="24"/>
           <w:szCs w:val="24"/>
@@ -868,6 +889,51 @@
           <w:szCs w:val="24"/>
         </w:rPr>
       </w:pPr>
+    </w:p>
+    <w:p>
+      <w:pPr>
+        <w:rPr>
+          <w:sz w:val="24"/>
+          <w:szCs w:val="24"/>
+        </w:rPr>
+      </w:pPr>
+      <w:r>
+        <w:rPr>
+          <w:sz w:val="24"/>
+          <w:szCs w:val="24"/>
+        </w:rPr>
+        <w:t>Ethical:</w:t>
+      </w:r>
+    </w:p>
+    <w:p>
+      <w:pPr>
+        <w:rPr>
+          <w:sz w:val="24"/>
+          <w:szCs w:val="24"/>
+        </w:rPr>
+      </w:pPr>
+      <w:r>
+        <w:rPr>
+          <w:sz w:val="24"/>
+          <w:szCs w:val="24"/>
+        </w:rPr>
+        <w:tab/>
+        <w:t>It’s up to each individual to</w:t>
+      </w:r>
+      <w:r>
+        <w:rPr>
+          <w:sz w:val="24"/>
+          <w:szCs w:val="24"/>
+        </w:rPr>
+        <w:t xml:space="preserve"> </w:t>
+      </w:r>
+      <w:r>
+        <w:rPr>
+          <w:sz w:val="24"/>
+          <w:szCs w:val="24"/>
+        </w:rPr>
+        <w:t xml:space="preserve">recognize the importance of cultivating relationships face-to-face as the potential individual and societal impacts lead to many feeling </w:t>
+      </w:r>
     </w:p>
     <w:p>
       <w:pPr>
@@ -903,6 +969,7 @@
       <w:bookmarkStart w:id="8" w:name="_p8svvhl4k1ba" w:colFirst="0" w:colLast="0"/>
       <w:bookmarkEnd w:id="8"/>
       <w:r>
+        <w:lastRenderedPageBreak/>
         <w:t>Outline</w:t>
       </w:r>
     </w:p>
@@ -921,7 +988,6 @@
       <w:bookmarkStart w:id="9" w:name="_leuhbirs6mxm" w:colFirst="0" w:colLast="0"/>
       <w:bookmarkEnd w:id="9"/>
       <w:r>
-        <w:lastRenderedPageBreak/>
         <w:t>Draft</w:t>
       </w:r>
     </w:p>
@@ -1226,6 +1292,7 @@
       <w:bookmarkStart w:id="13" w:name="_jnn0wzqr64xf" w:colFirst="0" w:colLast="0"/>
       <w:bookmarkEnd w:id="13"/>
       <w:r>
+        <w:lastRenderedPageBreak/>
         <w:t xml:space="preserve">Script Your Presentation </w:t>
       </w:r>
     </w:p>
@@ -1257,7 +1324,6 @@
         </w:rPr>
         <w:t xml:space="preserve">above into a </w:t>
       </w:r>
-      <w:proofErr w:type="gramStart"/>
       <w:r>
         <w:rPr>
           <w:b/>
@@ -1279,15 +1345,7 @@
           <w:sz w:val="24"/>
           <w:szCs w:val="24"/>
         </w:rPr>
-        <w:t xml:space="preserve"> word</w:t>
-      </w:r>
-      <w:proofErr w:type="gramEnd"/>
-      <w:r>
-        <w:rPr>
-          <w:sz w:val="24"/>
-          <w:szCs w:val="24"/>
-        </w:rPr>
-        <w:t xml:space="preserve"> script--pare it down, shorten sentences, make it a “spoken” text. </w:t>
+        <w:t xml:space="preserve"> word script--pare it down, shorten sentences, make it a “spoken” text. </w:t>
       </w:r>
       <w:r>
         <w:rPr>
@@ -1561,6 +1619,118 @@
 <file path=word/numbering.xml><?xml version="1.0" encoding="utf-8"?>
 <w:numbering xmlns:wpc="http://schemas.microsoft.com/office/word/2010/wordprocessingCanvas" xmlns:cx="http://schemas.microsoft.com/office/drawing/2014/chartex" xmlns:cx1="http://schemas.microsoft.com/office/drawing/2015/9/8/chartex" xmlns:cx2="http://schemas.microsoft.com/office/drawing/2015/10/21/chartex" xmlns:cx3="http://schemas.microsoft.com/office/drawing/2016/5/9/chartex" xmlns:cx4="http://schemas.microsoft.com/office/drawing/2016/5/10/chartex" xmlns:cx5="http://schemas.microsoft.com/office/drawing/2016/5/11/chartex" xmlns:cx6="http://schemas.microsoft.com/office/drawing/2016/5/12/chartex" xmlns:cx7="http://schemas.microsoft.com/office/drawing/2016/5/13/chartex" xmlns:cx8="http://schemas.microsoft.com/office/drawing/2016/5/14/chartex" xmlns:mc="http://schemas.openxmlformats.org/markup-compatibility/2006" xmlns:aink="http://schemas.microsoft.com/office/drawing/2016/ink" xmlns:am3d="http://schemas.microsoft.com/office/drawing/2017/model3d" xmlns:o="urn:schemas-microsoft-com:office:office" xmlns:oel="http://schemas.microsoft.com/office/2019/extlst" xmlns:r="http://schemas.openxmlformats.org/officeDocument/2006/relationships" xmlns:m="http://schemas.openxmlformats.org/officeDocument/2006/math" xmlns:v="urn:schemas-microsoft-com:vml" xmlns:wp14="http://schemas.microsoft.com/office/word/2010/wordprocessingDrawing" xmlns:wp="http://schemas.openxmlformats.org/drawingml/2006/wordprocessingDrawing" xmlns:w10="urn:schemas-microsoft-com:office:word" xmlns:w="http://schemas.openxmlformats.org/wordprocessingml/2006/main" xmlns:w14="http://schemas.microsoft.com/office/word/2010/wordml" xmlns:w15="http://schemas.microsoft.com/office/word/2012/wordml" xmlns:w16cex="http://schemas.microsoft.com/office/word/2018/wordml/cex" xmlns:w16cid="http://schemas.microsoft.com/office/word/2016/wordml/cid" xmlns:w16="http://schemas.microsoft.com/office/word/2018/wordml" xmlns:w16du="http://schemas.microsoft.com/office/word/2023/wordml/word16du" xmlns:w16sdtdh="http://schemas.microsoft.com/office/word/2020/wordml/sdtdatahash" xmlns:w16se="http://schemas.microsoft.com/office/word/2015/wordml/symex" xmlns:wpg="http://schemas.microsoft.com/office/word/2010/wordprocessingGroup" xmlns:wpi="http://schemas.microsoft.com/office/word/2010/wordprocessingInk" xmlns:wne="http://schemas.microsoft.com/office/word/2006/wordml" xmlns:wps="http://schemas.microsoft.com/office/word/2010/wordprocessingShape" mc:Ignorable="w14 w15 w16se w16cid w16 w16cex w16sdtdh w16du wp14">
   <w:abstractNum w:abstractNumId="0" w15:restartNumberingAfterBreak="0">
+    <w:nsid w:val="3FA1320E"/>
+    <w:multiLevelType w:val="hybridMultilevel"/>
+    <w:tmpl w:val="4A5C3420"/>
+    <w:lvl w:ilvl="0" w:tplc="50FA14DA">
+      <w:numFmt w:val="bullet"/>
+      <w:lvlText w:val="-"/>
+      <w:lvlJc w:val="left"/>
+      <w:pPr>
+        <w:ind w:left="720" w:hanging="360"/>
+      </w:pPr>
+      <w:rPr>
+        <w:rFonts w:ascii="Arial" w:eastAsia="Arial" w:hAnsi="Arial" w:cs="Arial" w:hint="default"/>
+      </w:rPr>
+    </w:lvl>
+    <w:lvl w:ilvl="1" w:tplc="04090003" w:tentative="1">
+      <w:start w:val="1"/>
+      <w:numFmt w:val="bullet"/>
+      <w:lvlText w:val="o"/>
+      <w:lvlJc w:val="left"/>
+      <w:pPr>
+        <w:ind w:left="1440" w:hanging="360"/>
+      </w:pPr>
+      <w:rPr>
+        <w:rFonts w:ascii="Courier New" w:hAnsi="Courier New" w:cs="Courier New" w:hint="default"/>
+      </w:rPr>
+    </w:lvl>
+    <w:lvl w:ilvl="2" w:tplc="04090005" w:tentative="1">
+      <w:start w:val="1"/>
+      <w:numFmt w:val="bullet"/>
+      <w:lvlText w:val=""/>
+      <w:lvlJc w:val="left"/>
+      <w:pPr>
+        <w:ind w:left="2160" w:hanging="360"/>
+      </w:pPr>
+      <w:rPr>
+        <w:rFonts w:ascii="Wingdings" w:hAnsi="Wingdings" w:hint="default"/>
+      </w:rPr>
+    </w:lvl>
+    <w:lvl w:ilvl="3" w:tplc="04090001" w:tentative="1">
+      <w:start w:val="1"/>
+      <w:numFmt w:val="bullet"/>
+      <w:lvlText w:val=""/>
+      <w:lvlJc w:val="left"/>
+      <w:pPr>
+        <w:ind w:left="2880" w:hanging="360"/>
+      </w:pPr>
+      <w:rPr>
+        <w:rFonts w:ascii="Symbol" w:hAnsi="Symbol" w:hint="default"/>
+      </w:rPr>
+    </w:lvl>
+    <w:lvl w:ilvl="4" w:tplc="04090003" w:tentative="1">
+      <w:start w:val="1"/>
+      <w:numFmt w:val="bullet"/>
+      <w:lvlText w:val="o"/>
+      <w:lvlJc w:val="left"/>
+      <w:pPr>
+        <w:ind w:left="3600" w:hanging="360"/>
+      </w:pPr>
+      <w:rPr>
+        <w:rFonts w:ascii="Courier New" w:hAnsi="Courier New" w:cs="Courier New" w:hint="default"/>
+      </w:rPr>
+    </w:lvl>
+    <w:lvl w:ilvl="5" w:tplc="04090005" w:tentative="1">
+      <w:start w:val="1"/>
+      <w:numFmt w:val="bullet"/>
+      <w:lvlText w:val=""/>
+      <w:lvlJc w:val="left"/>
+      <w:pPr>
+        <w:ind w:left="4320" w:hanging="360"/>
+      </w:pPr>
+      <w:rPr>
+        <w:rFonts w:ascii="Wingdings" w:hAnsi="Wingdings" w:hint="default"/>
+      </w:rPr>
+    </w:lvl>
+    <w:lvl w:ilvl="6" w:tplc="04090001" w:tentative="1">
+      <w:start w:val="1"/>
+      <w:numFmt w:val="bullet"/>
+      <w:lvlText w:val=""/>
+      <w:lvlJc w:val="left"/>
+      <w:pPr>
+        <w:ind w:left="5040" w:hanging="360"/>
+      </w:pPr>
+      <w:rPr>
+        <w:rFonts w:ascii="Symbol" w:hAnsi="Symbol" w:hint="default"/>
+      </w:rPr>
+    </w:lvl>
+    <w:lvl w:ilvl="7" w:tplc="04090003" w:tentative="1">
+      <w:start w:val="1"/>
+      <w:numFmt w:val="bullet"/>
+      <w:lvlText w:val="o"/>
+      <w:lvlJc w:val="left"/>
+      <w:pPr>
+        <w:ind w:left="5760" w:hanging="360"/>
+      </w:pPr>
+      <w:rPr>
+        <w:rFonts w:ascii="Courier New" w:hAnsi="Courier New" w:cs="Courier New" w:hint="default"/>
+      </w:rPr>
+    </w:lvl>
+    <w:lvl w:ilvl="8" w:tplc="04090005" w:tentative="1">
+      <w:start w:val="1"/>
+      <w:numFmt w:val="bullet"/>
+      <w:lvlText w:val=""/>
+      <w:lvlJc w:val="left"/>
+      <w:pPr>
+        <w:ind w:left="6480" w:hanging="360"/>
+      </w:pPr>
+      <w:rPr>
+        <w:rFonts w:ascii="Wingdings" w:hAnsi="Wingdings" w:hint="default"/>
+      </w:rPr>
+    </w:lvl>
+  </w:abstractNum>
+  <w:abstractNum w:abstractNumId="1" w15:restartNumberingAfterBreak="0">
     <w:nsid w:val="53ED6CC7"/>
     <w:multiLevelType w:val="multilevel"/>
     <w:tmpl w:val="A3B49A18"/>
@@ -1673,7 +1843,7 @@
       </w:rPr>
     </w:lvl>
   </w:abstractNum>
-  <w:abstractNum w:abstractNumId="1" w15:restartNumberingAfterBreak="0">
+  <w:abstractNum w:abstractNumId="2" w15:restartNumberingAfterBreak="0">
     <w:nsid w:val="6FC53B7A"/>
     <w:multiLevelType w:val="multilevel"/>
     <w:tmpl w:val="9CB8BA88"/>
@@ -1822,7 +1992,7 @@
       </w:rPr>
     </w:lvl>
   </w:abstractNum>
-  <w:abstractNum w:abstractNumId="2" w15:restartNumberingAfterBreak="0">
+  <w:abstractNum w:abstractNumId="3" w15:restartNumberingAfterBreak="0">
     <w:nsid w:val="7E5C6F8A"/>
     <w:multiLevelType w:val="multilevel"/>
     <w:tmpl w:val="9CB8BA88"/>
@@ -1972,13 +2142,16 @@
     </w:lvl>
   </w:abstractNum>
   <w:num w:numId="1" w16cid:durableId="1855143936">
-    <w:abstractNumId w:val="0"/>
+    <w:abstractNumId w:val="1"/>
   </w:num>
   <w:num w:numId="2" w16cid:durableId="1402212420">
+    <w:abstractNumId w:val="3"/>
+  </w:num>
+  <w:num w:numId="3" w16cid:durableId="1053963266">
     <w:abstractNumId w:val="2"/>
   </w:num>
-  <w:num w:numId="3" w16cid:durableId="1053963266">
-    <w:abstractNumId w:val="1"/>
+  <w:num w:numId="4" w16cid:durableId="285936711">
+    <w:abstractNumId w:val="0"/>
   </w:num>
 </w:numbering>
 </file>

</xml_diff>

<commit_message>
vault backup: 2024-12-07 15:56:38
</commit_message>
<xml_diff>
--- a/Centennial/Term 1/COMM College Communications 2/Opinion Piece/Public Communication Template.docx
+++ b/Centennial/Term 1/COMM College Communications 2/Opinion Piece/Public Communication Template.docx
@@ -174,6 +174,28 @@
         </w:rPr>
         <w:t xml:space="preserve">olumn </w:t>
       </w:r>
+      <w:r>
+        <w:rPr>
+          <w:sz w:val="24"/>
+          <w:szCs w:val="24"/>
+        </w:rPr>
+        <w:br/>
+      </w:r>
+    </w:p>
+    <w:p>
+      <w:pPr>
+        <w:rPr>
+          <w:sz w:val="24"/>
+          <w:szCs w:val="24"/>
+        </w:rPr>
+      </w:pPr>
+      <w:r>
+        <w:rPr>
+          <w:sz w:val="24"/>
+          <w:szCs w:val="24"/>
+        </w:rPr>
+        <w:t>Column</w:t>
+      </w:r>
     </w:p>
     <w:p>
       <w:pPr>
@@ -348,7 +370,21 @@
           <w:sz w:val="24"/>
           <w:szCs w:val="24"/>
         </w:rPr>
-        <w:t>a decline in well-being, and is it crucial to prioritize traditional face-to-face relationships to fight these effects.</w:t>
+        <w:t>a decline in well-being,</w:t>
+      </w:r>
+      <w:r>
+        <w:rPr>
+          <w:sz w:val="24"/>
+          <w:szCs w:val="24"/>
+        </w:rPr>
+        <w:t xml:space="preserve"> and the </w:t>
+      </w:r>
+      <w:r>
+        <w:rPr>
+          <w:sz w:val="24"/>
+          <w:szCs w:val="24"/>
+        </w:rPr>
+        <w:t>absence of non-verbal cues when interacting over social media causes relationships to suffer.</w:t>
       </w:r>
     </w:p>
     <w:p>
@@ -454,6 +490,7 @@
           <w:sz w:val="24"/>
           <w:szCs w:val="24"/>
         </w:rPr>
+        <w:lastRenderedPageBreak/>
         <w:br/>
       </w:r>
       <w:r>
@@ -501,8 +538,13 @@
       </w:pPr>
       <w:bookmarkStart w:id="5" w:name="_xcc8k0d5i3yf" w:colFirst="0" w:colLast="0"/>
       <w:bookmarkEnd w:id="5"/>
-      <w:r>
-        <w:t>List Sources</w:t>
+      <w:proofErr w:type="gramStart"/>
+      <w:r>
+        <w:t>List</w:t>
+      </w:r>
+      <w:proofErr w:type="gramEnd"/>
+      <w:r>
+        <w:t xml:space="preserve"> Sources</w:t>
       </w:r>
     </w:p>
     <w:p>
@@ -932,7 +974,23 @@
           <w:sz w:val="24"/>
           <w:szCs w:val="24"/>
         </w:rPr>
-        <w:t xml:space="preserve">recognize the importance of cultivating relationships face-to-face as the potential individual and societal impacts lead to many feeling </w:t>
+        <w:t xml:space="preserve">recognize the importance of cultivating relationships face-to-face as the potential individual and societal impacts lead to many </w:t>
+      </w:r>
+      <w:proofErr w:type="gramStart"/>
+      <w:r>
+        <w:rPr>
+          <w:sz w:val="24"/>
+          <w:szCs w:val="24"/>
+        </w:rPr>
+        <w:t>feeling</w:t>
+      </w:r>
+      <w:proofErr w:type="gramEnd"/>
+      <w:r>
+        <w:rPr>
+          <w:sz w:val="24"/>
+          <w:szCs w:val="24"/>
+        </w:rPr>
+        <w:t xml:space="preserve"> </w:t>
       </w:r>
     </w:p>
     <w:p>
@@ -951,6 +1009,7 @@
       <w:bookmarkStart w:id="7" w:name="_ooh656venzmk" w:colFirst="0" w:colLast="0"/>
       <w:bookmarkEnd w:id="7"/>
       <w:r>
+        <w:lastRenderedPageBreak/>
         <w:t>Write the Opinion Piece</w:t>
       </w:r>
     </w:p>
@@ -969,17 +1028,440 @@
       <w:bookmarkStart w:id="8" w:name="_p8svvhl4k1ba" w:colFirst="0" w:colLast="0"/>
       <w:bookmarkEnd w:id="8"/>
       <w:r>
+        <w:t>Outline</w:t>
+      </w:r>
+    </w:p>
+    <w:p>
+      <w:pPr>
+        <w:rPr>
+          <w:sz w:val="24"/>
+          <w:szCs w:val="24"/>
+        </w:rPr>
+      </w:pPr>
+      <w:r>
+        <w:rPr>
+          <w:sz w:val="24"/>
+          <w:szCs w:val="24"/>
+        </w:rPr>
+        <w:t>Introduction</w:t>
+      </w:r>
+    </w:p>
+    <w:p>
+      <w:pPr>
+        <w:pStyle w:val="ListParagraph"/>
+        <w:numPr>
+          <w:ilvl w:val="0"/>
+          <w:numId w:val="5"/>
+        </w:numPr>
+        <w:rPr>
+          <w:sz w:val="24"/>
+          <w:szCs w:val="24"/>
+        </w:rPr>
+      </w:pPr>
+      <w:r>
+        <w:rPr>
+          <w:sz w:val="24"/>
+          <w:szCs w:val="24"/>
+        </w:rPr>
+        <w:t>Hook:</w:t>
+      </w:r>
+      <w:r>
+        <w:rPr>
+          <w:sz w:val="24"/>
+          <w:szCs w:val="24"/>
+        </w:rPr>
+        <w:t xml:space="preserve"> </w:t>
+      </w:r>
+      <w:r>
+        <w:rPr>
+          <w:sz w:val="24"/>
+          <w:szCs w:val="24"/>
+        </w:rPr>
+        <w:br/>
+      </w:r>
+      <w:r>
+        <w:rPr>
+          <w:sz w:val="24"/>
+          <w:szCs w:val="24"/>
+        </w:rPr>
+        <w:br/>
+        <w:t>Millions of people scrolling through social media, commenting without a hint of a smile, liking posts to show their care, and viewing to stay with the latest trend. All to satisfy their need for meaningful connections.</w:t>
+      </w:r>
+      <w:r>
+        <w:rPr>
+          <w:sz w:val="24"/>
+          <w:szCs w:val="24"/>
+        </w:rPr>
+        <w:br/>
+      </w:r>
+    </w:p>
+    <w:p>
+      <w:pPr>
+        <w:pStyle w:val="ListParagraph"/>
+        <w:numPr>
+          <w:ilvl w:val="0"/>
+          <w:numId w:val="5"/>
+        </w:numPr>
+        <w:rPr>
+          <w:sz w:val="24"/>
+          <w:szCs w:val="24"/>
+        </w:rPr>
+      </w:pPr>
+      <w:r>
+        <w:rPr>
+          <w:sz w:val="24"/>
+          <w:szCs w:val="24"/>
+        </w:rPr>
+        <w:t>Background information</w:t>
+      </w:r>
+      <w:r>
+        <w:rPr>
+          <w:sz w:val="24"/>
+          <w:szCs w:val="24"/>
+        </w:rPr>
+        <w:t xml:space="preserve">: </w:t>
+      </w:r>
+      <w:r>
+        <w:rPr>
+          <w:sz w:val="24"/>
+          <w:szCs w:val="24"/>
+        </w:rPr>
+        <w:br/>
+      </w:r>
+      <w:r>
+        <w:rPr>
+          <w:sz w:val="24"/>
+          <w:szCs w:val="24"/>
+        </w:rPr>
+        <w:br/>
+        <w:t>In the modern world, social media has changed how we interact daily, offering the ability to instantly connect with people across the world and to</w:t>
+      </w:r>
+      <w:r>
+        <w:rPr>
+          <w:sz w:val="24"/>
+          <w:szCs w:val="24"/>
+        </w:rPr>
+        <w:t xml:space="preserve"> reach hundreds, thousands, or millions by the push of a button.</w:t>
+      </w:r>
+      <w:r>
+        <w:rPr>
+          <w:sz w:val="24"/>
+          <w:szCs w:val="24"/>
+        </w:rPr>
+        <w:t xml:space="preserve"> While we are fed the belief that social media platforms are to bring us together, it is common </w:t>
+      </w:r>
+      <w:r>
+        <w:rPr>
+          <w:sz w:val="24"/>
+          <w:szCs w:val="24"/>
+        </w:rPr>
+        <w:t xml:space="preserve">for many </w:t>
+      </w:r>
+      <w:r>
+        <w:rPr>
+          <w:sz w:val="24"/>
+          <w:szCs w:val="24"/>
+        </w:rPr>
+        <w:t xml:space="preserve">to experience </w:t>
+      </w:r>
+      <w:r>
+        <w:rPr>
+          <w:sz w:val="24"/>
+          <w:szCs w:val="24"/>
+        </w:rPr>
+        <w:t>the opposite</w:t>
+      </w:r>
+      <w:r>
+        <w:rPr>
+          <w:sz w:val="24"/>
+          <w:szCs w:val="24"/>
+        </w:rPr>
+        <w:t>.</w:t>
+      </w:r>
+      <w:r>
+        <w:rPr>
+          <w:sz w:val="24"/>
+          <w:szCs w:val="24"/>
+        </w:rPr>
+        <w:t xml:space="preserve"> The average person spending hours </w:t>
+      </w:r>
+      <w:r>
+        <w:rPr>
+          <w:sz w:val="24"/>
+          <w:szCs w:val="24"/>
+        </w:rPr>
+        <w:t>on social media</w:t>
+      </w:r>
+      <w:r>
+        <w:rPr>
+          <w:sz w:val="24"/>
+          <w:szCs w:val="24"/>
+        </w:rPr>
+        <w:t>, the quality of relationships</w:t>
+      </w:r>
+      <w:r>
+        <w:rPr>
+          <w:sz w:val="24"/>
+          <w:szCs w:val="24"/>
+        </w:rPr>
+        <w:t xml:space="preserve"> intertwined with social media and the affect they have on individual’s well-being is to be questioned.</w:t>
+      </w:r>
+      <w:r>
+        <w:rPr>
+          <w:sz w:val="24"/>
+          <w:szCs w:val="24"/>
+        </w:rPr>
+        <w:br/>
+      </w:r>
+    </w:p>
+    <w:p>
+      <w:pPr>
+        <w:pStyle w:val="ListParagraph"/>
+        <w:numPr>
+          <w:ilvl w:val="0"/>
+          <w:numId w:val="5"/>
+        </w:numPr>
+        <w:rPr>
+          <w:sz w:val="24"/>
+          <w:szCs w:val="24"/>
+        </w:rPr>
+      </w:pPr>
+      <w:r>
+        <w:rPr>
+          <w:sz w:val="24"/>
+          <w:szCs w:val="24"/>
+        </w:rPr>
+        <w:t>Thesis statement</w:t>
+      </w:r>
+      <w:r>
+        <w:rPr>
+          <w:sz w:val="24"/>
+          <w:szCs w:val="24"/>
+        </w:rPr>
+        <w:br/>
+      </w:r>
+      <w:r>
+        <w:rPr>
+          <w:sz w:val="24"/>
+          <w:szCs w:val="24"/>
+        </w:rPr>
+        <w:br/>
+      </w:r>
+      <w:r>
+        <w:rPr>
+          <w:sz w:val="24"/>
+          <w:szCs w:val="24"/>
+        </w:rPr>
+        <w:br/>
+      </w:r>
+    </w:p>
+    <w:p>
+      <w:pPr>
+        <w:rPr>
+          <w:sz w:val="24"/>
+          <w:szCs w:val="24"/>
+        </w:rPr>
+      </w:pPr>
+      <w:r>
+        <w:rPr>
+          <w:sz w:val="24"/>
+          <w:szCs w:val="24"/>
+        </w:rPr>
+        <w:t>Point 1</w:t>
+      </w:r>
+    </w:p>
+    <w:p>
+      <w:pPr>
+        <w:rPr>
+          <w:sz w:val="24"/>
+          <w:szCs w:val="24"/>
+        </w:rPr>
+      </w:pPr>
+      <w:r>
+        <w:rPr>
+          <w:sz w:val="24"/>
+          <w:szCs w:val="24"/>
+        </w:rPr>
+        <w:t>Topic Sentence: Introduce the reason clearly.</w:t>
+      </w:r>
+    </w:p>
+    <w:p>
+      <w:pPr>
+        <w:rPr>
+          <w:sz w:val="24"/>
+          <w:szCs w:val="24"/>
+        </w:rPr>
+      </w:pPr>
+      <w:r>
+        <w:rPr>
+          <w:sz w:val="24"/>
+          <w:szCs w:val="24"/>
+        </w:rPr>
+        <w:t>Explanation: Elaborate on why this point supports your opinion.</w:t>
+      </w:r>
+    </w:p>
+    <w:p>
+      <w:pPr>
+        <w:rPr>
+          <w:sz w:val="24"/>
+          <w:szCs w:val="24"/>
+        </w:rPr>
+      </w:pPr>
+      <w:r>
+        <w:rPr>
+          <w:sz w:val="24"/>
+          <w:szCs w:val="24"/>
+        </w:rPr>
+        <w:t>Evidence: Provide examples, facts, statistics, or personal experiences.</w:t>
+      </w:r>
+    </w:p>
+    <w:p>
+      <w:pPr>
+        <w:rPr>
+          <w:sz w:val="24"/>
+          <w:szCs w:val="24"/>
+        </w:rPr>
+      </w:pPr>
+      <w:r>
+        <w:rPr>
+          <w:sz w:val="24"/>
+          <w:szCs w:val="24"/>
+        </w:rPr>
+        <w:t>Linking Sentence: Connect this point to the next paragraph or reinforce how it supports the thesis.</w:t>
+      </w:r>
+    </w:p>
+    <w:p>
+      <w:pPr>
+        <w:rPr>
+          <w:sz w:val="24"/>
+          <w:szCs w:val="24"/>
+        </w:rPr>
+      </w:pPr>
+    </w:p>
+    <w:p>
+      <w:pPr>
+        <w:rPr>
+          <w:sz w:val="24"/>
+          <w:szCs w:val="24"/>
+        </w:rPr>
+      </w:pPr>
+      <w:r>
+        <w:rPr>
+          <w:sz w:val="24"/>
+          <w:szCs w:val="24"/>
+        </w:rPr>
+        <w:t>Point 2</w:t>
+      </w:r>
+    </w:p>
+    <w:p>
+      <w:pPr>
+        <w:rPr>
+          <w:sz w:val="24"/>
+          <w:szCs w:val="24"/>
+        </w:rPr>
+      </w:pPr>
+    </w:p>
+    <w:p>
+      <w:pPr>
+        <w:rPr>
+          <w:sz w:val="24"/>
+          <w:szCs w:val="24"/>
+        </w:rPr>
+      </w:pPr>
+      <w:r>
+        <w:rPr>
+          <w:sz w:val="24"/>
+          <w:szCs w:val="24"/>
+        </w:rPr>
+        <w:t>Point 3</w:t>
+      </w:r>
+    </w:p>
+    <w:p>
+      <w:pPr>
+        <w:rPr>
+          <w:sz w:val="24"/>
+          <w:szCs w:val="24"/>
+        </w:rPr>
+      </w:pPr>
+    </w:p>
+    <w:p>
+      <w:pPr>
+        <w:rPr>
+          <w:sz w:val="24"/>
+          <w:szCs w:val="24"/>
+        </w:rPr>
+      </w:pPr>
+      <w:r>
+        <w:rPr>
+          <w:sz w:val="24"/>
+          <w:szCs w:val="24"/>
+        </w:rPr>
+        <w:t>Counter arguments</w:t>
+      </w:r>
+    </w:p>
+    <w:p>
+      <w:pPr>
+        <w:rPr>
+          <w:sz w:val="24"/>
+          <w:szCs w:val="24"/>
+        </w:rPr>
+      </w:pPr>
+    </w:p>
+    <w:p>
+      <w:pPr>
+        <w:rPr>
+          <w:sz w:val="24"/>
+          <w:szCs w:val="24"/>
+        </w:rPr>
+      </w:pPr>
+      <w:r>
+        <w:rPr>
+          <w:sz w:val="24"/>
+          <w:szCs w:val="24"/>
+        </w:rPr>
+        <w:t>Conclusion</w:t>
+      </w:r>
+    </w:p>
+    <w:p>
+      <w:pPr>
+        <w:pStyle w:val="ListParagraph"/>
+        <w:numPr>
+          <w:ilvl w:val="0"/>
+          <w:numId w:val="5"/>
+        </w:numPr>
+        <w:rPr>
+          <w:sz w:val="24"/>
+          <w:szCs w:val="24"/>
+        </w:rPr>
+      </w:pPr>
+      <w:r>
+        <w:rPr>
+          <w:sz w:val="24"/>
+          <w:szCs w:val="24"/>
+        </w:rPr>
         <w:lastRenderedPageBreak/>
-        <w:t>Outline</w:t>
-      </w:r>
-    </w:p>
-    <w:p>
-      <w:pPr>
-        <w:rPr>
-          <w:sz w:val="24"/>
-          <w:szCs w:val="24"/>
-        </w:rPr>
-      </w:pPr>
+        <w:t>Opposing viewpoints</w:t>
+      </w:r>
+    </w:p>
+    <w:p>
+      <w:pPr>
+        <w:pStyle w:val="ListParagraph"/>
+        <w:numPr>
+          <w:ilvl w:val="0"/>
+          <w:numId w:val="5"/>
+        </w:numPr>
+        <w:rPr>
+          <w:sz w:val="24"/>
+          <w:szCs w:val="24"/>
+        </w:rPr>
+      </w:pPr>
+      <w:r>
+        <w:rPr>
+          <w:sz w:val="24"/>
+          <w:szCs w:val="24"/>
+        </w:rPr>
+        <w:t>Rebuttal</w:t>
+      </w:r>
     </w:p>
     <w:p>
       <w:pPr>
@@ -1292,89 +1774,98 @@
       <w:bookmarkStart w:id="13" w:name="_jnn0wzqr64xf" w:colFirst="0" w:colLast="0"/>
       <w:bookmarkEnd w:id="13"/>
       <w:r>
+        <w:t xml:space="preserve">Script Your Presentation </w:t>
+      </w:r>
+    </w:p>
+    <w:p>
+      <w:pPr>
+        <w:rPr>
+          <w:sz w:val="24"/>
+          <w:szCs w:val="24"/>
+        </w:rPr>
+      </w:pPr>
+      <w:r>
+        <w:rPr>
+          <w:sz w:val="24"/>
+          <w:szCs w:val="24"/>
+        </w:rPr>
+        <w:t xml:space="preserve">Turn your opinion piece </w:t>
+      </w:r>
+      <w:r>
+        <w:rPr>
+          <w:sz w:val="24"/>
+          <w:szCs w:val="24"/>
+        </w:rPr>
+        <w:t xml:space="preserve">you wrote </w:t>
+      </w:r>
+      <w:r>
+        <w:rPr>
+          <w:sz w:val="24"/>
+          <w:szCs w:val="24"/>
+        </w:rPr>
+        <w:t xml:space="preserve">above into a </w:t>
+      </w:r>
+      <w:proofErr w:type="gramStart"/>
+      <w:r>
+        <w:rPr>
+          <w:b/>
+          <w:sz w:val="24"/>
+          <w:szCs w:val="24"/>
+        </w:rPr>
+        <w:t>200-</w:t>
+      </w:r>
+      <w:r>
+        <w:rPr>
+          <w:b/>
+          <w:sz w:val="24"/>
+          <w:szCs w:val="24"/>
+        </w:rPr>
+        <w:t>300</w:t>
+      </w:r>
+      <w:r>
+        <w:rPr>
+          <w:sz w:val="24"/>
+          <w:szCs w:val="24"/>
+        </w:rPr>
+        <w:t xml:space="preserve"> word</w:t>
+      </w:r>
+      <w:proofErr w:type="gramEnd"/>
+      <w:r>
+        <w:rPr>
+          <w:sz w:val="24"/>
+          <w:szCs w:val="24"/>
+        </w:rPr>
+        <w:t xml:space="preserve"> script--pare it down, shorten sentences, make it a “spoken” text. </w:t>
+      </w:r>
+      <w:r>
+        <w:rPr>
+          <w:b/>
+          <w:sz w:val="24"/>
+          <w:szCs w:val="24"/>
+        </w:rPr>
+        <w:t>Tip</w:t>
+      </w:r>
+      <w:r>
+        <w:rPr>
+          <w:sz w:val="24"/>
+          <w:szCs w:val="24"/>
+        </w:rPr>
+        <w:t>: speak it out loud as you write, to make sure it “lifts off the page” well!</w:t>
+      </w:r>
+    </w:p>
+    <w:p>
+      <w:pPr>
+        <w:rPr>
+          <w:sz w:val="24"/>
+          <w:szCs w:val="24"/>
+        </w:rPr>
+      </w:pPr>
+      <w:r>
+        <w:rPr>
+          <w:sz w:val="24"/>
+          <w:szCs w:val="24"/>
+        </w:rPr>
         <w:lastRenderedPageBreak/>
-        <w:t xml:space="preserve">Script Your Presentation </w:t>
-      </w:r>
-    </w:p>
-    <w:p>
-      <w:pPr>
-        <w:rPr>
-          <w:sz w:val="24"/>
-          <w:szCs w:val="24"/>
-        </w:rPr>
-      </w:pPr>
-      <w:r>
-        <w:rPr>
-          <w:sz w:val="24"/>
-          <w:szCs w:val="24"/>
-        </w:rPr>
-        <w:t xml:space="preserve">Turn your opinion piece </w:t>
-      </w:r>
-      <w:r>
-        <w:rPr>
-          <w:sz w:val="24"/>
-          <w:szCs w:val="24"/>
-        </w:rPr>
-        <w:t xml:space="preserve">you wrote </w:t>
-      </w:r>
-      <w:r>
-        <w:rPr>
-          <w:sz w:val="24"/>
-          <w:szCs w:val="24"/>
-        </w:rPr>
-        <w:t xml:space="preserve">above into a </w:t>
-      </w:r>
-      <w:r>
-        <w:rPr>
-          <w:b/>
-          <w:sz w:val="24"/>
-          <w:szCs w:val="24"/>
-        </w:rPr>
-        <w:t>200-</w:t>
-      </w:r>
-      <w:r>
-        <w:rPr>
-          <w:b/>
-          <w:sz w:val="24"/>
-          <w:szCs w:val="24"/>
-        </w:rPr>
-        <w:t>300</w:t>
-      </w:r>
-      <w:r>
-        <w:rPr>
-          <w:sz w:val="24"/>
-          <w:szCs w:val="24"/>
-        </w:rPr>
-        <w:t xml:space="preserve"> word script--pare it down, shorten sentences, make it a “spoken” text. </w:t>
-      </w:r>
-      <w:r>
-        <w:rPr>
-          <w:b/>
-          <w:sz w:val="24"/>
-          <w:szCs w:val="24"/>
-        </w:rPr>
-        <w:t>Tip</w:t>
-      </w:r>
-      <w:r>
-        <w:rPr>
-          <w:sz w:val="24"/>
-          <w:szCs w:val="24"/>
-        </w:rPr>
-        <w:t>: speak it out loud as you write, to make sure it “lifts off the page” well!</w:t>
-      </w:r>
-    </w:p>
-    <w:p>
-      <w:pPr>
-        <w:rPr>
-          <w:sz w:val="24"/>
-          <w:szCs w:val="24"/>
-        </w:rPr>
-      </w:pPr>
-      <w:r>
-        <w:rPr>
-          <w:sz w:val="24"/>
-          <w:szCs w:val="24"/>
-        </w:rPr>
         <w:t xml:space="preserve"> </w:t>
       </w:r>
     </w:p>
@@ -1454,7 +1945,23 @@
           <w:sz w:val="24"/>
           <w:szCs w:val="24"/>
         </w:rPr>
-        <w:t xml:space="preserve">The script concludes the written part of the unit. You will also build, record and submit the presentation itself, using slideware. </w:t>
+        <w:t xml:space="preserve">The script </w:t>
+      </w:r>
+      <w:proofErr w:type="gramStart"/>
+      <w:r>
+        <w:rPr>
+          <w:sz w:val="24"/>
+          <w:szCs w:val="24"/>
+        </w:rPr>
+        <w:t>concludes</w:t>
+      </w:r>
+      <w:proofErr w:type="gramEnd"/>
+      <w:r>
+        <w:rPr>
+          <w:sz w:val="24"/>
+          <w:szCs w:val="24"/>
+        </w:rPr>
+        <w:t xml:space="preserve"> the written part of the unit. You will also build, record and submit the presentation itself, using slideware. </w:t>
       </w:r>
     </w:p>
     <w:p>
@@ -1598,7 +2105,23 @@
           <w:sz w:val="24"/>
           <w:szCs w:val="24"/>
         </w:rPr>
-        <w:t>Discussion Board for the final Unit 14 peer review</w:t>
+        <w:t xml:space="preserve">Discussion Board for the final Unit 14 </w:t>
+      </w:r>
+      <w:proofErr w:type="gramStart"/>
+      <w:r>
+        <w:rPr>
+          <w:sz w:val="24"/>
+          <w:szCs w:val="24"/>
+        </w:rPr>
+        <w:t>peer</w:t>
+      </w:r>
+      <w:proofErr w:type="gramEnd"/>
+      <w:r>
+        <w:rPr>
+          <w:sz w:val="24"/>
+          <w:szCs w:val="24"/>
+        </w:rPr>
+        <w:t xml:space="preserve"> review</w:t>
       </w:r>
     </w:p>
     <w:p/>
@@ -1619,6 +2142,118 @@
 <file path=word/numbering.xml><?xml version="1.0" encoding="utf-8"?>
 <w:numbering xmlns:wpc="http://schemas.microsoft.com/office/word/2010/wordprocessingCanvas" xmlns:cx="http://schemas.microsoft.com/office/drawing/2014/chartex" xmlns:cx1="http://schemas.microsoft.com/office/drawing/2015/9/8/chartex" xmlns:cx2="http://schemas.microsoft.com/office/drawing/2015/10/21/chartex" xmlns:cx3="http://schemas.microsoft.com/office/drawing/2016/5/9/chartex" xmlns:cx4="http://schemas.microsoft.com/office/drawing/2016/5/10/chartex" xmlns:cx5="http://schemas.microsoft.com/office/drawing/2016/5/11/chartex" xmlns:cx6="http://schemas.microsoft.com/office/drawing/2016/5/12/chartex" xmlns:cx7="http://schemas.microsoft.com/office/drawing/2016/5/13/chartex" xmlns:cx8="http://schemas.microsoft.com/office/drawing/2016/5/14/chartex" xmlns:mc="http://schemas.openxmlformats.org/markup-compatibility/2006" xmlns:aink="http://schemas.microsoft.com/office/drawing/2016/ink" xmlns:am3d="http://schemas.microsoft.com/office/drawing/2017/model3d" xmlns:o="urn:schemas-microsoft-com:office:office" xmlns:oel="http://schemas.microsoft.com/office/2019/extlst" xmlns:r="http://schemas.openxmlformats.org/officeDocument/2006/relationships" xmlns:m="http://schemas.openxmlformats.org/officeDocument/2006/math" xmlns:v="urn:schemas-microsoft-com:vml" xmlns:wp14="http://schemas.microsoft.com/office/word/2010/wordprocessingDrawing" xmlns:wp="http://schemas.openxmlformats.org/drawingml/2006/wordprocessingDrawing" xmlns:w10="urn:schemas-microsoft-com:office:word" xmlns:w="http://schemas.openxmlformats.org/wordprocessingml/2006/main" xmlns:w14="http://schemas.microsoft.com/office/word/2010/wordml" xmlns:w15="http://schemas.microsoft.com/office/word/2012/wordml" xmlns:w16cex="http://schemas.microsoft.com/office/word/2018/wordml/cex" xmlns:w16cid="http://schemas.microsoft.com/office/word/2016/wordml/cid" xmlns:w16="http://schemas.microsoft.com/office/word/2018/wordml" xmlns:w16du="http://schemas.microsoft.com/office/word/2023/wordml/word16du" xmlns:w16sdtdh="http://schemas.microsoft.com/office/word/2020/wordml/sdtdatahash" xmlns:w16se="http://schemas.microsoft.com/office/word/2015/wordml/symex" xmlns:wpg="http://schemas.microsoft.com/office/word/2010/wordprocessingGroup" xmlns:wpi="http://schemas.microsoft.com/office/word/2010/wordprocessingInk" xmlns:wne="http://schemas.microsoft.com/office/word/2006/wordml" xmlns:wps="http://schemas.microsoft.com/office/word/2010/wordprocessingShape" mc:Ignorable="w14 w15 w16se w16cid w16 w16cex w16sdtdh w16du wp14">
   <w:abstractNum w:abstractNumId="0" w15:restartNumberingAfterBreak="0">
+    <w:nsid w:val="25350B68"/>
+    <w:multiLevelType w:val="hybridMultilevel"/>
+    <w:tmpl w:val="D64801B0"/>
+    <w:lvl w:ilvl="0" w:tplc="43A8D556">
+      <w:numFmt w:val="bullet"/>
+      <w:lvlText w:val="-"/>
+      <w:lvlJc w:val="left"/>
+      <w:pPr>
+        <w:ind w:left="1080" w:hanging="360"/>
+      </w:pPr>
+      <w:rPr>
+        <w:rFonts w:ascii="Arial" w:eastAsia="Arial" w:hAnsi="Arial" w:cs="Arial" w:hint="default"/>
+      </w:rPr>
+    </w:lvl>
+    <w:lvl w:ilvl="1" w:tplc="04090003" w:tentative="1">
+      <w:start w:val="1"/>
+      <w:numFmt w:val="bullet"/>
+      <w:lvlText w:val="o"/>
+      <w:lvlJc w:val="left"/>
+      <w:pPr>
+        <w:ind w:left="1800" w:hanging="360"/>
+      </w:pPr>
+      <w:rPr>
+        <w:rFonts w:ascii="Courier New" w:hAnsi="Courier New" w:cs="Courier New" w:hint="default"/>
+      </w:rPr>
+    </w:lvl>
+    <w:lvl w:ilvl="2" w:tplc="04090005" w:tentative="1">
+      <w:start w:val="1"/>
+      <w:numFmt w:val="bullet"/>
+      <w:lvlText w:val=""/>
+      <w:lvlJc w:val="left"/>
+      <w:pPr>
+        <w:ind w:left="2520" w:hanging="360"/>
+      </w:pPr>
+      <w:rPr>
+        <w:rFonts w:ascii="Wingdings" w:hAnsi="Wingdings" w:hint="default"/>
+      </w:rPr>
+    </w:lvl>
+    <w:lvl w:ilvl="3" w:tplc="04090001" w:tentative="1">
+      <w:start w:val="1"/>
+      <w:numFmt w:val="bullet"/>
+      <w:lvlText w:val=""/>
+      <w:lvlJc w:val="left"/>
+      <w:pPr>
+        <w:ind w:left="3240" w:hanging="360"/>
+      </w:pPr>
+      <w:rPr>
+        <w:rFonts w:ascii="Symbol" w:hAnsi="Symbol" w:hint="default"/>
+      </w:rPr>
+    </w:lvl>
+    <w:lvl w:ilvl="4" w:tplc="04090003" w:tentative="1">
+      <w:start w:val="1"/>
+      <w:numFmt w:val="bullet"/>
+      <w:lvlText w:val="o"/>
+      <w:lvlJc w:val="left"/>
+      <w:pPr>
+        <w:ind w:left="3960" w:hanging="360"/>
+      </w:pPr>
+      <w:rPr>
+        <w:rFonts w:ascii="Courier New" w:hAnsi="Courier New" w:cs="Courier New" w:hint="default"/>
+      </w:rPr>
+    </w:lvl>
+    <w:lvl w:ilvl="5" w:tplc="04090005" w:tentative="1">
+      <w:start w:val="1"/>
+      <w:numFmt w:val="bullet"/>
+      <w:lvlText w:val=""/>
+      <w:lvlJc w:val="left"/>
+      <w:pPr>
+        <w:ind w:left="4680" w:hanging="360"/>
+      </w:pPr>
+      <w:rPr>
+        <w:rFonts w:ascii="Wingdings" w:hAnsi="Wingdings" w:hint="default"/>
+      </w:rPr>
+    </w:lvl>
+    <w:lvl w:ilvl="6" w:tplc="04090001" w:tentative="1">
+      <w:start w:val="1"/>
+      <w:numFmt w:val="bullet"/>
+      <w:lvlText w:val=""/>
+      <w:lvlJc w:val="left"/>
+      <w:pPr>
+        <w:ind w:left="5400" w:hanging="360"/>
+      </w:pPr>
+      <w:rPr>
+        <w:rFonts w:ascii="Symbol" w:hAnsi="Symbol" w:hint="default"/>
+      </w:rPr>
+    </w:lvl>
+    <w:lvl w:ilvl="7" w:tplc="04090003" w:tentative="1">
+      <w:start w:val="1"/>
+      <w:numFmt w:val="bullet"/>
+      <w:lvlText w:val="o"/>
+      <w:lvlJc w:val="left"/>
+      <w:pPr>
+        <w:ind w:left="6120" w:hanging="360"/>
+      </w:pPr>
+      <w:rPr>
+        <w:rFonts w:ascii="Courier New" w:hAnsi="Courier New" w:cs="Courier New" w:hint="default"/>
+      </w:rPr>
+    </w:lvl>
+    <w:lvl w:ilvl="8" w:tplc="04090005" w:tentative="1">
+      <w:start w:val="1"/>
+      <w:numFmt w:val="bullet"/>
+      <w:lvlText w:val=""/>
+      <w:lvlJc w:val="left"/>
+      <w:pPr>
+        <w:ind w:left="6840" w:hanging="360"/>
+      </w:pPr>
+      <w:rPr>
+        <w:rFonts w:ascii="Wingdings" w:hAnsi="Wingdings" w:hint="default"/>
+      </w:rPr>
+    </w:lvl>
+  </w:abstractNum>
+  <w:abstractNum w:abstractNumId="1" w15:restartNumberingAfterBreak="0">
     <w:nsid w:val="3FA1320E"/>
     <w:multiLevelType w:val="hybridMultilevel"/>
     <w:tmpl w:val="4A5C3420"/>
@@ -1730,7 +2365,7 @@
       </w:rPr>
     </w:lvl>
   </w:abstractNum>
-  <w:abstractNum w:abstractNumId="1" w15:restartNumberingAfterBreak="0">
+  <w:abstractNum w:abstractNumId="2" w15:restartNumberingAfterBreak="0">
     <w:nsid w:val="53ED6CC7"/>
     <w:multiLevelType w:val="multilevel"/>
     <w:tmpl w:val="A3B49A18"/>
@@ -1843,7 +2478,7 @@
       </w:rPr>
     </w:lvl>
   </w:abstractNum>
-  <w:abstractNum w:abstractNumId="2" w15:restartNumberingAfterBreak="0">
+  <w:abstractNum w:abstractNumId="3" w15:restartNumberingAfterBreak="0">
     <w:nsid w:val="6FC53B7A"/>
     <w:multiLevelType w:val="multilevel"/>
     <w:tmpl w:val="9CB8BA88"/>
@@ -1992,7 +2627,7 @@
       </w:rPr>
     </w:lvl>
   </w:abstractNum>
-  <w:abstractNum w:abstractNumId="3" w15:restartNumberingAfterBreak="0">
+  <w:abstractNum w:abstractNumId="4" w15:restartNumberingAfterBreak="0">
     <w:nsid w:val="7E5C6F8A"/>
     <w:multiLevelType w:val="multilevel"/>
     <w:tmpl w:val="9CB8BA88"/>
@@ -2142,15 +2777,18 @@
     </w:lvl>
   </w:abstractNum>
   <w:num w:numId="1" w16cid:durableId="1855143936">
+    <w:abstractNumId w:val="2"/>
+  </w:num>
+  <w:num w:numId="2" w16cid:durableId="1402212420">
+    <w:abstractNumId w:val="4"/>
+  </w:num>
+  <w:num w:numId="3" w16cid:durableId="1053963266">
+    <w:abstractNumId w:val="3"/>
+  </w:num>
+  <w:num w:numId="4" w16cid:durableId="285936711">
     <w:abstractNumId w:val="1"/>
   </w:num>
-  <w:num w:numId="2" w16cid:durableId="1402212420">
-    <w:abstractNumId w:val="3"/>
-  </w:num>
-  <w:num w:numId="3" w16cid:durableId="1053963266">
-    <w:abstractNumId w:val="2"/>
-  </w:num>
-  <w:num w:numId="4" w16cid:durableId="285936711">
+  <w:num w:numId="5" w16cid:durableId="1545020925">
     <w:abstractNumId w:val="0"/>
   </w:num>
 </w:numbering>

</xml_diff>

<commit_message>
vault backup: 2024-12-07 16:56:38
</commit_message>
<xml_diff>
--- a/Centennial/Term 1/COMM College Communications 2/Opinion Piece/Public Communication Template.docx
+++ b/Centennial/Term 1/COMM College Communications 2/Opinion Piece/Public Communication Template.docx
@@ -538,13 +538,8 @@
       </w:pPr>
       <w:bookmarkStart w:id="5" w:name="_xcc8k0d5i3yf" w:colFirst="0" w:colLast="0"/>
       <w:bookmarkEnd w:id="5"/>
-      <w:proofErr w:type="gramStart"/>
-      <w:r>
-        <w:t>List</w:t>
-      </w:r>
-      <w:proofErr w:type="gramEnd"/>
-      <w:r>
-        <w:t xml:space="preserve"> Sources</w:t>
+      <w:r>
+        <w:t>List Sources</w:t>
       </w:r>
     </w:p>
     <w:p>
@@ -974,23 +969,14 @@
           <w:sz w:val="24"/>
           <w:szCs w:val="24"/>
         </w:rPr>
-        <w:t xml:space="preserve">recognize the importance of cultivating relationships face-to-face as the potential individual and societal impacts lead to many </w:t>
-      </w:r>
-      <w:proofErr w:type="gramStart"/>
-      <w:r>
-        <w:rPr>
-          <w:sz w:val="24"/>
-          <w:szCs w:val="24"/>
-        </w:rPr>
-        <w:t>feeling</w:t>
-      </w:r>
-      <w:proofErr w:type="gramEnd"/>
-      <w:r>
-        <w:rPr>
-          <w:sz w:val="24"/>
-          <w:szCs w:val="24"/>
-        </w:rPr>
-        <w:t xml:space="preserve"> </w:t>
+        <w:t xml:space="preserve">recognize the importance of cultivating relationships face-to-face as the potential individual and societal impacts </w:t>
+      </w:r>
+      <w:r>
+        <w:rPr>
+          <w:sz w:val="24"/>
+          <w:szCs w:val="24"/>
+        </w:rPr>
+        <w:t>could change social landscapes</w:t>
       </w:r>
     </w:p>
     <w:p>
@@ -1252,8 +1238,22 @@
           <w:sz w:val="24"/>
           <w:szCs w:val="24"/>
         </w:rPr>
+        <w:t>Excessive amounts of social media consumption exceed our natural limit for meaningful relationships, contribute to loneliness and a decline in well-being, and the absence of non-verbal cues when interacting over social media causes relationships to suffer.</w:t>
+      </w:r>
+      <w:r>
+        <w:rPr>
+          <w:sz w:val="24"/>
+          <w:szCs w:val="24"/>
+        </w:rPr>
         <w:br/>
       </w:r>
+      <w:r>
+        <w:rPr>
+          <w:sz w:val="24"/>
+          <w:szCs w:val="24"/>
+        </w:rPr>
+        <w:br/>
+      </w:r>
     </w:p>
     <w:p>
       <w:pPr>
@@ -1282,22 +1282,43 @@
           <w:sz w:val="24"/>
           <w:szCs w:val="24"/>
         </w:rPr>
-        <w:t>Topic Sentence: Introduce the reason clearly.</w:t>
-      </w:r>
-    </w:p>
-    <w:p>
-      <w:pPr>
-        <w:rPr>
-          <w:sz w:val="24"/>
-          <w:szCs w:val="24"/>
-        </w:rPr>
-      </w:pPr>
-      <w:r>
-        <w:rPr>
-          <w:sz w:val="24"/>
-          <w:szCs w:val="24"/>
-        </w:rPr>
-        <w:t>Explanation: Elaborate on why this point supports your opinion.</w:t>
+        <w:t xml:space="preserve">Topic Sentence: </w:t>
+      </w:r>
+      <w:r>
+        <w:rPr>
+          <w:sz w:val="24"/>
+          <w:szCs w:val="24"/>
+        </w:rPr>
+        <w:t>We can only handle so many meaningful relationships.</w:t>
+      </w:r>
+    </w:p>
+    <w:p>
+      <w:pPr>
+        <w:rPr>
+          <w:sz w:val="24"/>
+          <w:szCs w:val="24"/>
+        </w:rPr>
+      </w:pPr>
+      <w:r>
+        <w:rPr>
+          <w:sz w:val="24"/>
+          <w:szCs w:val="24"/>
+        </w:rPr>
+        <w:t xml:space="preserve">Explanation: </w:t>
+      </w:r>
+      <w:r>
+        <w:rPr>
+          <w:sz w:val="24"/>
+          <w:szCs w:val="24"/>
+        </w:rPr>
+        <w:t xml:space="preserve">Anthropologist Robin Dunbar’s research found that </w:t>
+      </w:r>
+      <w:r>
+        <w:rPr>
+          <w:sz w:val="24"/>
+          <w:szCs w:val="24"/>
+        </w:rPr>
+        <w:t xml:space="preserve">we can </w:t>
       </w:r>
     </w:p>
     <w:p>
@@ -1439,7 +1460,6 @@
           <w:sz w:val="24"/>
           <w:szCs w:val="24"/>
         </w:rPr>
-        <w:lastRenderedPageBreak/>
         <w:t>Opposing viewpoints</w:t>
       </w:r>
     </w:p>
@@ -1774,6 +1794,7 @@
       <w:bookmarkStart w:id="13" w:name="_jnn0wzqr64xf" w:colFirst="0" w:colLast="0"/>
       <w:bookmarkEnd w:id="13"/>
       <w:r>
+        <w:lastRenderedPageBreak/>
         <w:t xml:space="preserve">Script Your Presentation </w:t>
       </w:r>
     </w:p>
@@ -1805,7 +1826,6 @@
         </w:rPr>
         <w:t xml:space="preserve">above into a </w:t>
       </w:r>
-      <w:proofErr w:type="gramStart"/>
       <w:r>
         <w:rPr>
           <w:b/>
@@ -1827,15 +1847,7 @@
           <w:sz w:val="24"/>
           <w:szCs w:val="24"/>
         </w:rPr>
-        <w:t xml:space="preserve"> word</w:t>
-      </w:r>
-      <w:proofErr w:type="gramEnd"/>
-      <w:r>
-        <w:rPr>
-          <w:sz w:val="24"/>
-          <w:szCs w:val="24"/>
-        </w:rPr>
-        <w:t xml:space="preserve"> script--pare it down, shorten sentences, make it a “spoken” text. </w:t>
+        <w:t xml:space="preserve"> word script--pare it down, shorten sentences, make it a “spoken” text. </w:t>
       </w:r>
       <w:r>
         <w:rPr>
@@ -1865,7 +1877,6 @@
           <w:sz w:val="24"/>
           <w:szCs w:val="24"/>
         </w:rPr>
-        <w:lastRenderedPageBreak/>
         <w:t xml:space="preserve"> </w:t>
       </w:r>
     </w:p>
@@ -1945,23 +1956,7 @@
           <w:sz w:val="24"/>
           <w:szCs w:val="24"/>
         </w:rPr>
-        <w:t xml:space="preserve">The script </w:t>
-      </w:r>
-      <w:proofErr w:type="gramStart"/>
-      <w:r>
-        <w:rPr>
-          <w:sz w:val="24"/>
-          <w:szCs w:val="24"/>
-        </w:rPr>
-        <w:t>concludes</w:t>
-      </w:r>
-      <w:proofErr w:type="gramEnd"/>
-      <w:r>
-        <w:rPr>
-          <w:sz w:val="24"/>
-          <w:szCs w:val="24"/>
-        </w:rPr>
-        <w:t xml:space="preserve"> the written part of the unit. You will also build, record and submit the presentation itself, using slideware. </w:t>
+        <w:t xml:space="preserve">The script concludes the written part of the unit. You will also build, record and submit the presentation itself, using slideware. </w:t>
       </w:r>
     </w:p>
     <w:p>
@@ -2105,23 +2100,7 @@
           <w:sz w:val="24"/>
           <w:szCs w:val="24"/>
         </w:rPr>
-        <w:t xml:space="preserve">Discussion Board for the final Unit 14 </w:t>
-      </w:r>
-      <w:proofErr w:type="gramStart"/>
-      <w:r>
-        <w:rPr>
-          <w:sz w:val="24"/>
-          <w:szCs w:val="24"/>
-        </w:rPr>
-        <w:t>peer</w:t>
-      </w:r>
-      <w:proofErr w:type="gramEnd"/>
-      <w:r>
-        <w:rPr>
-          <w:sz w:val="24"/>
-          <w:szCs w:val="24"/>
-        </w:rPr>
-        <w:t xml:space="preserve"> review</w:t>
+        <w:t>Discussion Board for the final Unit 14 peer review</w:t>
       </w:r>
     </w:p>
     <w:p/>

</xml_diff>

<commit_message>
vault backup: 2024-12-07 21:57:49
</commit_message>
<xml_diff>
--- a/Centennial/Term 1/COMM College Communications 2/Opinion Piece/Public Communication Template.docx
+++ b/Centennial/Term 1/COMM College Communications 2/Opinion Piece/Public Communication Template.docx
@@ -538,8 +538,13 @@
       </w:pPr>
       <w:bookmarkStart w:id="5" w:name="_xcc8k0d5i3yf" w:colFirst="0" w:colLast="0"/>
       <w:bookmarkEnd w:id="5"/>
-      <w:r>
-        <w:t>List Sources</w:t>
+      <w:proofErr w:type="gramStart"/>
+      <w:r>
+        <w:t>List</w:t>
+      </w:r>
+      <w:proofErr w:type="gramEnd"/>
+      <w:r>
+        <w:t xml:space="preserve"> Sources</w:t>
       </w:r>
     </w:p>
     <w:p>
@@ -1282,97 +1287,168 @@
           <w:sz w:val="24"/>
           <w:szCs w:val="24"/>
         </w:rPr>
-        <w:t xml:space="preserve">Topic Sentence: </w:t>
-      </w:r>
-      <w:r>
-        <w:rPr>
-          <w:sz w:val="24"/>
-          <w:szCs w:val="24"/>
-        </w:rPr>
         <w:t>We can only handle so many meaningful relationships.</w:t>
       </w:r>
-    </w:p>
-    <w:p>
-      <w:pPr>
-        <w:rPr>
-          <w:sz w:val="24"/>
-          <w:szCs w:val="24"/>
-        </w:rPr>
-      </w:pPr>
-      <w:r>
-        <w:rPr>
-          <w:sz w:val="24"/>
-          <w:szCs w:val="24"/>
-        </w:rPr>
-        <w:t xml:space="preserve">Explanation: </w:t>
-      </w:r>
-      <w:r>
-        <w:rPr>
-          <w:sz w:val="24"/>
-          <w:szCs w:val="24"/>
-        </w:rPr>
-        <w:t xml:space="preserve">Anthropologist Robin Dunbar’s research found that </w:t>
-      </w:r>
-      <w:r>
-        <w:rPr>
-          <w:sz w:val="24"/>
-          <w:szCs w:val="24"/>
-        </w:rPr>
-        <w:t xml:space="preserve">we can </w:t>
-      </w:r>
-    </w:p>
-    <w:p>
-      <w:pPr>
-        <w:rPr>
-          <w:sz w:val="24"/>
-          <w:szCs w:val="24"/>
-        </w:rPr>
-      </w:pPr>
-      <w:r>
-        <w:rPr>
-          <w:sz w:val="24"/>
-          <w:szCs w:val="24"/>
-        </w:rPr>
-        <w:t>Evidence: Provide examples, facts, statistics, or personal experiences.</w:t>
-      </w:r>
-    </w:p>
-    <w:p>
-      <w:pPr>
-        <w:rPr>
-          <w:sz w:val="24"/>
-          <w:szCs w:val="24"/>
-        </w:rPr>
-      </w:pPr>
-      <w:r>
-        <w:rPr>
-          <w:sz w:val="24"/>
-          <w:szCs w:val="24"/>
-        </w:rPr>
-        <w:t>Linking Sentence: Connect this point to the next paragraph or reinforce how it supports the thesis.</w:t>
-      </w:r>
-    </w:p>
-    <w:p>
-      <w:pPr>
-        <w:rPr>
-          <w:sz w:val="24"/>
-          <w:szCs w:val="24"/>
-        </w:rPr>
-      </w:pPr>
-    </w:p>
-    <w:p>
-      <w:pPr>
-        <w:rPr>
-          <w:sz w:val="24"/>
-          <w:szCs w:val="24"/>
-        </w:rPr>
-      </w:pPr>
-      <w:r>
-        <w:rPr>
-          <w:sz w:val="24"/>
-          <w:szCs w:val="24"/>
-        </w:rPr>
+      <w:r>
+        <w:rPr>
+          <w:sz w:val="24"/>
+          <w:szCs w:val="24"/>
+        </w:rPr>
+        <w:t xml:space="preserve"> </w:t>
+      </w:r>
+      <w:r>
+        <w:rPr>
+          <w:sz w:val="24"/>
+          <w:szCs w:val="24"/>
+        </w:rPr>
+        <w:t xml:space="preserve">Anthropologist Robin Dunbar’s research found that we can only manage </w:t>
+      </w:r>
+      <w:r>
+        <w:rPr>
+          <w:sz w:val="24"/>
+          <w:szCs w:val="24"/>
+        </w:rPr>
+        <w:t xml:space="preserve">148 </w:t>
+      </w:r>
+      <w:r>
+        <w:rPr>
+          <w:sz w:val="24"/>
+          <w:szCs w:val="24"/>
+        </w:rPr>
+        <w:t>significant connections</w:t>
+      </w:r>
+      <w:r>
+        <w:rPr>
+          <w:sz w:val="24"/>
+          <w:szCs w:val="24"/>
+        </w:rPr>
+        <w:t>, commonly rounded up to 150</w:t>
+      </w:r>
+      <w:r>
+        <w:rPr>
+          <w:sz w:val="24"/>
+          <w:szCs w:val="24"/>
+        </w:rPr>
+        <w:t>. This is known as Dunbar’s number.</w:t>
+      </w:r>
+      <w:r>
+        <w:rPr>
+          <w:sz w:val="24"/>
+          <w:szCs w:val="24"/>
+        </w:rPr>
+        <w:t xml:space="preserve"> </w:t>
+      </w:r>
+      <w:r>
+        <w:rPr>
+          <w:sz w:val="24"/>
+          <w:szCs w:val="24"/>
+        </w:rPr>
+        <w:t xml:space="preserve">Dunbar’s number is also just an average for each person. For you or me, it could very well be much less. In my life, I find it hard to keep up relationships with a dozen people outside of my immediate family. </w:t>
+      </w:r>
+      <w:r>
+        <w:rPr>
+          <w:sz w:val="24"/>
+          <w:szCs w:val="24"/>
+        </w:rPr>
+        <w:t>Ask yourself how many meaningful relationships are you able to uphold?</w:t>
+      </w:r>
+      <w:r>
+        <w:rPr>
+          <w:sz w:val="24"/>
+          <w:szCs w:val="24"/>
+        </w:rPr>
+        <w:t xml:space="preserve"> </w:t>
+      </w:r>
+      <w:r>
+        <w:rPr>
+          <w:sz w:val="24"/>
+          <w:szCs w:val="24"/>
+        </w:rPr>
+        <w:t>After this limit, a person can no longer keep up the same quality of relationships</w:t>
+      </w:r>
+      <w:r>
+        <w:rPr>
+          <w:sz w:val="24"/>
+          <w:szCs w:val="24"/>
+        </w:rPr>
+        <w:t xml:space="preserve"> anymore</w:t>
+      </w:r>
+      <w:r>
+        <w:rPr>
+          <w:sz w:val="24"/>
+          <w:szCs w:val="24"/>
+        </w:rPr>
+        <w:t xml:space="preserve">. </w:t>
+      </w:r>
+      <w:r>
+        <w:rPr>
+          <w:sz w:val="24"/>
+          <w:szCs w:val="24"/>
+        </w:rPr>
+        <w:t>Seeing how s</w:t>
+      </w:r>
+      <w:r>
+        <w:rPr>
+          <w:sz w:val="24"/>
+          <w:szCs w:val="24"/>
+        </w:rPr>
+        <w:t>ocial media encourages users to maintain hundreds, if not thousands of online “relationships”</w:t>
+      </w:r>
+      <w:r>
+        <w:rPr>
+          <w:sz w:val="24"/>
+          <w:szCs w:val="24"/>
+        </w:rPr>
+        <w:t xml:space="preserve">, </w:t>
+      </w:r>
+      <w:proofErr w:type="gramStart"/>
+      <w:r>
+        <w:rPr>
+          <w:sz w:val="24"/>
+          <w:szCs w:val="24"/>
+        </w:rPr>
+        <w:t>it is clear that social</w:t>
+      </w:r>
+      <w:proofErr w:type="gramEnd"/>
+      <w:r>
+        <w:rPr>
+          <w:sz w:val="24"/>
+          <w:szCs w:val="24"/>
+        </w:rPr>
+        <w:t xml:space="preserve"> media is not a place for relationships to flourish.</w:t>
+      </w:r>
+    </w:p>
+    <w:p>
+      <w:pPr>
+        <w:rPr>
+          <w:sz w:val="24"/>
+          <w:szCs w:val="24"/>
+        </w:rPr>
+      </w:pPr>
+      <w:r>
+        <w:rPr>
+          <w:sz w:val="24"/>
+          <w:szCs w:val="24"/>
+        </w:rPr>
+        <w:lastRenderedPageBreak/>
         <w:t>Point 2</w:t>
       </w:r>
+    </w:p>
+    <w:p>
+      <w:pPr>
+        <w:rPr>
+          <w:sz w:val="24"/>
+          <w:szCs w:val="24"/>
+        </w:rPr>
+      </w:pPr>
+    </w:p>
+    <w:p>
+      <w:pPr>
+        <w:rPr>
+          <w:sz w:val="24"/>
+          <w:szCs w:val="24"/>
+        </w:rPr>
+      </w:pPr>
     </w:p>
     <w:p>
       <w:pPr>
@@ -1544,6 +1620,27 @@
           <w:szCs w:val="24"/>
         </w:rPr>
       </w:pPr>
+      <w:r>
+        <w:rPr>
+          <w:sz w:val="24"/>
+          <w:szCs w:val="24"/>
+        </w:rPr>
+        <w:br/>
+      </w:r>
+      <w:r>
+        <w:rPr>
+          <w:sz w:val="24"/>
+          <w:szCs w:val="24"/>
+        </w:rPr>
+        <w:br/>
+      </w:r>
+      <w:r>
+        <w:rPr>
+          <w:sz w:val="24"/>
+          <w:szCs w:val="24"/>
+        </w:rPr>
+        <w:br/>
+      </w:r>
     </w:p>
     <w:p>
       <w:pPr>
@@ -1794,7 +1891,6 @@
       <w:bookmarkStart w:id="13" w:name="_jnn0wzqr64xf" w:colFirst="0" w:colLast="0"/>
       <w:bookmarkEnd w:id="13"/>
       <w:r>
-        <w:lastRenderedPageBreak/>
         <w:t xml:space="preserve">Script Your Presentation </w:t>
       </w:r>
     </w:p>
@@ -1826,6 +1922,7 @@
         </w:rPr>
         <w:t xml:space="preserve">above into a </w:t>
       </w:r>
+      <w:proofErr w:type="gramStart"/>
       <w:r>
         <w:rPr>
           <w:b/>
@@ -1847,7 +1944,15 @@
           <w:sz w:val="24"/>
           <w:szCs w:val="24"/>
         </w:rPr>
-        <w:t xml:space="preserve"> word script--pare it down, shorten sentences, make it a “spoken” text. </w:t>
+        <w:t xml:space="preserve"> word</w:t>
+      </w:r>
+      <w:proofErr w:type="gramEnd"/>
+      <w:r>
+        <w:rPr>
+          <w:sz w:val="24"/>
+          <w:szCs w:val="24"/>
+        </w:rPr>
+        <w:t xml:space="preserve"> script--pare it down, shorten sentences, make it a “spoken” text. </w:t>
       </w:r>
       <w:r>
         <w:rPr>
@@ -1956,7 +2061,23 @@
           <w:sz w:val="24"/>
           <w:szCs w:val="24"/>
         </w:rPr>
-        <w:t xml:space="preserve">The script concludes the written part of the unit. You will also build, record and submit the presentation itself, using slideware. </w:t>
+        <w:t xml:space="preserve">The script </w:t>
+      </w:r>
+      <w:proofErr w:type="gramStart"/>
+      <w:r>
+        <w:rPr>
+          <w:sz w:val="24"/>
+          <w:szCs w:val="24"/>
+        </w:rPr>
+        <w:t>concludes</w:t>
+      </w:r>
+      <w:proofErr w:type="gramEnd"/>
+      <w:r>
+        <w:rPr>
+          <w:sz w:val="24"/>
+          <w:szCs w:val="24"/>
+        </w:rPr>
+        <w:t xml:space="preserve"> the written part of the unit. You will also build, record and submit the presentation itself, using slideware. </w:t>
       </w:r>
     </w:p>
     <w:p>
@@ -2100,7 +2221,23 @@
           <w:sz w:val="24"/>
           <w:szCs w:val="24"/>
         </w:rPr>
-        <w:t>Discussion Board for the final Unit 14 peer review</w:t>
+        <w:t xml:space="preserve">Discussion Board for the final Unit 14 </w:t>
+      </w:r>
+      <w:proofErr w:type="gramStart"/>
+      <w:r>
+        <w:rPr>
+          <w:sz w:val="24"/>
+          <w:szCs w:val="24"/>
+        </w:rPr>
+        <w:t>peer</w:t>
+      </w:r>
+      <w:proofErr w:type="gramEnd"/>
+      <w:r>
+        <w:rPr>
+          <w:sz w:val="24"/>
+          <w:szCs w:val="24"/>
+        </w:rPr>
+        <w:t xml:space="preserve"> review</w:t>
       </w:r>
     </w:p>
     <w:p/>

</xml_diff>

<commit_message>
vault backup: 2024-12-07 22:58:49
</commit_message>
<xml_diff>
--- a/Centennial/Term 1/COMM College Communications 2/Opinion Piece/Public Communication Template.docx
+++ b/Centennial/Term 1/COMM College Communications 2/Opinion Piece/Public Communication Template.docx
@@ -538,13 +538,8 @@
       </w:pPr>
       <w:bookmarkStart w:id="5" w:name="_xcc8k0d5i3yf" w:colFirst="0" w:colLast="0"/>
       <w:bookmarkEnd w:id="5"/>
-      <w:proofErr w:type="gramStart"/>
-      <w:r>
-        <w:t>List</w:t>
-      </w:r>
-      <w:proofErr w:type="gramEnd"/>
-      <w:r>
-        <w:t xml:space="preserve"> Sources</w:t>
+      <w:r>
+        <w:t>List Sources</w:t>
       </w:r>
     </w:p>
     <w:p>
@@ -1399,23 +1394,7 @@
           <w:sz w:val="24"/>
           <w:szCs w:val="24"/>
         </w:rPr>
-        <w:t xml:space="preserve">, </w:t>
-      </w:r>
-      <w:proofErr w:type="gramStart"/>
-      <w:r>
-        <w:rPr>
-          <w:sz w:val="24"/>
-          <w:szCs w:val="24"/>
-        </w:rPr>
-        <w:t>it is clear that social</w:t>
-      </w:r>
-      <w:proofErr w:type="gramEnd"/>
-      <w:r>
-        <w:rPr>
-          <w:sz w:val="24"/>
-          <w:szCs w:val="24"/>
-        </w:rPr>
-        <w:t xml:space="preserve"> media is not a place for relationships to flourish.</w:t>
+        <w:t>, it is clear that social media is not a place for relationships to flourish.</w:t>
       </w:r>
     </w:p>
     <w:p>
@@ -1449,6 +1428,49 @@
           <w:szCs w:val="24"/>
         </w:rPr>
       </w:pPr>
+      <w:r>
+        <w:rPr>
+          <w:sz w:val="24"/>
+          <w:szCs w:val="24"/>
+        </w:rPr>
+        <w:t xml:space="preserve">The decline in </w:t>
+      </w:r>
+      <w:r>
+        <w:rPr>
+          <w:sz w:val="24"/>
+          <w:szCs w:val="24"/>
+        </w:rPr>
+        <w:t>face-to-face</w:t>
+      </w:r>
+      <w:r>
+        <w:rPr>
+          <w:sz w:val="24"/>
+          <w:szCs w:val="24"/>
+        </w:rPr>
+        <w:t xml:space="preserve"> communication has been significant in </w:t>
+      </w:r>
+      <w:r>
+        <w:rPr>
+          <w:sz w:val="24"/>
+          <w:szCs w:val="24"/>
+        </w:rPr>
+        <w:t>increased feelings of loneliness and a decline in well-being.</w:t>
+      </w:r>
+      <w:r>
+        <w:rPr>
+          <w:sz w:val="24"/>
+          <w:szCs w:val="24"/>
+        </w:rPr>
+        <w:t xml:space="preserve"> With the COVID-19 pandemic, it was common to here </w:t>
+      </w:r>
+    </w:p>
+    <w:p>
+      <w:pPr>
+        <w:rPr>
+          <w:sz w:val="24"/>
+          <w:szCs w:val="24"/>
+        </w:rPr>
+      </w:pPr>
     </w:p>
     <w:p>
       <w:pPr>
@@ -1472,6 +1494,22 @@
         </w:rPr>
         <w:t>Point 3</w:t>
       </w:r>
+    </w:p>
+    <w:p>
+      <w:pPr>
+        <w:rPr>
+          <w:sz w:val="24"/>
+          <w:szCs w:val="24"/>
+        </w:rPr>
+      </w:pPr>
+    </w:p>
+    <w:p>
+      <w:pPr>
+        <w:rPr>
+          <w:sz w:val="24"/>
+          <w:szCs w:val="24"/>
+        </w:rPr>
+      </w:pPr>
     </w:p>
     <w:p>
       <w:pPr>
@@ -1760,6 +1798,7 @@
       <w:bookmarkStart w:id="11" w:name="_15e5y2fkv94o" w:colFirst="0" w:colLast="0"/>
       <w:bookmarkEnd w:id="11"/>
       <w:r>
+        <w:lastRenderedPageBreak/>
         <w:t>Unit 13: Digital Presentation</w:t>
       </w:r>
     </w:p>
@@ -1922,7 +1961,6 @@
         </w:rPr>
         <w:t xml:space="preserve">above into a </w:t>
       </w:r>
-      <w:proofErr w:type="gramStart"/>
       <w:r>
         <w:rPr>
           <w:b/>
@@ -1944,15 +1982,7 @@
           <w:sz w:val="24"/>
           <w:szCs w:val="24"/>
         </w:rPr>
-        <w:t xml:space="preserve"> word</w:t>
-      </w:r>
-      <w:proofErr w:type="gramEnd"/>
-      <w:r>
-        <w:rPr>
-          <w:sz w:val="24"/>
-          <w:szCs w:val="24"/>
-        </w:rPr>
-        <w:t xml:space="preserve"> script--pare it down, shorten sentences, make it a “spoken” text. </w:t>
+        <w:t xml:space="preserve"> word script--pare it down, shorten sentences, make it a “spoken” text. </w:t>
       </w:r>
       <w:r>
         <w:rPr>
@@ -2061,23 +2091,7 @@
           <w:sz w:val="24"/>
           <w:szCs w:val="24"/>
         </w:rPr>
-        <w:t xml:space="preserve">The script </w:t>
-      </w:r>
-      <w:proofErr w:type="gramStart"/>
-      <w:r>
-        <w:rPr>
-          <w:sz w:val="24"/>
-          <w:szCs w:val="24"/>
-        </w:rPr>
-        <w:t>concludes</w:t>
-      </w:r>
-      <w:proofErr w:type="gramEnd"/>
-      <w:r>
-        <w:rPr>
-          <w:sz w:val="24"/>
-          <w:szCs w:val="24"/>
-        </w:rPr>
-        <w:t xml:space="preserve"> the written part of the unit. You will also build, record and submit the presentation itself, using slideware. </w:t>
+        <w:t xml:space="preserve">The script concludes the written part of the unit. You will also build, record and submit the presentation itself, using slideware. </w:t>
       </w:r>
     </w:p>
     <w:p>
@@ -2221,23 +2235,7 @@
           <w:sz w:val="24"/>
           <w:szCs w:val="24"/>
         </w:rPr>
-        <w:t xml:space="preserve">Discussion Board for the final Unit 14 </w:t>
-      </w:r>
-      <w:proofErr w:type="gramStart"/>
-      <w:r>
-        <w:rPr>
-          <w:sz w:val="24"/>
-          <w:szCs w:val="24"/>
-        </w:rPr>
-        <w:t>peer</w:t>
-      </w:r>
-      <w:proofErr w:type="gramEnd"/>
-      <w:r>
-        <w:rPr>
-          <w:sz w:val="24"/>
-          <w:szCs w:val="24"/>
-        </w:rPr>
-        <w:t xml:space="preserve"> review</w:t>
+        <w:t>Discussion Board for the final Unit 14 peer review</w:t>
       </w:r>
     </w:p>
     <w:p/>

</xml_diff>

<commit_message>
vault backup: 2024-12-07 23:58:48
</commit_message>
<xml_diff>
--- a/Centennial/Term 1/COMM College Communications 2/Opinion Piece/Public Communication Template.docx
+++ b/Centennial/Term 1/COMM College Communications 2/Opinion Piece/Public Communication Template.docx
@@ -538,8 +538,13 @@
       </w:pPr>
       <w:bookmarkStart w:id="5" w:name="_xcc8k0d5i3yf" w:colFirst="0" w:colLast="0"/>
       <w:bookmarkEnd w:id="5"/>
-      <w:r>
-        <w:t>List Sources</w:t>
+      <w:proofErr w:type="gramStart"/>
+      <w:r>
+        <w:t>List</w:t>
+      </w:r>
+      <w:proofErr w:type="gramEnd"/>
+      <w:r>
+        <w:t xml:space="preserve"> Sources</w:t>
       </w:r>
     </w:p>
     <w:p>
@@ -1394,7 +1399,23 @@
           <w:sz w:val="24"/>
           <w:szCs w:val="24"/>
         </w:rPr>
-        <w:t>, it is clear that social media is not a place for relationships to flourish.</w:t>
+        <w:t xml:space="preserve">, </w:t>
+      </w:r>
+      <w:proofErr w:type="gramStart"/>
+      <w:r>
+        <w:rPr>
+          <w:sz w:val="24"/>
+          <w:szCs w:val="24"/>
+        </w:rPr>
+        <w:t>it is clear that social</w:t>
+      </w:r>
+      <w:proofErr w:type="gramEnd"/>
+      <w:r>
+        <w:rPr>
+          <w:sz w:val="24"/>
+          <w:szCs w:val="24"/>
+        </w:rPr>
+        <w:t xml:space="preserve"> media is not a place for relationships to flourish.</w:t>
       </w:r>
     </w:p>
     <w:p>
@@ -1461,8 +1482,166 @@
           <w:sz w:val="24"/>
           <w:szCs w:val="24"/>
         </w:rPr>
-        <w:t xml:space="preserve"> With the COVID-19 pandemic, it was common to here </w:t>
-      </w:r>
+        <w:t xml:space="preserve"> With the COVID-19 pandemic,</w:t>
+      </w:r>
+      <w:r>
+        <w:rPr>
+          <w:sz w:val="24"/>
+          <w:szCs w:val="24"/>
+        </w:rPr>
+        <w:t xml:space="preserve"> </w:t>
+      </w:r>
+      <w:r>
+        <w:rPr>
+          <w:sz w:val="24"/>
+          <w:szCs w:val="24"/>
+        </w:rPr>
+        <w:t>forcing people</w:t>
+      </w:r>
+      <w:r>
+        <w:rPr>
+          <w:sz w:val="24"/>
+          <w:szCs w:val="24"/>
+        </w:rPr>
+        <w:t xml:space="preserve"> to frequent social media even more than before, </w:t>
+      </w:r>
+      <w:r>
+        <w:rPr>
+          <w:sz w:val="24"/>
+          <w:szCs w:val="24"/>
+        </w:rPr>
+        <w:t xml:space="preserve">it became clear that </w:t>
+      </w:r>
+      <w:r>
+        <w:rPr>
+          <w:sz w:val="24"/>
+          <w:szCs w:val="24"/>
+        </w:rPr>
+        <w:t xml:space="preserve">online relationships were not enough. </w:t>
+      </w:r>
+      <w:r>
+        <w:rPr>
+          <w:sz w:val="24"/>
+          <w:szCs w:val="24"/>
+        </w:rPr>
+        <w:t xml:space="preserve">I have experienced this </w:t>
+      </w:r>
+      <w:r>
+        <w:rPr>
+          <w:sz w:val="24"/>
+          <w:szCs w:val="24"/>
+        </w:rPr>
+        <w:t>firsthand</w:t>
+      </w:r>
+      <w:r>
+        <w:rPr>
+          <w:sz w:val="24"/>
+          <w:szCs w:val="24"/>
+        </w:rPr>
+        <w:t xml:space="preserve"> as I </w:t>
+      </w:r>
+      <w:r>
+        <w:rPr>
+          <w:sz w:val="24"/>
+          <w:szCs w:val="24"/>
+        </w:rPr>
+        <w:t>was in a</w:t>
+      </w:r>
+      <w:r>
+        <w:rPr>
+          <w:sz w:val="24"/>
+          <w:szCs w:val="24"/>
+        </w:rPr>
+        <w:t xml:space="preserve"> romantic</w:t>
+      </w:r>
+      <w:r>
+        <w:rPr>
+          <w:sz w:val="24"/>
+          <w:szCs w:val="24"/>
+        </w:rPr>
+        <w:t xml:space="preserve"> relationship during the COVID pandemic</w:t>
+      </w:r>
+      <w:r>
+        <w:rPr>
+          <w:sz w:val="24"/>
+          <w:szCs w:val="24"/>
+        </w:rPr>
+        <w:t xml:space="preserve">, forced to stay at home. </w:t>
+      </w:r>
+      <w:r>
+        <w:rPr>
+          <w:sz w:val="24"/>
+          <w:szCs w:val="24"/>
+        </w:rPr>
+        <w:t>Social media was the frequent medium of communication which caused u</w:t>
+      </w:r>
+      <w:r>
+        <w:rPr>
+          <w:sz w:val="24"/>
+          <w:szCs w:val="24"/>
+        </w:rPr>
+        <w:t>s to inevitably fall into a “doom scroll” mode</w:t>
+      </w:r>
+      <w:r>
+        <w:rPr>
+          <w:sz w:val="24"/>
+          <w:szCs w:val="24"/>
+        </w:rPr>
+        <w:t xml:space="preserve"> on Instagram as we waited for the other to respond. During this doom scrolling, </w:t>
+      </w:r>
+      <w:r>
+        <w:rPr>
+          <w:sz w:val="24"/>
+          <w:szCs w:val="24"/>
+        </w:rPr>
+        <w:t>it was common to see unrealistic beauty, relationship, financial, and social standards.</w:t>
+      </w:r>
+      <w:r>
+        <w:rPr>
+          <w:sz w:val="24"/>
+          <w:szCs w:val="24"/>
+        </w:rPr>
+        <w:t xml:space="preserve"> This became a </w:t>
+      </w:r>
+      <w:r>
+        <w:rPr>
+          <w:sz w:val="24"/>
+          <w:szCs w:val="24"/>
+        </w:rPr>
+        <w:t xml:space="preserve"> </w:t>
+      </w:r>
+    </w:p>
+    <w:p>
+      <w:pPr>
+        <w:rPr>
+          <w:sz w:val="24"/>
+          <w:szCs w:val="24"/>
+        </w:rPr>
+      </w:pPr>
+    </w:p>
+    <w:p>
+      <w:pPr>
+        <w:ind w:firstLine="720"/>
+        <w:rPr>
+          <w:sz w:val="24"/>
+          <w:szCs w:val="24"/>
+        </w:rPr>
+      </w:pPr>
+      <w:r>
+        <w:rPr>
+          <w:sz w:val="24"/>
+          <w:szCs w:val="24"/>
+        </w:rPr>
+        <w:t>I have experienced social media overconsumption in my past romantic relationship, and it negatively impacted it by setting standards of living and gift-giving higher than that of the average person despite getting below average treatment.</w:t>
+      </w:r>
+    </w:p>
+    <w:p>
+      <w:pPr>
+        <w:rPr>
+          <w:sz w:val="24"/>
+          <w:szCs w:val="24"/>
+        </w:rPr>
+      </w:pPr>
     </w:p>
     <w:p>
       <w:pPr>
@@ -1798,7 +1977,6 @@
       <w:bookmarkStart w:id="11" w:name="_15e5y2fkv94o" w:colFirst="0" w:colLast="0"/>
       <w:bookmarkEnd w:id="11"/>
       <w:r>
-        <w:lastRenderedPageBreak/>
         <w:t>Unit 13: Digital Presentation</w:t>
       </w:r>
     </w:p>
@@ -1961,6 +2139,7 @@
         </w:rPr>
         <w:t xml:space="preserve">above into a </w:t>
       </w:r>
+      <w:proofErr w:type="gramStart"/>
       <w:r>
         <w:rPr>
           <w:b/>
@@ -1982,7 +2161,15 @@
           <w:sz w:val="24"/>
           <w:szCs w:val="24"/>
         </w:rPr>
-        <w:t xml:space="preserve"> word script--pare it down, shorten sentences, make it a “spoken” text. </w:t>
+        <w:t xml:space="preserve"> word</w:t>
+      </w:r>
+      <w:proofErr w:type="gramEnd"/>
+      <w:r>
+        <w:rPr>
+          <w:sz w:val="24"/>
+          <w:szCs w:val="24"/>
+        </w:rPr>
+        <w:t xml:space="preserve"> script--pare it down, shorten sentences, make it a “spoken” text. </w:t>
       </w:r>
       <w:r>
         <w:rPr>
@@ -2091,7 +2278,23 @@
           <w:sz w:val="24"/>
           <w:szCs w:val="24"/>
         </w:rPr>
-        <w:t xml:space="preserve">The script concludes the written part of the unit. You will also build, record and submit the presentation itself, using slideware. </w:t>
+        <w:t xml:space="preserve">The script </w:t>
+      </w:r>
+      <w:proofErr w:type="gramStart"/>
+      <w:r>
+        <w:rPr>
+          <w:sz w:val="24"/>
+          <w:szCs w:val="24"/>
+        </w:rPr>
+        <w:t>concludes</w:t>
+      </w:r>
+      <w:proofErr w:type="gramEnd"/>
+      <w:r>
+        <w:rPr>
+          <w:sz w:val="24"/>
+          <w:szCs w:val="24"/>
+        </w:rPr>
+        <w:t xml:space="preserve"> the written part of the unit. You will also build, record and submit the presentation itself, using slideware. </w:t>
       </w:r>
     </w:p>
     <w:p>
@@ -2117,6 +2320,7 @@
           <w:szCs w:val="24"/>
           <w:highlight w:val="yellow"/>
         </w:rPr>
+        <w:lastRenderedPageBreak/>
         <w:t xml:space="preserve">At the end of Unit 13: </w:t>
       </w:r>
     </w:p>
@@ -2235,7 +2439,23 @@
           <w:sz w:val="24"/>
           <w:szCs w:val="24"/>
         </w:rPr>
-        <w:t>Discussion Board for the final Unit 14 peer review</w:t>
+        <w:t xml:space="preserve">Discussion Board for the final Unit 14 </w:t>
+      </w:r>
+      <w:proofErr w:type="gramStart"/>
+      <w:r>
+        <w:rPr>
+          <w:sz w:val="24"/>
+          <w:szCs w:val="24"/>
+        </w:rPr>
+        <w:t>peer</w:t>
+      </w:r>
+      <w:proofErr w:type="gramEnd"/>
+      <w:r>
+        <w:rPr>
+          <w:sz w:val="24"/>
+          <w:szCs w:val="24"/>
+        </w:rPr>
+        <w:t xml:space="preserve"> review</w:t>
       </w:r>
     </w:p>
     <w:p/>

</xml_diff>

<commit_message>
vault backup: 2024-12-08 00:58:30
</commit_message>
<xml_diff>
--- a/Centennial/Term 1/COMM College Communications 2/Opinion Piece/Public Communication Template.docx
+++ b/Centennial/Term 1/COMM College Communications 2/Opinion Piece/Public Communication Template.docx
@@ -538,13 +538,8 @@
       </w:pPr>
       <w:bookmarkStart w:id="5" w:name="_xcc8k0d5i3yf" w:colFirst="0" w:colLast="0"/>
       <w:bookmarkEnd w:id="5"/>
-      <w:proofErr w:type="gramStart"/>
-      <w:r>
-        <w:t>List</w:t>
-      </w:r>
-      <w:proofErr w:type="gramEnd"/>
-      <w:r>
-        <w:t xml:space="preserve"> Sources</w:t>
+      <w:r>
+        <w:t>List Sources</w:t>
       </w:r>
     </w:p>
     <w:p>
@@ -623,37 +618,12 @@
         </w:rPr>
         <w:t>These can be drawn from the sources you used for your Research-driven Critique Essay—but you are also free to use new sources.</w:t>
       </w:r>
-    </w:p>
-    <w:p>
-      <w:pPr>
+      <w:r>
         <w:rPr>
           <w:rFonts w:eastAsia="Times New Roman"/>
           <w:shd w:val="clear" w:color="auto" w:fill="FFFFFF"/>
           <w:lang w:val="en-US"/>
         </w:rPr>
-      </w:pPr>
-      <w:r>
-        <w:rPr>
-          <w:rFonts w:eastAsia="Times New Roman"/>
-          <w:b/>
-          <w:color w:val="222222"/>
-          <w:sz w:val="24"/>
-          <w:szCs w:val="24"/>
-          <w:shd w:val="clear" w:color="auto" w:fill="FFFFFF"/>
-          <w:lang w:val="en-CA"/>
-        </w:rPr>
-        <w:br/>
-      </w:r>
-      <w:r>
-        <w:rPr>
-          <w:rFonts w:eastAsia="Times New Roman"/>
-          <w:b/>
-          <w:color w:val="222222"/>
-          <w:sz w:val="24"/>
-          <w:szCs w:val="24"/>
-          <w:shd w:val="clear" w:color="auto" w:fill="FFFFFF"/>
-          <w:lang w:val="en-CA"/>
-        </w:rPr>
         <w:br/>
       </w:r>
       <w:r>
@@ -662,113 +632,53 @@
           <w:shd w:val="clear" w:color="auto" w:fill="FFFFFF"/>
           <w:lang w:val="en-US"/>
         </w:rPr>
-        <w:t xml:space="preserve">Yu, Y., </w:t>
+        <w:br/>
+      </w:r>
+      <w:r>
+        <w:rPr>
+          <w:rFonts w:eastAsia="Times New Roman"/>
+          <w:sz w:val="24"/>
+          <w:szCs w:val="24"/>
+          <w:shd w:val="clear" w:color="auto" w:fill="FFFFFF"/>
+        </w:rPr>
+        <w:t xml:space="preserve">Stieger, S., </w:t>
       </w:r>
       <w:proofErr w:type="spellStart"/>
       <w:r>
         <w:rPr>
           <w:rFonts w:eastAsia="Times New Roman"/>
+          <w:sz w:val="24"/>
+          <w:szCs w:val="24"/>
           <w:shd w:val="clear" w:color="auto" w:fill="FFFFFF"/>
-          <w:lang w:val="en-US"/>
-        </w:rPr>
-        <w:t>Dykxhoorn</w:t>
+        </w:rPr>
+        <w:t>Lewetz</w:t>
       </w:r>
       <w:proofErr w:type="spellEnd"/>
       <w:r>
         <w:rPr>
           <w:rFonts w:eastAsia="Times New Roman"/>
+          <w:sz w:val="24"/>
+          <w:szCs w:val="24"/>
           <w:shd w:val="clear" w:color="auto" w:fill="FFFFFF"/>
-          <w:lang w:val="en-US"/>
-        </w:rPr>
-        <w:t xml:space="preserve">, J., &amp; Plackett, R. (2024). The impact of different types of social media use on the mental health of UK adults: Longitudinal Observational Study. </w:t>
+        </w:rPr>
+        <w:t>, D. &amp; Willinger, D. Face-to-face more important than digital communication for mental health during the pandemic. </w:t>
       </w:r>
       <w:r>
         <w:rPr>
           <w:rFonts w:eastAsia="Times New Roman"/>
           <w:i/>
           <w:iCs/>
+          <w:sz w:val="24"/>
+          <w:szCs w:val="24"/>
           <w:shd w:val="clear" w:color="auto" w:fill="FFFFFF"/>
-          <w:lang w:val="en-US"/>
-        </w:rPr>
-        <w:t>Journal of Medical Internet Research</w:t>
+        </w:rPr>
+        <w:t>Sci Rep</w:t>
       </w:r>
       <w:r>
         <w:rPr>
           <w:rFonts w:eastAsia="Times New Roman"/>
-          <w:shd w:val="clear" w:color="auto" w:fill="FFFFFF"/>
-          <w:lang w:val="en-US"/>
-        </w:rPr>
-        <w:t xml:space="preserve">, </w:t>
-      </w:r>
-      <w:r>
-        <w:rPr>
-          <w:rFonts w:eastAsia="Times New Roman"/>
-          <w:i/>
-          <w:iCs/>
-          <w:shd w:val="clear" w:color="auto" w:fill="FFFFFF"/>
-          <w:lang w:val="en-US"/>
-        </w:rPr>
-        <w:t>26</w:t>
-      </w:r>
-      <w:r>
-        <w:rPr>
-          <w:rFonts w:eastAsia="Times New Roman"/>
-          <w:shd w:val="clear" w:color="auto" w:fill="FFFFFF"/>
-          <w:lang w:val="en-US"/>
-        </w:rPr>
-        <w:t xml:space="preserve">. https://doi.org/10.2196/56950 </w:t>
-      </w:r>
-      <w:r>
-        <w:rPr>
-          <w:rFonts w:eastAsia="Times New Roman"/>
-          <w:shd w:val="clear" w:color="auto" w:fill="FFFFFF"/>
-          <w:lang w:val="en-US"/>
-        </w:rPr>
-        <w:br/>
-      </w:r>
-      <w:r>
-        <w:rPr>
-          <w:rFonts w:eastAsia="Times New Roman"/>
-          <w:shd w:val="clear" w:color="auto" w:fill="FFFFFF"/>
-          <w:lang w:val="en-US"/>
-        </w:rPr>
-        <w:br/>
-      </w:r>
-      <w:r>
-        <w:rPr>
-          <w:rFonts w:eastAsia="Times New Roman"/>
-          <w:shd w:val="clear" w:color="auto" w:fill="FFFFFF"/>
-        </w:rPr>
-        <w:t xml:space="preserve">Stieger, S., </w:t>
-      </w:r>
-      <w:proofErr w:type="spellStart"/>
-      <w:r>
-        <w:rPr>
-          <w:rFonts w:eastAsia="Times New Roman"/>
-          <w:shd w:val="clear" w:color="auto" w:fill="FFFFFF"/>
-        </w:rPr>
-        <w:t>Lewetz</w:t>
-      </w:r>
-      <w:proofErr w:type="spellEnd"/>
-      <w:r>
-        <w:rPr>
-          <w:rFonts w:eastAsia="Times New Roman"/>
-          <w:shd w:val="clear" w:color="auto" w:fill="FFFFFF"/>
-        </w:rPr>
-        <w:t>, D. &amp; Willinger, D. Face-to-face more important than digital communication for mental health during the pandemic. </w:t>
-      </w:r>
-      <w:r>
-        <w:rPr>
-          <w:rFonts w:eastAsia="Times New Roman"/>
-          <w:i/>
-          <w:iCs/>
-          <w:shd w:val="clear" w:color="auto" w:fill="FFFFFF"/>
-        </w:rPr>
-        <w:t>Sci Rep</w:t>
-      </w:r>
-      <w:r>
-        <w:rPr>
-          <w:rFonts w:eastAsia="Times New Roman"/>
+          <w:sz w:val="24"/>
+          <w:szCs w:val="24"/>
           <w:shd w:val="clear" w:color="auto" w:fill="FFFFFF"/>
         </w:rPr>
         <w:t> 13, 8022 (2023). https://doi.org/10.1038/s41598-023-34957-4</w:t>
@@ -1000,7 +910,6 @@
       <w:bookmarkStart w:id="7" w:name="_ooh656venzmk" w:colFirst="0" w:colLast="0"/>
       <w:bookmarkEnd w:id="7"/>
       <w:r>
-        <w:lastRenderedPageBreak/>
         <w:t>Write the Opinion Piece</w:t>
       </w:r>
     </w:p>
@@ -1019,6 +928,7 @@
       <w:bookmarkStart w:id="8" w:name="_p8svvhl4k1ba" w:colFirst="0" w:colLast="0"/>
       <w:bookmarkEnd w:id="8"/>
       <w:r>
+        <w:lastRenderedPageBreak/>
         <w:t>Outline</w:t>
       </w:r>
     </w:p>
@@ -1301,35 +1211,14 @@
           <w:sz w:val="24"/>
           <w:szCs w:val="24"/>
         </w:rPr>
-        <w:t xml:space="preserve">Anthropologist Robin Dunbar’s research found that we can only manage </w:t>
-      </w:r>
-      <w:r>
-        <w:rPr>
-          <w:sz w:val="24"/>
-          <w:szCs w:val="24"/>
-        </w:rPr>
-        <w:t xml:space="preserve">148 </w:t>
-      </w:r>
-      <w:r>
-        <w:rPr>
-          <w:sz w:val="24"/>
-          <w:szCs w:val="24"/>
-        </w:rPr>
-        <w:t>significant connections</w:t>
-      </w:r>
-      <w:r>
-        <w:rPr>
-          <w:sz w:val="24"/>
-          <w:szCs w:val="24"/>
-        </w:rPr>
-        <w:t>, commonly rounded up to 150</w:t>
-      </w:r>
-      <w:r>
-        <w:rPr>
-          <w:sz w:val="24"/>
-          <w:szCs w:val="24"/>
-        </w:rPr>
-        <w:t>. This is known as Dunbar’s number.</w:t>
+        <w:t>Anthropologist Robin Dunbar’s research found that we can only manage 148 significant connections, commonly rounded up to 150. This is known as Dunbar’s number.</w:t>
+      </w:r>
+      <w:r>
+        <w:rPr>
+          <w:sz w:val="24"/>
+          <w:szCs w:val="24"/>
+        </w:rPr>
+        <w:t xml:space="preserve"> Dunbar’s number is also just an average for each person. For you or me, it could very well be much less. In my life, I find it hard to keep up relationships with a dozen people outside of my immediate family. Ask yourself how many meaningful relationships are you able to uphold?</w:t>
       </w:r>
       <w:r>
         <w:rPr>
@@ -1343,14 +1232,107 @@
           <w:sz w:val="24"/>
           <w:szCs w:val="24"/>
         </w:rPr>
-        <w:t xml:space="preserve">Dunbar’s number is also just an average for each person. For you or me, it could very well be much less. In my life, I find it hard to keep up relationships with a dozen people outside of my immediate family. </w:t>
-      </w:r>
-      <w:r>
-        <w:rPr>
-          <w:sz w:val="24"/>
-          <w:szCs w:val="24"/>
-        </w:rPr>
-        <w:t>Ask yourself how many meaningful relationships are you able to uphold?</w:t>
+        <w:t>After this limit, a person can no longer keep up the same quality of relationships</w:t>
+      </w:r>
+      <w:r>
+        <w:rPr>
+          <w:sz w:val="24"/>
+          <w:szCs w:val="24"/>
+        </w:rPr>
+        <w:t xml:space="preserve"> anymore</w:t>
+      </w:r>
+      <w:r>
+        <w:rPr>
+          <w:sz w:val="24"/>
+          <w:szCs w:val="24"/>
+        </w:rPr>
+        <w:t xml:space="preserve">. </w:t>
+      </w:r>
+      <w:r>
+        <w:rPr>
+          <w:sz w:val="24"/>
+          <w:szCs w:val="24"/>
+        </w:rPr>
+        <w:t>Seeing how s</w:t>
+      </w:r>
+      <w:r>
+        <w:rPr>
+          <w:sz w:val="24"/>
+          <w:szCs w:val="24"/>
+        </w:rPr>
+        <w:t>ocial media encourages users to maintain hundreds, if not thousands of online “relationships”</w:t>
+      </w:r>
+      <w:r>
+        <w:rPr>
+          <w:sz w:val="24"/>
+          <w:szCs w:val="24"/>
+        </w:rPr>
+        <w:t>, it is clear that social media is not a place for relationships to flourish.</w:t>
+      </w:r>
+      <w:r>
+        <w:rPr>
+          <w:sz w:val="24"/>
+          <w:szCs w:val="24"/>
+        </w:rPr>
+        <w:br/>
+      </w:r>
+    </w:p>
+    <w:p>
+      <w:pPr>
+        <w:rPr>
+          <w:sz w:val="24"/>
+          <w:szCs w:val="24"/>
+        </w:rPr>
+      </w:pPr>
+      <w:r>
+        <w:rPr>
+          <w:sz w:val="24"/>
+          <w:szCs w:val="24"/>
+        </w:rPr>
+        <w:t>Point 2</w:t>
+      </w:r>
+    </w:p>
+    <w:p>
+      <w:pPr>
+        <w:rPr>
+          <w:sz w:val="24"/>
+          <w:szCs w:val="24"/>
+        </w:rPr>
+      </w:pPr>
+      <w:r>
+        <w:rPr>
+          <w:sz w:val="24"/>
+          <w:szCs w:val="24"/>
+        </w:rPr>
+        <w:t xml:space="preserve">The decline in </w:t>
+      </w:r>
+      <w:r>
+        <w:rPr>
+          <w:sz w:val="24"/>
+          <w:szCs w:val="24"/>
+        </w:rPr>
+        <w:t>face-to-face</w:t>
+      </w:r>
+      <w:r>
+        <w:rPr>
+          <w:sz w:val="24"/>
+          <w:szCs w:val="24"/>
+        </w:rPr>
+        <w:t xml:space="preserve"> communication has been significant in </w:t>
+      </w:r>
+      <w:r>
+        <w:rPr>
+          <w:sz w:val="24"/>
+          <w:szCs w:val="24"/>
+        </w:rPr>
+        <w:t>increased feelings of loneliness and a decline in well-being.</w:t>
+      </w:r>
+      <w:r>
+        <w:rPr>
+          <w:sz w:val="24"/>
+          <w:szCs w:val="24"/>
+        </w:rPr>
+        <w:t xml:space="preserve"> With the COVID-19 pandemic,</w:t>
       </w:r>
       <w:r>
         <w:rPr>
@@ -1364,125 +1346,148 @@
           <w:sz w:val="24"/>
           <w:szCs w:val="24"/>
         </w:rPr>
-        <w:t>After this limit, a person can no longer keep up the same quality of relationships</w:t>
-      </w:r>
-      <w:r>
-        <w:rPr>
-          <w:sz w:val="24"/>
-          <w:szCs w:val="24"/>
-        </w:rPr>
-        <w:t xml:space="preserve"> anymore</w:t>
-      </w:r>
-      <w:r>
-        <w:rPr>
-          <w:sz w:val="24"/>
-          <w:szCs w:val="24"/>
-        </w:rPr>
-        <w:t xml:space="preserve">. </w:t>
-      </w:r>
-      <w:r>
-        <w:rPr>
-          <w:sz w:val="24"/>
-          <w:szCs w:val="24"/>
-        </w:rPr>
-        <w:t>Seeing how s</w:t>
-      </w:r>
-      <w:r>
-        <w:rPr>
-          <w:sz w:val="24"/>
-          <w:szCs w:val="24"/>
-        </w:rPr>
-        <w:t>ocial media encourages users to maintain hundreds, if not thousands of online “relationships”</w:t>
-      </w:r>
-      <w:r>
-        <w:rPr>
-          <w:sz w:val="24"/>
-          <w:szCs w:val="24"/>
-        </w:rPr>
-        <w:t xml:space="preserve">, </w:t>
-      </w:r>
-      <w:proofErr w:type="gramStart"/>
-      <w:r>
-        <w:rPr>
-          <w:sz w:val="24"/>
-          <w:szCs w:val="24"/>
-        </w:rPr>
-        <w:t>it is clear that social</w:t>
-      </w:r>
-      <w:proofErr w:type="gramEnd"/>
-      <w:r>
-        <w:rPr>
-          <w:sz w:val="24"/>
-          <w:szCs w:val="24"/>
-        </w:rPr>
-        <w:t xml:space="preserve"> media is not a place for relationships to flourish.</w:t>
-      </w:r>
-    </w:p>
-    <w:p>
-      <w:pPr>
-        <w:rPr>
-          <w:sz w:val="24"/>
-          <w:szCs w:val="24"/>
-        </w:rPr>
-      </w:pPr>
+        <w:t>forcing people</w:t>
+      </w:r>
+      <w:r>
+        <w:rPr>
+          <w:sz w:val="24"/>
+          <w:szCs w:val="24"/>
+        </w:rPr>
+        <w:t xml:space="preserve"> to </w:t>
+      </w:r>
       <w:r>
         <w:rPr>
           <w:sz w:val="24"/>
           <w:szCs w:val="24"/>
         </w:rPr>
         <w:lastRenderedPageBreak/>
-        <w:t>Point 2</w:t>
-      </w:r>
-    </w:p>
-    <w:p>
-      <w:pPr>
-        <w:rPr>
-          <w:sz w:val="24"/>
-          <w:szCs w:val="24"/>
-        </w:rPr>
-      </w:pPr>
-    </w:p>
-    <w:p>
-      <w:pPr>
-        <w:rPr>
-          <w:sz w:val="24"/>
-          <w:szCs w:val="24"/>
-        </w:rPr>
-      </w:pPr>
-      <w:r>
-        <w:rPr>
-          <w:sz w:val="24"/>
-          <w:szCs w:val="24"/>
-        </w:rPr>
-        <w:t xml:space="preserve">The decline in </w:t>
-      </w:r>
-      <w:r>
-        <w:rPr>
-          <w:sz w:val="24"/>
-          <w:szCs w:val="24"/>
-        </w:rPr>
-        <w:t>face-to-face</w:t>
-      </w:r>
-      <w:r>
-        <w:rPr>
-          <w:sz w:val="24"/>
-          <w:szCs w:val="24"/>
-        </w:rPr>
-        <w:t xml:space="preserve"> communication has been significant in </w:t>
-      </w:r>
-      <w:r>
-        <w:rPr>
-          <w:sz w:val="24"/>
-          <w:szCs w:val="24"/>
-        </w:rPr>
-        <w:t>increased feelings of loneliness and a decline in well-being.</w:t>
-      </w:r>
-      <w:r>
-        <w:rPr>
-          <w:sz w:val="24"/>
-          <w:szCs w:val="24"/>
-        </w:rPr>
-        <w:t xml:space="preserve"> With the COVID-19 pandemic,</w:t>
+        <w:t xml:space="preserve">frequent social media even more than before, </w:t>
+      </w:r>
+      <w:r>
+        <w:rPr>
+          <w:sz w:val="24"/>
+          <w:szCs w:val="24"/>
+        </w:rPr>
+        <w:t xml:space="preserve">it became clear that </w:t>
+      </w:r>
+      <w:r>
+        <w:rPr>
+          <w:sz w:val="24"/>
+          <w:szCs w:val="24"/>
+        </w:rPr>
+        <w:t xml:space="preserve">online relationships were not enough. </w:t>
+      </w:r>
+      <w:r>
+        <w:rPr>
+          <w:sz w:val="24"/>
+          <w:szCs w:val="24"/>
+        </w:rPr>
+        <w:t xml:space="preserve">I have experienced this </w:t>
+      </w:r>
+      <w:r>
+        <w:rPr>
+          <w:sz w:val="24"/>
+          <w:szCs w:val="24"/>
+        </w:rPr>
+        <w:t>firsthand</w:t>
+      </w:r>
+      <w:r>
+        <w:rPr>
+          <w:sz w:val="24"/>
+          <w:szCs w:val="24"/>
+        </w:rPr>
+        <w:t xml:space="preserve"> as I </w:t>
+      </w:r>
+      <w:r>
+        <w:rPr>
+          <w:sz w:val="24"/>
+          <w:szCs w:val="24"/>
+        </w:rPr>
+        <w:t>was in a</w:t>
+      </w:r>
+      <w:r>
+        <w:rPr>
+          <w:sz w:val="24"/>
+          <w:szCs w:val="24"/>
+        </w:rPr>
+        <w:t xml:space="preserve"> romantic</w:t>
+      </w:r>
+      <w:r>
+        <w:rPr>
+          <w:sz w:val="24"/>
+          <w:szCs w:val="24"/>
+        </w:rPr>
+        <w:t xml:space="preserve"> relationship during the COVID pandemic</w:t>
+      </w:r>
+      <w:r>
+        <w:rPr>
+          <w:sz w:val="24"/>
+          <w:szCs w:val="24"/>
+        </w:rPr>
+        <w:t xml:space="preserve">, forced to stay at home. </w:t>
+      </w:r>
+      <w:r>
+        <w:rPr>
+          <w:sz w:val="24"/>
+          <w:szCs w:val="24"/>
+        </w:rPr>
+        <w:t>Social media was the frequent medium of communication which caused u</w:t>
+      </w:r>
+      <w:r>
+        <w:rPr>
+          <w:sz w:val="24"/>
+          <w:szCs w:val="24"/>
+        </w:rPr>
+        <w:t>s to inevitably fall into a “doom scroll” mode</w:t>
+      </w:r>
+      <w:r>
+        <w:rPr>
+          <w:sz w:val="24"/>
+          <w:szCs w:val="24"/>
+        </w:rPr>
+        <w:t xml:space="preserve"> on Instagram as we waited for the other to respond. During this doom scrolling, </w:t>
+      </w:r>
+      <w:r>
+        <w:rPr>
+          <w:sz w:val="24"/>
+          <w:szCs w:val="24"/>
+        </w:rPr>
+        <w:t>it was common to see unrealistic beauty, relationship, financial, and social standards.</w:t>
+      </w:r>
+      <w:r>
+        <w:rPr>
+          <w:sz w:val="24"/>
+          <w:szCs w:val="24"/>
+        </w:rPr>
+        <w:t xml:space="preserve"> T</w:t>
+      </w:r>
+      <w:r>
+        <w:rPr>
+          <w:sz w:val="24"/>
+          <w:szCs w:val="24"/>
+        </w:rPr>
+        <w:t>h</w:t>
+      </w:r>
+      <w:r>
+        <w:rPr>
+          <w:sz w:val="24"/>
+          <w:szCs w:val="24"/>
+        </w:rPr>
+        <w:t xml:space="preserve">is bled into conversation and created </w:t>
+      </w:r>
+      <w:r>
+        <w:rPr>
+          <w:sz w:val="24"/>
+          <w:szCs w:val="24"/>
+        </w:rPr>
+        <w:t>issues</w:t>
+      </w:r>
+      <w:r>
+        <w:rPr>
+          <w:sz w:val="24"/>
+          <w:szCs w:val="24"/>
+        </w:rPr>
+        <w:t xml:space="preserve"> between us. I believe social media to be a large reason for that relationship to end.</w:t>
       </w:r>
       <w:r>
         <w:rPr>
@@ -1496,112 +1501,37 @@
           <w:sz w:val="24"/>
           <w:szCs w:val="24"/>
         </w:rPr>
-        <w:t>forcing people</w:t>
-      </w:r>
-      <w:r>
-        <w:rPr>
-          <w:sz w:val="24"/>
-          <w:szCs w:val="24"/>
-        </w:rPr>
-        <w:t xml:space="preserve"> to frequent social media even more than before, </w:t>
-      </w:r>
-      <w:r>
-        <w:rPr>
-          <w:sz w:val="24"/>
-          <w:szCs w:val="24"/>
-        </w:rPr>
-        <w:t xml:space="preserve">it became clear that </w:t>
-      </w:r>
-      <w:r>
-        <w:rPr>
-          <w:sz w:val="24"/>
-          <w:szCs w:val="24"/>
-        </w:rPr>
-        <w:t xml:space="preserve">online relationships were not enough. </w:t>
-      </w:r>
-      <w:r>
-        <w:rPr>
-          <w:sz w:val="24"/>
-          <w:szCs w:val="24"/>
-        </w:rPr>
-        <w:t xml:space="preserve">I have experienced this </w:t>
-      </w:r>
-      <w:r>
-        <w:rPr>
-          <w:sz w:val="24"/>
-          <w:szCs w:val="24"/>
-        </w:rPr>
-        <w:t>firsthand</w:t>
-      </w:r>
-      <w:r>
-        <w:rPr>
-          <w:sz w:val="24"/>
-          <w:szCs w:val="24"/>
-        </w:rPr>
-        <w:t xml:space="preserve"> as I </w:t>
-      </w:r>
-      <w:r>
-        <w:rPr>
-          <w:sz w:val="24"/>
-          <w:szCs w:val="24"/>
-        </w:rPr>
-        <w:t>was in a</w:t>
-      </w:r>
-      <w:r>
-        <w:rPr>
-          <w:sz w:val="24"/>
-          <w:szCs w:val="24"/>
-        </w:rPr>
-        <w:t xml:space="preserve"> romantic</w:t>
-      </w:r>
-      <w:r>
-        <w:rPr>
-          <w:sz w:val="24"/>
-          <w:szCs w:val="24"/>
-        </w:rPr>
-        <w:t xml:space="preserve"> relationship during the COVID pandemic</w:t>
-      </w:r>
-      <w:r>
-        <w:rPr>
-          <w:sz w:val="24"/>
-          <w:szCs w:val="24"/>
-        </w:rPr>
-        <w:t xml:space="preserve">, forced to stay at home. </w:t>
-      </w:r>
-      <w:r>
-        <w:rPr>
-          <w:sz w:val="24"/>
-          <w:szCs w:val="24"/>
-        </w:rPr>
-        <w:t>Social media was the frequent medium of communication which caused u</w:t>
-      </w:r>
-      <w:r>
-        <w:rPr>
-          <w:sz w:val="24"/>
-          <w:szCs w:val="24"/>
-        </w:rPr>
-        <w:t>s to inevitably fall into a “doom scroll” mode</w:t>
-      </w:r>
-      <w:r>
-        <w:rPr>
-          <w:sz w:val="24"/>
-          <w:szCs w:val="24"/>
-        </w:rPr>
-        <w:t xml:space="preserve"> on Instagram as we waited for the other to respond. During this doom scrolling, </w:t>
-      </w:r>
-      <w:r>
-        <w:rPr>
-          <w:sz w:val="24"/>
-          <w:szCs w:val="24"/>
-        </w:rPr>
-        <w:t>it was common to see unrealistic beauty, relationship, financial, and social standards.</w:t>
-      </w:r>
-      <w:r>
-        <w:rPr>
-          <w:sz w:val="24"/>
-          <w:szCs w:val="24"/>
-        </w:rPr>
-        <w:t xml:space="preserve"> This became a </w:t>
+        <w:t xml:space="preserve">The end of this relationship was a large reason I do not use social media as much anymore. </w:t>
+      </w:r>
+      <w:r>
+        <w:rPr>
+          <w:sz w:val="24"/>
+          <w:szCs w:val="24"/>
+        </w:rPr>
+        <w:t xml:space="preserve">Don’t just listen to me though, a study by S. Stieger, D. </w:t>
+      </w:r>
+      <w:proofErr w:type="spellStart"/>
+      <w:r>
+        <w:rPr>
+          <w:sz w:val="24"/>
+          <w:szCs w:val="24"/>
+        </w:rPr>
+        <w:t>Lewetz</w:t>
+      </w:r>
+      <w:proofErr w:type="spellEnd"/>
+      <w:r>
+        <w:rPr>
+          <w:sz w:val="24"/>
+          <w:szCs w:val="24"/>
+        </w:rPr>
+        <w:t xml:space="preserve">, and D. Willinger called “Face-to-face more important than digital communication for mental health during the pandemic” </w:t>
+      </w:r>
+      <w:r>
+        <w:rPr>
+          <w:sz w:val="24"/>
+          <w:szCs w:val="24"/>
+        </w:rPr>
+        <w:t>has also found that it was absolutely crucial for people’s well-being to have face-to-face interaction.</w:t>
       </w:r>
       <w:r>
         <w:rPr>
@@ -1621,38 +1551,6 @@
     </w:p>
     <w:p>
       <w:pPr>
-        <w:ind w:firstLine="720"/>
-        <w:rPr>
-          <w:sz w:val="24"/>
-          <w:szCs w:val="24"/>
-        </w:rPr>
-      </w:pPr>
-      <w:r>
-        <w:rPr>
-          <w:sz w:val="24"/>
-          <w:szCs w:val="24"/>
-        </w:rPr>
-        <w:t>I have experienced social media overconsumption in my past romantic relationship, and it negatively impacted it by setting standards of living and gift-giving higher than that of the average person despite getting below average treatment.</w:t>
-      </w:r>
-    </w:p>
-    <w:p>
-      <w:pPr>
-        <w:rPr>
-          <w:sz w:val="24"/>
-          <w:szCs w:val="24"/>
-        </w:rPr>
-      </w:pPr>
-    </w:p>
-    <w:p>
-      <w:pPr>
-        <w:rPr>
-          <w:sz w:val="24"/>
-          <w:szCs w:val="24"/>
-        </w:rPr>
-      </w:pPr>
-    </w:p>
-    <w:p>
-      <w:pPr>
         <w:rPr>
           <w:sz w:val="24"/>
           <w:szCs w:val="24"/>
@@ -1681,37 +1579,77 @@
           <w:szCs w:val="24"/>
         </w:rPr>
       </w:pPr>
-    </w:p>
-    <w:p>
-      <w:pPr>
-        <w:rPr>
-          <w:sz w:val="24"/>
-          <w:szCs w:val="24"/>
-        </w:rPr>
-      </w:pPr>
-    </w:p>
-    <w:p>
-      <w:pPr>
-        <w:rPr>
-          <w:sz w:val="24"/>
-          <w:szCs w:val="24"/>
-        </w:rPr>
-      </w:pPr>
-    </w:p>
-    <w:p>
-      <w:pPr>
-        <w:rPr>
-          <w:sz w:val="24"/>
-          <w:szCs w:val="24"/>
-        </w:rPr>
-      </w:pPr>
-      <w:r>
-        <w:rPr>
-          <w:sz w:val="24"/>
-          <w:szCs w:val="24"/>
-        </w:rPr>
-        <w:t>Counter arguments</w:t>
-      </w:r>
+      <w:r>
+        <w:rPr>
+          <w:sz w:val="24"/>
+          <w:szCs w:val="24"/>
+        </w:rPr>
+        <w:t>Non-v</w:t>
+      </w:r>
+      <w:r>
+        <w:rPr>
+          <w:sz w:val="24"/>
+          <w:szCs w:val="24"/>
+        </w:rPr>
+        <w:t>erbal cues can say a lot about what a person is feeling and can add gravity to one’s dialogue.</w:t>
+      </w:r>
+      <w:r>
+        <w:rPr>
+          <w:sz w:val="24"/>
+          <w:szCs w:val="24"/>
+        </w:rPr>
+        <w:t xml:space="preserve"> </w:t>
+      </w:r>
+      <w:r>
+        <w:rPr>
+          <w:sz w:val="24"/>
+          <w:szCs w:val="24"/>
+        </w:rPr>
+        <w:t xml:space="preserve">Some </w:t>
+      </w:r>
+      <w:r>
+        <w:rPr>
+          <w:sz w:val="24"/>
+          <w:szCs w:val="24"/>
+        </w:rPr>
+        <w:t>of these cues consist of body language, voice pitch</w:t>
+      </w:r>
+      <w:r>
+        <w:rPr>
+          <w:sz w:val="24"/>
+          <w:szCs w:val="24"/>
+        </w:rPr>
+        <w:t>,</w:t>
+      </w:r>
+      <w:r>
+        <w:rPr>
+          <w:sz w:val="24"/>
+          <w:szCs w:val="24"/>
+        </w:rPr>
+        <w:t xml:space="preserve"> and eye moments.</w:t>
+      </w:r>
+      <w:r>
+        <w:rPr>
+          <w:sz w:val="24"/>
+          <w:szCs w:val="24"/>
+        </w:rPr>
+        <w:t xml:space="preserve"> </w:t>
+      </w:r>
+      <w:r>
+        <w:rPr>
+          <w:sz w:val="24"/>
+          <w:szCs w:val="24"/>
+        </w:rPr>
+        <w:t xml:space="preserve">With body language you can tell if someone is relaxed, tense, </w:t>
+      </w:r>
+    </w:p>
+    <w:p>
+      <w:pPr>
+        <w:rPr>
+          <w:sz w:val="24"/>
+          <w:szCs w:val="24"/>
+        </w:rPr>
+      </w:pPr>
     </w:p>
     <w:p>
       <w:pPr>
@@ -2139,7 +2077,6 @@
         </w:rPr>
         <w:t xml:space="preserve">above into a </w:t>
       </w:r>
-      <w:proofErr w:type="gramStart"/>
       <w:r>
         <w:rPr>
           <w:b/>
@@ -2161,15 +2098,7 @@
           <w:sz w:val="24"/>
           <w:szCs w:val="24"/>
         </w:rPr>
-        <w:t xml:space="preserve"> word</w:t>
-      </w:r>
-      <w:proofErr w:type="gramEnd"/>
-      <w:r>
-        <w:rPr>
-          <w:sz w:val="24"/>
-          <w:szCs w:val="24"/>
-        </w:rPr>
-        <w:t xml:space="preserve"> script--pare it down, shorten sentences, make it a “spoken” text. </w:t>
+        <w:t xml:space="preserve"> word script--pare it down, shorten sentences, make it a “spoken” text. </w:t>
       </w:r>
       <w:r>
         <w:rPr>
@@ -2278,23 +2207,7 @@
           <w:sz w:val="24"/>
           <w:szCs w:val="24"/>
         </w:rPr>
-        <w:t xml:space="preserve">The script </w:t>
-      </w:r>
-      <w:proofErr w:type="gramStart"/>
-      <w:r>
-        <w:rPr>
-          <w:sz w:val="24"/>
-          <w:szCs w:val="24"/>
-        </w:rPr>
-        <w:t>concludes</w:t>
-      </w:r>
-      <w:proofErr w:type="gramEnd"/>
-      <w:r>
-        <w:rPr>
-          <w:sz w:val="24"/>
-          <w:szCs w:val="24"/>
-        </w:rPr>
-        <w:t xml:space="preserve"> the written part of the unit. You will also build, record and submit the presentation itself, using slideware. </w:t>
+        <w:t xml:space="preserve">The script concludes the written part of the unit. You will also build, record and submit the presentation itself, using slideware. </w:t>
       </w:r>
     </w:p>
     <w:p>
@@ -2320,7 +2233,6 @@
           <w:szCs w:val="24"/>
           <w:highlight w:val="yellow"/>
         </w:rPr>
-        <w:lastRenderedPageBreak/>
         <w:t xml:space="preserve">At the end of Unit 13: </w:t>
       </w:r>
     </w:p>
@@ -2373,6 +2285,7 @@
           <w:sz w:val="24"/>
           <w:szCs w:val="24"/>
         </w:rPr>
+        <w:lastRenderedPageBreak/>
         <w:t xml:space="preserve">Post your </w:t>
       </w:r>
       <w:r>
@@ -2439,23 +2352,7 @@
           <w:sz w:val="24"/>
           <w:szCs w:val="24"/>
         </w:rPr>
-        <w:t xml:space="preserve">Discussion Board for the final Unit 14 </w:t>
-      </w:r>
-      <w:proofErr w:type="gramStart"/>
-      <w:r>
-        <w:rPr>
-          <w:sz w:val="24"/>
-          <w:szCs w:val="24"/>
-        </w:rPr>
-        <w:t>peer</w:t>
-      </w:r>
-      <w:proofErr w:type="gramEnd"/>
-      <w:r>
-        <w:rPr>
-          <w:sz w:val="24"/>
-          <w:szCs w:val="24"/>
-        </w:rPr>
-        <w:t xml:space="preserve"> review</w:t>
+        <w:t>Discussion Board for the final Unit 14 peer review</w:t>
       </w:r>
     </w:p>
     <w:p/>
@@ -3641,6 +3538,7 @@
   <w:style w:type="character" w:default="1" w:styleId="DefaultParagraphFont">
     <w:name w:val="Default Paragraph Font"/>
     <w:uiPriority w:val="1"/>
+    <w:semiHidden/>
     <w:unhideWhenUsed/>
   </w:style>
   <w:style w:type="table" w:default="1" w:styleId="TableNormal">

</xml_diff>

<commit_message>
vault backup: 2024-12-08 01:58:31
</commit_message>
<xml_diff>
--- a/Centennial/Term 1/COMM College Communications 2/Opinion Piece/Public Communication Template.docx
+++ b/Centennial/Term 1/COMM College Communications 2/Opinion Piece/Public Communication Template.docx
@@ -538,8 +538,13 @@
       </w:pPr>
       <w:bookmarkStart w:id="5" w:name="_xcc8k0d5i3yf" w:colFirst="0" w:colLast="0"/>
       <w:bookmarkEnd w:id="5"/>
-      <w:r>
-        <w:t>List Sources</w:t>
+      <w:proofErr w:type="gramStart"/>
+      <w:r>
+        <w:t>List</w:t>
+      </w:r>
+      <w:proofErr w:type="gramEnd"/>
+      <w:r>
+        <w:t xml:space="preserve"> Sources</w:t>
       </w:r>
     </w:p>
     <w:p>
@@ -1267,7 +1272,23 @@
           <w:sz w:val="24"/>
           <w:szCs w:val="24"/>
         </w:rPr>
-        <w:t>, it is clear that social media is not a place for relationships to flourish.</w:t>
+        <w:t xml:space="preserve">, </w:t>
+      </w:r>
+      <w:proofErr w:type="gramStart"/>
+      <w:r>
+        <w:rPr>
+          <w:sz w:val="24"/>
+          <w:szCs w:val="24"/>
+        </w:rPr>
+        <w:t>it is clear that social</w:t>
+      </w:r>
+      <w:proofErr w:type="gramEnd"/>
+      <w:r>
+        <w:rPr>
+          <w:sz w:val="24"/>
+          <w:szCs w:val="24"/>
+        </w:rPr>
+        <w:t xml:space="preserve"> media is not a place for relationships to flourish.</w:t>
       </w:r>
       <w:r>
         <w:rPr>
@@ -1531,7 +1552,23 @@
           <w:sz w:val="24"/>
           <w:szCs w:val="24"/>
         </w:rPr>
-        <w:t>has also found that it was absolutely crucial for people’s well-being to have face-to-face interaction.</w:t>
+        <w:t xml:space="preserve">has also found that it was </w:t>
+      </w:r>
+      <w:proofErr w:type="gramStart"/>
+      <w:r>
+        <w:rPr>
+          <w:sz w:val="24"/>
+          <w:szCs w:val="24"/>
+        </w:rPr>
+        <w:t>absolutely crucial</w:t>
+      </w:r>
+      <w:proofErr w:type="gramEnd"/>
+      <w:r>
+        <w:rPr>
+          <w:sz w:val="24"/>
+          <w:szCs w:val="24"/>
+        </w:rPr>
+        <w:t xml:space="preserve"> for people’s well-being to have face-to-face interaction.</w:t>
       </w:r>
       <w:r>
         <w:rPr>
@@ -1626,7 +1663,21 @@
           <w:sz w:val="24"/>
           <w:szCs w:val="24"/>
         </w:rPr>
-        <w:t xml:space="preserve"> and eye moments.</w:t>
+        <w:t xml:space="preserve"> and eye </w:t>
+      </w:r>
+      <w:r>
+        <w:rPr>
+          <w:sz w:val="24"/>
+          <w:szCs w:val="24"/>
+        </w:rPr>
+        <w:t>movements</w:t>
+      </w:r>
+      <w:r>
+        <w:rPr>
+          <w:sz w:val="24"/>
+          <w:szCs w:val="24"/>
+        </w:rPr>
+        <w:t>.</w:t>
       </w:r>
       <w:r>
         <w:rPr>
@@ -1640,7 +1691,296 @@
           <w:sz w:val="24"/>
           <w:szCs w:val="24"/>
         </w:rPr>
-        <w:t xml:space="preserve">With body language you can tell if someone is relaxed, tense, </w:t>
+        <w:t>With body language you can tell if someone is relaxed</w:t>
+      </w:r>
+      <w:r>
+        <w:rPr>
+          <w:sz w:val="24"/>
+          <w:szCs w:val="24"/>
+        </w:rPr>
+        <w:t xml:space="preserve"> or tense. With voice pitch we can tell if someone is excited or sad. </w:t>
+      </w:r>
+      <w:r>
+        <w:rPr>
+          <w:sz w:val="24"/>
+          <w:szCs w:val="24"/>
+        </w:rPr>
+        <w:t xml:space="preserve">With darting eyes, we can infer that someone is anxious and with solid eye contact, we can infer that </w:t>
+      </w:r>
+      <w:r>
+        <w:rPr>
+          <w:sz w:val="24"/>
+          <w:szCs w:val="24"/>
+        </w:rPr>
+        <w:t xml:space="preserve">someone </w:t>
+      </w:r>
+      <w:r>
+        <w:rPr>
+          <w:sz w:val="24"/>
+          <w:szCs w:val="24"/>
+        </w:rPr>
+        <w:t xml:space="preserve">is serious. </w:t>
+      </w:r>
+      <w:r>
+        <w:rPr>
+          <w:sz w:val="24"/>
+          <w:szCs w:val="24"/>
+        </w:rPr>
+        <w:t>When communicating over social media</w:t>
+      </w:r>
+      <w:r>
+        <w:rPr>
+          <w:sz w:val="24"/>
+          <w:szCs w:val="24"/>
+        </w:rPr>
+        <w:t>,</w:t>
+      </w:r>
+      <w:r>
+        <w:rPr>
+          <w:sz w:val="24"/>
+          <w:szCs w:val="24"/>
+        </w:rPr>
+        <w:t xml:space="preserve"> </w:t>
+      </w:r>
+      <w:r>
+        <w:rPr>
+          <w:sz w:val="24"/>
+          <w:szCs w:val="24"/>
+        </w:rPr>
+        <w:t xml:space="preserve">none of these cues can </w:t>
+      </w:r>
+      <w:r>
+        <w:rPr>
+          <w:sz w:val="24"/>
+          <w:szCs w:val="24"/>
+        </w:rPr>
+        <w:t>be seen</w:t>
+      </w:r>
+      <w:r>
+        <w:rPr>
+          <w:sz w:val="24"/>
+          <w:szCs w:val="24"/>
+        </w:rPr>
+        <w:t xml:space="preserve"> and so the nature of </w:t>
+      </w:r>
+      <w:r>
+        <w:rPr>
+          <w:sz w:val="24"/>
+          <w:szCs w:val="24"/>
+        </w:rPr>
+        <w:t xml:space="preserve">our conversations </w:t>
+      </w:r>
+      <w:r>
+        <w:rPr>
+          <w:sz w:val="24"/>
+          <w:szCs w:val="24"/>
+        </w:rPr>
+        <w:t>is</w:t>
+      </w:r>
+      <w:r>
+        <w:rPr>
+          <w:sz w:val="24"/>
+          <w:szCs w:val="24"/>
+        </w:rPr>
+        <w:t xml:space="preserve"> </w:t>
+      </w:r>
+      <w:r>
+        <w:rPr>
+          <w:sz w:val="24"/>
+          <w:szCs w:val="24"/>
+        </w:rPr>
+        <w:t xml:space="preserve">duller and </w:t>
+      </w:r>
+      <w:r>
+        <w:rPr>
+          <w:sz w:val="24"/>
+          <w:szCs w:val="24"/>
+        </w:rPr>
+        <w:t>does</w:t>
+      </w:r>
+      <w:r>
+        <w:rPr>
+          <w:sz w:val="24"/>
+          <w:szCs w:val="24"/>
+        </w:rPr>
+        <w:t xml:space="preserve"> not provide </w:t>
+      </w:r>
+      <w:r>
+        <w:rPr>
+          <w:sz w:val="24"/>
+          <w:szCs w:val="24"/>
+        </w:rPr>
+        <w:t>the same</w:t>
+      </w:r>
+      <w:r>
+        <w:rPr>
+          <w:sz w:val="24"/>
+          <w:szCs w:val="24"/>
+        </w:rPr>
+        <w:t xml:space="preserve"> </w:t>
+      </w:r>
+      <w:r>
+        <w:rPr>
+          <w:sz w:val="24"/>
+          <w:szCs w:val="24"/>
+        </w:rPr>
+        <w:t>emotional</w:t>
+      </w:r>
+      <w:r>
+        <w:rPr>
+          <w:sz w:val="24"/>
+          <w:szCs w:val="24"/>
+        </w:rPr>
+        <w:t xml:space="preserve"> </w:t>
+      </w:r>
+      <w:r>
+        <w:rPr>
+          <w:sz w:val="24"/>
+          <w:szCs w:val="24"/>
+        </w:rPr>
+        <w:t>depth</w:t>
+      </w:r>
+      <w:r>
+        <w:rPr>
+          <w:sz w:val="24"/>
+          <w:szCs w:val="24"/>
+        </w:rPr>
+        <w:t xml:space="preserve"> as</w:t>
+      </w:r>
+      <w:r>
+        <w:rPr>
+          <w:sz w:val="24"/>
+          <w:szCs w:val="24"/>
+        </w:rPr>
+        <w:t xml:space="preserve"> </w:t>
+      </w:r>
+      <w:r>
+        <w:rPr>
+          <w:sz w:val="24"/>
+          <w:szCs w:val="24"/>
+        </w:rPr>
+        <w:t xml:space="preserve">in person </w:t>
+      </w:r>
+      <w:r>
+        <w:rPr>
+          <w:sz w:val="24"/>
+          <w:szCs w:val="24"/>
+        </w:rPr>
+        <w:t>interaction</w:t>
+      </w:r>
+      <w:r>
+        <w:rPr>
+          <w:sz w:val="24"/>
+          <w:szCs w:val="24"/>
+        </w:rPr>
+        <w:t>.</w:t>
+      </w:r>
+      <w:r>
+        <w:rPr>
+          <w:sz w:val="24"/>
+          <w:szCs w:val="24"/>
+        </w:rPr>
+        <w:t xml:space="preserve"> </w:t>
+      </w:r>
+      <w:r>
+        <w:rPr>
+          <w:sz w:val="24"/>
+          <w:szCs w:val="24"/>
+        </w:rPr>
+        <w:t>Again, from the studies done in “</w:t>
+      </w:r>
+      <w:r>
+        <w:rPr>
+          <w:sz w:val="24"/>
+          <w:szCs w:val="24"/>
+        </w:rPr>
+        <w:t>Face-to-face more important than digital communication for mental health during the pandemic</w:t>
+      </w:r>
+      <w:r>
+        <w:rPr>
+          <w:sz w:val="24"/>
+          <w:szCs w:val="24"/>
+        </w:rPr>
+        <w:t xml:space="preserve">”, it was found that </w:t>
+      </w:r>
+      <w:r>
+        <w:rPr>
+          <w:sz w:val="24"/>
+          <w:szCs w:val="24"/>
+        </w:rPr>
+        <w:t>“face-to-face communication was much more important for lockdown mental health than digital communication”</w:t>
+      </w:r>
+      <w:r>
+        <w:rPr>
+          <w:sz w:val="24"/>
+          <w:szCs w:val="24"/>
+        </w:rPr>
+        <w:t xml:space="preserve"> </w:t>
+      </w:r>
+      <w:r>
+        <w:rPr>
+          <w:sz w:val="24"/>
+          <w:szCs w:val="24"/>
+        </w:rPr>
+        <w:t>(</w:t>
+      </w:r>
+      <w:r>
+        <w:rPr>
+          <w:sz w:val="24"/>
+          <w:szCs w:val="24"/>
+        </w:rPr>
+        <w:t>S. Stieger</w:t>
+      </w:r>
+      <w:r>
+        <w:rPr>
+          <w:sz w:val="24"/>
+          <w:szCs w:val="24"/>
+        </w:rPr>
+        <w:t xml:space="preserve"> et al)</w:t>
+      </w:r>
+      <w:r>
+        <w:rPr>
+          <w:sz w:val="24"/>
+          <w:szCs w:val="24"/>
+        </w:rPr>
+        <w:t>.</w:t>
+      </w:r>
+      <w:r>
+        <w:rPr>
+          <w:sz w:val="24"/>
+          <w:szCs w:val="24"/>
+        </w:rPr>
+        <w:t xml:space="preserve"> They continue that even video conferencing was hardly helpful with mental health.</w:t>
+      </w:r>
+      <w:r>
+        <w:rPr>
+          <w:sz w:val="24"/>
+          <w:szCs w:val="24"/>
+        </w:rPr>
+        <w:t xml:space="preserve"> </w:t>
+      </w:r>
+      <w:r>
+        <w:rPr>
+          <w:sz w:val="24"/>
+          <w:szCs w:val="24"/>
+        </w:rPr>
+        <w:t xml:space="preserve">Mental health strain on an individual </w:t>
+      </w:r>
+      <w:proofErr w:type="gramStart"/>
+      <w:r>
+        <w:rPr>
+          <w:sz w:val="24"/>
+          <w:szCs w:val="24"/>
+        </w:rPr>
+        <w:t>causes</w:t>
+      </w:r>
+      <w:proofErr w:type="gramEnd"/>
+      <w:r>
+        <w:rPr>
+          <w:sz w:val="24"/>
+          <w:szCs w:val="24"/>
+        </w:rPr>
+        <w:t xml:space="preserve"> relationship strain.</w:t>
       </w:r>
     </w:p>
     <w:p>
@@ -1794,6 +2134,7 @@
           <w:sz w:val="24"/>
           <w:szCs w:val="24"/>
         </w:rPr>
+        <w:lastRenderedPageBreak/>
         <w:br/>
       </w:r>
     </w:p>
@@ -2077,6 +2418,7 @@
         </w:rPr>
         <w:t xml:space="preserve">above into a </w:t>
       </w:r>
+      <w:proofErr w:type="gramStart"/>
       <w:r>
         <w:rPr>
           <w:b/>
@@ -2098,7 +2440,15 @@
           <w:sz w:val="24"/>
           <w:szCs w:val="24"/>
         </w:rPr>
-        <w:t xml:space="preserve"> word script--pare it down, shorten sentences, make it a “spoken” text. </w:t>
+        <w:t xml:space="preserve"> word</w:t>
+      </w:r>
+      <w:proofErr w:type="gramEnd"/>
+      <w:r>
+        <w:rPr>
+          <w:sz w:val="24"/>
+          <w:szCs w:val="24"/>
+        </w:rPr>
+        <w:t xml:space="preserve"> script--pare it down, shorten sentences, make it a “spoken” text. </w:t>
       </w:r>
       <w:r>
         <w:rPr>
@@ -2207,7 +2557,23 @@
           <w:sz w:val="24"/>
           <w:szCs w:val="24"/>
         </w:rPr>
-        <w:t xml:space="preserve">The script concludes the written part of the unit. You will also build, record and submit the presentation itself, using slideware. </w:t>
+        <w:t xml:space="preserve">The script </w:t>
+      </w:r>
+      <w:proofErr w:type="gramStart"/>
+      <w:r>
+        <w:rPr>
+          <w:sz w:val="24"/>
+          <w:szCs w:val="24"/>
+        </w:rPr>
+        <w:t>concludes</w:t>
+      </w:r>
+      <w:proofErr w:type="gramEnd"/>
+      <w:r>
+        <w:rPr>
+          <w:sz w:val="24"/>
+          <w:szCs w:val="24"/>
+        </w:rPr>
+        <w:t xml:space="preserve"> the written part of the unit. You will also build, record and submit the presentation itself, using slideware. </w:t>
       </w:r>
     </w:p>
     <w:p>
@@ -2285,7 +2651,6 @@
           <w:sz w:val="24"/>
           <w:szCs w:val="24"/>
         </w:rPr>
-        <w:lastRenderedPageBreak/>
         <w:t xml:space="preserve">Post your </w:t>
       </w:r>
       <w:r>
@@ -2352,7 +2717,23 @@
           <w:sz w:val="24"/>
           <w:szCs w:val="24"/>
         </w:rPr>
-        <w:t>Discussion Board for the final Unit 14 peer review</w:t>
+        <w:t xml:space="preserve">Discussion Board for the final Unit 14 </w:t>
+      </w:r>
+      <w:proofErr w:type="gramStart"/>
+      <w:r>
+        <w:rPr>
+          <w:sz w:val="24"/>
+          <w:szCs w:val="24"/>
+        </w:rPr>
+        <w:t>peer</w:t>
+      </w:r>
+      <w:proofErr w:type="gramEnd"/>
+      <w:r>
+        <w:rPr>
+          <w:sz w:val="24"/>
+          <w:szCs w:val="24"/>
+        </w:rPr>
+        <w:t xml:space="preserve"> review</w:t>
       </w:r>
     </w:p>
     <w:p/>

</xml_diff>

<commit_message>
vault backup: 2024-12-08 09:19:44
</commit_message>
<xml_diff>
--- a/Centennial/Term 1/COMM College Communications 2/Opinion Piece/Public Communication Template.docx
+++ b/Centennial/Term 1/COMM College Communications 2/Opinion Piece/Public Communication Template.docx
@@ -538,13 +538,8 @@
       </w:pPr>
       <w:bookmarkStart w:id="5" w:name="_xcc8k0d5i3yf" w:colFirst="0" w:colLast="0"/>
       <w:bookmarkEnd w:id="5"/>
-      <w:proofErr w:type="gramStart"/>
-      <w:r>
-        <w:t>List</w:t>
-      </w:r>
-      <w:proofErr w:type="gramEnd"/>
-      <w:r>
-        <w:t xml:space="preserve"> Sources</w:t>
+      <w:r>
+        <w:t>List Sources</w:t>
       </w:r>
     </w:p>
     <w:p>
@@ -1272,23 +1267,7 @@
           <w:sz w:val="24"/>
           <w:szCs w:val="24"/>
         </w:rPr>
-        <w:t xml:space="preserve">, </w:t>
-      </w:r>
-      <w:proofErr w:type="gramStart"/>
-      <w:r>
-        <w:rPr>
-          <w:sz w:val="24"/>
-          <w:szCs w:val="24"/>
-        </w:rPr>
-        <w:t>it is clear that social</w:t>
-      </w:r>
-      <w:proofErr w:type="gramEnd"/>
-      <w:r>
-        <w:rPr>
-          <w:sz w:val="24"/>
-          <w:szCs w:val="24"/>
-        </w:rPr>
-        <w:t xml:space="preserve"> media is not a place for relationships to flourish.</w:t>
+        <w:t>, it is clear that social media is not a place for relationships to flourish.</w:t>
       </w:r>
       <w:r>
         <w:rPr>
@@ -1552,23 +1531,7 @@
           <w:sz w:val="24"/>
           <w:szCs w:val="24"/>
         </w:rPr>
-        <w:t xml:space="preserve">has also found that it was </w:t>
-      </w:r>
-      <w:proofErr w:type="gramStart"/>
-      <w:r>
-        <w:rPr>
-          <w:sz w:val="24"/>
-          <w:szCs w:val="24"/>
-        </w:rPr>
-        <w:t>absolutely crucial</w:t>
-      </w:r>
-      <w:proofErr w:type="gramEnd"/>
-      <w:r>
-        <w:rPr>
-          <w:sz w:val="24"/>
-          <w:szCs w:val="24"/>
-        </w:rPr>
-        <w:t xml:space="preserve"> for people’s well-being to have face-to-face interaction.</w:t>
+        <w:t>has also found that it was absolutely crucial for people’s well-being to have face-to-face interaction.</w:t>
       </w:r>
       <w:r>
         <w:rPr>
@@ -1964,23 +1927,49 @@
           <w:sz w:val="24"/>
           <w:szCs w:val="24"/>
         </w:rPr>
-        <w:t xml:space="preserve">Mental health strain on an individual </w:t>
-      </w:r>
-      <w:proofErr w:type="gramStart"/>
-      <w:r>
-        <w:rPr>
-          <w:sz w:val="24"/>
-          <w:szCs w:val="24"/>
-        </w:rPr>
-        <w:t>causes</w:t>
-      </w:r>
-      <w:proofErr w:type="gramEnd"/>
-      <w:r>
-        <w:rPr>
-          <w:sz w:val="24"/>
-          <w:szCs w:val="24"/>
-        </w:rPr>
-        <w:t xml:space="preserve"> relationship strain.</w:t>
+        <w:t>Mental health strain</w:t>
+      </w:r>
+      <w:r>
+        <w:rPr>
+          <w:sz w:val="24"/>
+          <w:szCs w:val="24"/>
+        </w:rPr>
+        <w:t xml:space="preserve">s cause people to act differently </w:t>
+      </w:r>
+      <w:r>
+        <w:rPr>
+          <w:sz w:val="24"/>
+          <w:szCs w:val="24"/>
+        </w:rPr>
+        <w:t xml:space="preserve">towards </w:t>
+      </w:r>
+      <w:r>
+        <w:rPr>
+          <w:sz w:val="24"/>
+          <w:szCs w:val="24"/>
+        </w:rPr>
+        <w:t xml:space="preserve">each other and </w:t>
+      </w:r>
+      <w:r>
+        <w:rPr>
+          <w:sz w:val="24"/>
+          <w:szCs w:val="24"/>
+        </w:rPr>
+        <w:t>in turn this causes rifts in relationships.</w:t>
+      </w:r>
+      <w:r>
+        <w:rPr>
+          <w:sz w:val="24"/>
+          <w:szCs w:val="24"/>
+        </w:rPr>
+        <w:t xml:space="preserve"> </w:t>
+      </w:r>
+      <w:r>
+        <w:rPr>
+          <w:sz w:val="24"/>
+          <w:szCs w:val="24"/>
+        </w:rPr>
+        <w:t xml:space="preserve">In the case of the COVID-19 pandemic, there was not much we could do when we were </w:t>
       </w:r>
     </w:p>
     <w:p>
@@ -2418,7 +2407,6 @@
         </w:rPr>
         <w:t xml:space="preserve">above into a </w:t>
       </w:r>
-      <w:proofErr w:type="gramStart"/>
       <w:r>
         <w:rPr>
           <w:b/>
@@ -2440,15 +2428,7 @@
           <w:sz w:val="24"/>
           <w:szCs w:val="24"/>
         </w:rPr>
-        <w:t xml:space="preserve"> word</w:t>
-      </w:r>
-      <w:proofErr w:type="gramEnd"/>
-      <w:r>
-        <w:rPr>
-          <w:sz w:val="24"/>
-          <w:szCs w:val="24"/>
-        </w:rPr>
-        <w:t xml:space="preserve"> script--pare it down, shorten sentences, make it a “spoken” text. </w:t>
+        <w:t xml:space="preserve"> word script--pare it down, shorten sentences, make it a “spoken” text. </w:t>
       </w:r>
       <w:r>
         <w:rPr>
@@ -2557,23 +2537,7 @@
           <w:sz w:val="24"/>
           <w:szCs w:val="24"/>
         </w:rPr>
-        <w:t xml:space="preserve">The script </w:t>
-      </w:r>
-      <w:proofErr w:type="gramStart"/>
-      <w:r>
-        <w:rPr>
-          <w:sz w:val="24"/>
-          <w:szCs w:val="24"/>
-        </w:rPr>
-        <w:t>concludes</w:t>
-      </w:r>
-      <w:proofErr w:type="gramEnd"/>
-      <w:r>
-        <w:rPr>
-          <w:sz w:val="24"/>
-          <w:szCs w:val="24"/>
-        </w:rPr>
-        <w:t xml:space="preserve"> the written part of the unit. You will also build, record and submit the presentation itself, using slideware. </w:t>
+        <w:t xml:space="preserve">The script concludes the written part of the unit. You will also build, record and submit the presentation itself, using slideware. </w:t>
       </w:r>
     </w:p>
     <w:p>
@@ -2717,23 +2681,7 @@
           <w:sz w:val="24"/>
           <w:szCs w:val="24"/>
         </w:rPr>
-        <w:t xml:space="preserve">Discussion Board for the final Unit 14 </w:t>
-      </w:r>
-      <w:proofErr w:type="gramStart"/>
-      <w:r>
-        <w:rPr>
-          <w:sz w:val="24"/>
-          <w:szCs w:val="24"/>
-        </w:rPr>
-        <w:t>peer</w:t>
-      </w:r>
-      <w:proofErr w:type="gramEnd"/>
-      <w:r>
-        <w:rPr>
-          <w:sz w:val="24"/>
-          <w:szCs w:val="24"/>
-        </w:rPr>
-        <w:t xml:space="preserve"> review</w:t>
+        <w:t>Discussion Board for the final Unit 14 peer review</w:t>
       </w:r>
     </w:p>
     <w:p/>

</xml_diff>